<commit_message>
Level 0 and 1 diagrams and descriptions complete
</commit_message>
<xml_diff>
--- a/Documentation/Project Documentation/System Design and Modeling.docx
+++ b/Documentation/Project Documentation/System Design and Modeling.docx
@@ -813,27 +813,153 @@
         </mc:AlternateContent>
       </w:r>
     </w:p>
+    <w:p>
+      <w:bookmarkStart w:id="0" w:name="_GoBack"/>
+      <w:bookmarkEnd w:id="0"/>
+    </w:p>
+    <w:tbl>
+      <w:tblPr>
+        <w:tblStyle w:val="TableGrid"/>
+        <w:tblW w:w="0" w:type="auto"/>
+        <w:tblLook w:val="04A0" w:firstRow="1" w:lastRow="0" w:firstColumn="1" w:lastColumn="0" w:noHBand="0" w:noVBand="1"/>
+      </w:tblPr>
+      <w:tblGrid>
+        <w:gridCol w:w="1638"/>
+        <w:gridCol w:w="7938"/>
+      </w:tblGrid>
+      <w:tr>
+        <w:tc>
+          <w:tcPr>
+            <w:tcW w:w="1638" w:type="dxa"/>
+          </w:tcPr>
+          <w:p>
+            <w:pPr>
+              <w:rPr>
+                <w:i/>
+              </w:rPr>
+            </w:pPr>
+            <w:r>
+              <w:rPr>
+                <w:i/>
+              </w:rPr>
+              <w:t>Module</w:t>
+            </w:r>
+          </w:p>
+        </w:tc>
+        <w:tc>
+          <w:tcPr>
+            <w:tcW w:w="7938" w:type="dxa"/>
+          </w:tcPr>
+          <w:p>
+            <w:r>
+              <w:t>Handheld Electronic Compass</w:t>
+            </w:r>
+          </w:p>
+        </w:tc>
+      </w:tr>
+      <w:tr>
+        <w:tc>
+          <w:tcPr>
+            <w:tcW w:w="1638" w:type="dxa"/>
+          </w:tcPr>
+          <w:p>
+            <w:pPr>
+              <w:rPr>
+                <w:i/>
+              </w:rPr>
+            </w:pPr>
+            <w:r>
+              <w:rPr>
+                <w:i/>
+              </w:rPr>
+              <w:t>Inputs</w:t>
+            </w:r>
+          </w:p>
+        </w:tc>
+        <w:tc>
+          <w:tcPr>
+            <w:tcW w:w="7938" w:type="dxa"/>
+          </w:tcPr>
+          <w:p>
+            <w:r>
+              <w:t xml:space="preserve">Battery: +3.6V </w:t>
+            </w:r>
+            <w:r>
+              <w:br/>
+              <w:t>USB: +5V</w:t>
+            </w:r>
+            <w:r>
+              <w:br/>
+              <w:t>USB: serial data communication</w:t>
+            </w:r>
+          </w:p>
+        </w:tc>
+      </w:tr>
+      <w:tr>
+        <w:tc>
+          <w:tcPr>
+            <w:tcW w:w="1638" w:type="dxa"/>
+          </w:tcPr>
+          <w:p>
+            <w:pPr>
+              <w:rPr>
+                <w:i/>
+              </w:rPr>
+            </w:pPr>
+            <w:r>
+              <w:rPr>
+                <w:i/>
+              </w:rPr>
+              <w:t>Outputs</w:t>
+            </w:r>
+          </w:p>
+        </w:tc>
+        <w:tc>
+          <w:tcPr>
+            <w:tcW w:w="7938" w:type="dxa"/>
+          </w:tcPr>
+          <w:p>
+            <w:r>
+              <w:t>LCD Display: show heading on compass face and degrees from North</w:t>
+            </w:r>
+          </w:p>
+        </w:tc>
+      </w:tr>
+      <w:tr>
+        <w:tc>
+          <w:tcPr>
+            <w:tcW w:w="1638" w:type="dxa"/>
+          </w:tcPr>
+          <w:p>
+            <w:pPr>
+              <w:rPr>
+                <w:i/>
+              </w:rPr>
+            </w:pPr>
+            <w:r>
+              <w:rPr>
+                <w:i/>
+              </w:rPr>
+              <w:t>Functionality</w:t>
+            </w:r>
+          </w:p>
+        </w:tc>
+        <w:tc>
+          <w:tcPr>
+            <w:tcW w:w="7938" w:type="dxa"/>
+          </w:tcPr>
+          <w:p>
+            <w:r>
+              <w:t xml:space="preserve">The Handheld Electronic Compass will display </w:t>
+            </w:r>
+            <w:r>
+              <w:t>a compass face with directional arrow and the degrees from North, from 0 to 360 degrees.</w:t>
+            </w:r>
+          </w:p>
+        </w:tc>
+      </w:tr>
+    </w:tbl>
     <w:p/>
-    <w:p/>
-    <w:p/>
-    <w:p/>
-    <w:p/>
-    <w:p/>
-    <w:p>
-      <w:pPr>
-        <w:tabs>
-          <w:tab w:val="left" w:pos="5502"/>
-        </w:tabs>
-      </w:pPr>
-      <w:r>
-        <w:tab/>
-      </w:r>
-    </w:p>
-    <w:p>
-      <w:r>
-        <w:br w:type="page"/>
-      </w:r>
-    </w:p>
     <w:p>
       <w:pPr>
         <w:tabs>
@@ -2924,21 +3050,9 @@
       </w:r>
     </w:p>
     <w:p/>
-    <w:p>
-      <w:pPr>
-        <w:tabs>
-          <w:tab w:val="left" w:pos="6882"/>
-        </w:tabs>
-      </w:pPr>
-      <w:r>
-        <w:tab/>
-      </w:r>
-    </w:p>
-    <w:p>
-      <w:r>
-        <w:br w:type="page"/>
-      </w:r>
-    </w:p>
+    <w:p/>
+    <w:p/>
+    <w:p/>
     <w:p>
       <w:pPr>
         <w:tabs>
@@ -2955,7 +3069,7 @@
             <w:drawing>
               <wp:inline distT="0" distB="0" distL="0" distR="0">
                 <wp:extent cx="5943600" cy="3827721"/>
-                <wp:effectExtent l="0" t="0" r="0" b="0"/>
+                <wp:effectExtent l="0" t="0" r="0" b="1905"/>
                 <wp:docPr id="65" name="Canvas 65"/>
                 <wp:cNvGraphicFramePr>
                   <a:graphicFrameLocks xmlns:a="http://schemas.openxmlformats.org/drawingml/2006/main" noChangeAspect="1"/>
@@ -3785,6 +3899,45 @@
                           <a:noAutofit/>
                         </wps:bodyPr>
                       </wps:wsp>
+                      <wps:wsp>
+                        <wps:cNvPr id="44" name="Rectangle 44"/>
+                        <wps:cNvSpPr/>
+                        <wps:spPr>
+                          <a:xfrm>
+                            <a:off x="63795" y="85060"/>
+                            <a:ext cx="5816010" cy="3678866"/>
+                          </a:xfrm>
+                          <a:prstGeom prst="rect">
+                            <a:avLst/>
+                          </a:prstGeom>
+                          <a:noFill/>
+                          <a:ln>
+                            <a:solidFill>
+                              <a:schemeClr val="tx1"/>
+                            </a:solidFill>
+                          </a:ln>
+                        </wps:spPr>
+                        <wps:style>
+                          <a:lnRef idx="2">
+                            <a:schemeClr val="accent6"/>
+                          </a:lnRef>
+                          <a:fillRef idx="1">
+                            <a:schemeClr val="lt1"/>
+                          </a:fillRef>
+                          <a:effectRef idx="0">
+                            <a:schemeClr val="accent6"/>
+                          </a:effectRef>
+                          <a:fontRef idx="minor">
+                            <a:schemeClr val="dk1"/>
+                          </a:fontRef>
+                        </wps:style>
+                        <wps:bodyPr rot="0" spcFirstLastPara="0" vertOverflow="overflow" horzOverflow="overflow" vert="horz" wrap="square" lIns="91440" tIns="45720" rIns="91440" bIns="45720" numCol="1" spcCol="0" rtlCol="0" fromWordArt="0" anchor="ctr" anchorCtr="0" forceAA="0" compatLnSpc="1">
+                          <a:prstTxWarp prst="textNoShape">
+                            <a:avLst/>
+                          </a:prstTxWarp>
+                          <a:noAutofit/>
+                        </wps:bodyPr>
+                      </wps:wsp>
                     </wpc:wpc>
                   </a:graphicData>
                 </a:graphic>
@@ -3793,740 +3946,7 @@
           </mc:Choice>
           <mc:Fallback>
             <w:pict>
-              <v:group id="Canvas 65" o:spid="_x0000_s1084" editas="canvas" style="width:468pt;height:301.4pt;mso-position-horizontal-relative:char;mso-position-vertical-relative:line" coordsize="59436,38271" o:gfxdata="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">
-                <v:shape id="_x0000_s1085" type="#_x0000_t75" style="position:absolute;width:59436;height:38271;visibility:visible;mso-wrap-style:square">
-                  <v:fill o:detectmouseclick="t"/>
-                  <v:path o:connecttype="none"/>
-                </v:shape>
-                <v:rect id="Rectangle 66" o:spid="_x0000_s1086" style="position:absolute;left:19882;top:6060;width:19245;height:30622;visibility:visible;mso-wrap-style:square;v-text-anchor:middle" o:gfxdata="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" fillcolor="white [3201]" strokecolor="black [3213]" strokeweight="2pt"/>
-                <v:shape id="Text Box 67" o:spid="_x0000_s1087" type="#_x0000_t202" style="position:absolute;left:25943;top:12865;width:7549;height:7017;visibility:visible;mso-wrap-style:square;v-text-anchor:top" o:gfxdata="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" fillcolor="white [3201]" stroked="f" strokeweight=".5pt">
-                  <v:textbox>
-                    <w:txbxContent>
-                      <w:p>
-                        <w:pPr>
-                          <w:rPr>
-                            <w:sz w:val="72"/>
-                          </w:rPr>
-                        </w:pPr>
-                        <w:proofErr w:type="spellStart"/>
-                        <w:proofErr w:type="gramStart"/>
-                        <w:r>
-                          <w:rPr>
-                            <w:rFonts w:cs="Times New Roman"/>
-                            <w:sz w:val="72"/>
-                          </w:rPr>
-                          <w:t>μ</w:t>
-                        </w:r>
-                        <w:r>
-                          <w:rPr>
-                            <w:sz w:val="72"/>
-                          </w:rPr>
-                          <w:t>C</w:t>
-                        </w:r>
-                        <w:proofErr w:type="spellEnd"/>
-                        <w:proofErr w:type="gramEnd"/>
-                      </w:p>
-                    </w:txbxContent>
-                  </v:textbox>
-                </v:shape>
-                <v:shape id="Text Box 68" o:spid="_x0000_s1088" type="#_x0000_t202" style="position:absolute;left:24986;top:22860;width:10952;height:3402;visibility:visible;mso-wrap-style:square;v-text-anchor:top" o:gfxdata="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" fillcolor="white [3201]" stroked="f" strokeweight=".5pt">
-                  <v:textbox>
-                    <w:txbxContent>
-                      <w:p>
-                        <w:r>
-                          <w:t>ATmega32u4</w:t>
-                        </w:r>
-                      </w:p>
-                    </w:txbxContent>
-                  </v:textbox>
-                </v:shape>
-                <v:shape id="Straight Arrow Connector 70" o:spid="_x0000_s1089" type="#_x0000_t32" style="position:absolute;left:7017;top:8612;width:12865;height:0;flip:y;visibility:visible;mso-wrap-style:square" o:connectortype="straight" o:gfxdata="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" strokecolor="black [3040]">
-                  <v:stroke endarrow="open"/>
-                </v:shape>
-                <v:shape id="Straight Arrow Connector 72" o:spid="_x0000_s1090" type="#_x0000_t32" style="position:absolute;left:7017;top:28707;width:12866;height:0;flip:y;visibility:visible;mso-wrap-style:square" o:connectortype="straight" o:gfxdata="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" strokecolor="black [3040]">
-                  <v:stroke endarrow="open"/>
-                </v:shape>
-                <v:shape id="Straight Arrow Connector 73" o:spid="_x0000_s1091" type="#_x0000_t32" style="position:absolute;left:7017;top:14661;width:12865;height:0;flip:y;visibility:visible;mso-wrap-style:square" o:connectortype="straight" o:gfxdata="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" strokecolor="black [3040]">
-                  <v:stroke endarrow="open"/>
-                </v:shape>
-                <v:shape id="Straight Arrow Connector 74" o:spid="_x0000_s1092" type="#_x0000_t32" style="position:absolute;left:7017;top:21432;width:12865;height:0;flip:y;visibility:visible;mso-wrap-style:square" o:connectortype="straight" o:gfxdata="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" strokecolor="black [3040]">
-                  <v:stroke endarrow="open"/>
-                </v:shape>
-                <v:shape id="Straight Arrow Connector 75" o:spid="_x0000_s1093" type="#_x0000_t32" style="position:absolute;left:7018;top:34639;width:12865;height:0;flip:y;visibility:visible;mso-wrap-style:square" o:connectortype="straight" o:gfxdata="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" strokecolor="black [3040]">
-                  <v:stroke endarrow="open"/>
-                </v:shape>
-                <v:shape id="Straight Arrow Connector 76" o:spid="_x0000_s1094" type="#_x0000_t32" style="position:absolute;left:39127;top:16457;width:12865;height:0;flip:y;visibility:visible;mso-wrap-style:square" o:connectortype="straight" o:gfxdata="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" strokecolor="black [3040]">
-                  <v:stroke endarrow="open"/>
-                </v:shape>
-                <v:shape id="Straight Arrow Connector 77" o:spid="_x0000_s1095" type="#_x0000_t32" style="position:absolute;left:39127;top:26027;width:12865;height:0;flip:y;visibility:visible;mso-wrap-style:square" o:connectortype="straight" o:gfxdata="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" strokecolor="black [3040]">
-                  <v:stroke endarrow="open"/>
-                </v:shape>
-                <v:shape id="Text Box 78" o:spid="_x0000_s1096" type="#_x0000_t202" style="position:absolute;left:7017;top:5422;width:11802;height:2446;visibility:visible;mso-wrap-style:square;v-text-anchor:top" o:gfxdata="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" fillcolor="white [3201]" stroked="f" strokeweight=".5pt">
-                  <v:textbox>
-                    <w:txbxContent>
-                      <w:p>
-                        <w:r>
-                          <w:t>+3.3V</w:t>
-                        </w:r>
-                      </w:p>
-                    </w:txbxContent>
-                  </v:textbox>
-                </v:shape>
-                <v:shape id="Text Box 79" o:spid="_x0000_s1097" type="#_x0000_t202" style="position:absolute;left:7017;top:11376;width:11802;height:2658;visibility:visible;mso-wrap-style:square;v-text-anchor:top" o:gfxdata="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" fillcolor="white [3201]" stroked="f" strokeweight=".5pt">
-                  <v:textbox>
-                    <w:txbxContent>
-                      <w:p>
-                        <w:r>
-                          <w:t>USB +5V</w:t>
-                        </w:r>
-                      </w:p>
-                    </w:txbxContent>
-                  </v:textbox>
-                </v:shape>
-                <v:shape id="Text Box 80" o:spid="_x0000_s1098" type="#_x0000_t202" style="position:absolute;left:7017;top:17969;width:11802;height:2658;visibility:visible;mso-wrap-style:square;v-text-anchor:top" o:gfxdata="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" fillcolor="white [3201]" stroked="f" strokeweight=".5pt">
-                  <v:textbox>
-                    <w:txbxContent>
-                      <w:p>
-                        <w:r>
-                          <w:t>USB Data</w:t>
-                        </w:r>
-                      </w:p>
-                    </w:txbxContent>
-                  </v:textbox>
-                </v:shape>
-                <v:shape id="Text Box 81" o:spid="_x0000_s1099" type="#_x0000_t202" style="position:absolute;left:7018;top:24454;width:11801;height:3509;visibility:visible;mso-wrap-style:square;v-text-anchor:top" o:gfxdata="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" fillcolor="white [3201]" stroked="f" strokeweight=".5pt">
-                  <v:textbox>
-                    <w:txbxContent>
-                      <w:p>
-                        <w:r>
-                          <w:t>I</w:t>
-                        </w:r>
-                        <w:r>
-                          <w:rPr>
-                            <w:vertAlign w:val="superscript"/>
-                          </w:rPr>
-                          <w:t>2</w:t>
-                        </w:r>
-                        <w:r>
-                          <w:t>C</w:t>
-                        </w:r>
-                      </w:p>
-                    </w:txbxContent>
-                  </v:textbox>
-                </v:shape>
-                <v:shape id="Text Box 83" o:spid="_x0000_s1100" type="#_x0000_t202" style="position:absolute;left:7017;top:30302;width:11802;height:3403;visibility:visible;mso-wrap-style:square;v-text-anchor:top" o:gfxdata="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" fillcolor="white [3201]" stroked="f" strokeweight=".5pt">
-                  <v:textbox>
-                    <w:txbxContent>
-                      <w:p>
-                        <w:r>
-                          <w:t>SPI</w:t>
-                        </w:r>
-                      </w:p>
-                    </w:txbxContent>
-                  </v:textbox>
-                </v:shape>
-                <v:shape id="Text Box 81" o:spid="_x0000_s1101" type="#_x0000_t202" style="position:absolute;left:40194;top:12326;width:11798;height:3505;visibility:visible;mso-wrap-style:square;v-text-anchor:top" o:gfxdata="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" fillcolor="white [3201]" stroked="f" strokeweight=".5pt">
-                  <v:textbox>
-                    <w:txbxContent>
-                      <w:p>
-                        <w:pPr>
-                          <w:pStyle w:val="NormalWeb"/>
-                          <w:spacing w:before="0" w:beforeAutospacing="0" w:after="0" w:afterAutospacing="0"/>
-                        </w:pPr>
-                        <w:r>
-                          <w:rPr>
-                            <w:rFonts w:eastAsia="Calibri"/>
-                          </w:rPr>
-                          <w:t>I</w:t>
-                        </w:r>
-                        <w:r>
-                          <w:rPr>
-                            <w:rFonts w:eastAsia="Calibri"/>
-                            <w:position w:val="7"/>
-                            <w:vertAlign w:val="superscript"/>
-                          </w:rPr>
-                          <w:t>2</w:t>
-                        </w:r>
-                        <w:r>
-                          <w:rPr>
-                            <w:rFonts w:eastAsia="Calibri"/>
-                          </w:rPr>
-                          <w:t>C</w:t>
-                        </w:r>
-                      </w:p>
-                    </w:txbxContent>
-                  </v:textbox>
-                </v:shape>
-                <v:shape id="Text Box 83" o:spid="_x0000_s1102" type="#_x0000_t202" style="position:absolute;left:40194;top:21531;width:11798;height:3397;visibility:visible;mso-wrap-style:square;v-text-anchor:top" o:gfxdata="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" fillcolor="white [3201]" stroked="f" strokeweight=".5pt">
-                  <v:textbox>
-                    <w:txbxContent>
-                      <w:p>
-                        <w:pPr>
-                          <w:pStyle w:val="NormalWeb"/>
-                          <w:spacing w:before="0" w:beforeAutospacing="0" w:after="0" w:afterAutospacing="0"/>
-                        </w:pPr>
-                        <w:r>
-                          <w:rPr>
-                            <w:rFonts w:eastAsia="Calibri"/>
-                          </w:rPr>
-                          <w:t>SPI</w:t>
-                        </w:r>
-                      </w:p>
-                    </w:txbxContent>
-                  </v:textbox>
-                </v:shape>
-                <v:shape id="Text Box 86" o:spid="_x0000_s1103" type="#_x0000_t202" style="position:absolute;left:24986;top:1913;width:9888;height:3508;visibility:visible;mso-wrap-style:square;v-text-anchor:top" o:gfxdata="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" fillcolor="white [3201]" stroked="f" strokeweight=".5pt">
-                  <v:textbox>
-                    <w:txbxContent>
-                      <w:p>
-                        <w:pPr>
-                          <w:rPr>
-                            <w:b/>
-                            <w:sz w:val="36"/>
-                          </w:rPr>
-                        </w:pPr>
-                        <w:r>
-                          <w:rPr>
-                            <w:b/>
-                            <w:sz w:val="36"/>
-                          </w:rPr>
-                          <w:t xml:space="preserve">Level </w:t>
-                        </w:r>
-                        <w:proofErr w:type="gramStart"/>
-                        <w:r>
-                          <w:rPr>
-                            <w:b/>
-                            <w:sz w:val="36"/>
-                          </w:rPr>
-                          <w:t>0</w:t>
-                        </w:r>
-                        <w:proofErr w:type="gramEnd"/>
-                      </w:p>
-                    </w:txbxContent>
-                  </v:textbox>
-                </v:shape>
-                <w10:anchorlock/>
-              </v:group>
-            </w:pict>
-          </mc:Fallback>
-        </mc:AlternateContent>
-      </w:r>
-    </w:p>
-    <w:p/>
-    <w:p>
-      <w:pPr>
-        <w:jc w:val="center"/>
-      </w:pPr>
-      <w:r>
-        <w:rPr>
-          <w:noProof/>
-        </w:rPr>
-        <mc:AlternateContent>
-          <mc:Choice Requires="wpc">
-            <w:drawing>
-              <wp:inline distT="0" distB="0" distL="0" distR="0">
-                <wp:extent cx="5741581" cy="3827721"/>
-                <wp:effectExtent l="0" t="0" r="0" b="0"/>
-                <wp:docPr id="87" name="Canvas 87"/>
-                <wp:cNvGraphicFramePr>
-                  <a:graphicFrameLocks xmlns:a="http://schemas.openxmlformats.org/drawingml/2006/main" noChangeAspect="1"/>
-                </wp:cNvGraphicFramePr>
-                <a:graphic xmlns:a="http://schemas.openxmlformats.org/drawingml/2006/main">
-                  <a:graphicData uri="http://schemas.microsoft.com/office/word/2010/wordprocessingCanvas">
-                    <wpc:wpc>
-                      <wpc:bg/>
-                      <wpc:whole/>
-                      <wps:wsp>
-                        <wps:cNvPr id="88" name="Rectangle 88"/>
-                        <wps:cNvSpPr/>
-                        <wps:spPr>
-                          <a:xfrm>
-                            <a:off x="1881993" y="648585"/>
-                            <a:ext cx="1924463" cy="2892056"/>
-                          </a:xfrm>
-                          <a:prstGeom prst="rect">
-                            <a:avLst/>
-                          </a:prstGeom>
-                          <a:ln>
-                            <a:solidFill>
-                              <a:schemeClr val="tx1"/>
-                            </a:solidFill>
-                          </a:ln>
-                        </wps:spPr>
-                        <wps:style>
-                          <a:lnRef idx="2">
-                            <a:schemeClr val="accent6"/>
-                          </a:lnRef>
-                          <a:fillRef idx="1">
-                            <a:schemeClr val="lt1"/>
-                          </a:fillRef>
-                          <a:effectRef idx="0">
-                            <a:schemeClr val="accent6"/>
-                          </a:effectRef>
-                          <a:fontRef idx="minor">
-                            <a:schemeClr val="dk1"/>
-                          </a:fontRef>
-                        </wps:style>
-                        <wps:bodyPr rot="0" spcFirstLastPara="0" vertOverflow="overflow" horzOverflow="overflow" vert="horz" wrap="square" lIns="91440" tIns="45720" rIns="91440" bIns="45720" numCol="1" spcCol="0" rtlCol="0" fromWordArt="0" anchor="ctr" anchorCtr="0" forceAA="0" compatLnSpc="1">
-                          <a:prstTxWarp prst="textNoShape">
-                            <a:avLst/>
-                          </a:prstTxWarp>
-                          <a:noAutofit/>
-                        </wps:bodyPr>
-                      </wps:wsp>
-                      <wps:wsp>
-                        <wps:cNvPr id="89" name="Straight Arrow Connector 89"/>
-                        <wps:cNvCnPr/>
-                        <wps:spPr>
-                          <a:xfrm>
-                            <a:off x="691474" y="1446027"/>
-                            <a:ext cx="1190698" cy="0"/>
-                          </a:xfrm>
-                          <a:prstGeom prst="straightConnector1">
-                            <a:avLst/>
-                          </a:prstGeom>
-                          <a:ln>
-                            <a:tailEnd type="arrow"/>
-                          </a:ln>
-                        </wps:spPr>
-                        <wps:style>
-                          <a:lnRef idx="1">
-                            <a:schemeClr val="dk1"/>
-                          </a:lnRef>
-                          <a:fillRef idx="0">
-                            <a:schemeClr val="dk1"/>
-                          </a:fillRef>
-                          <a:effectRef idx="0">
-                            <a:schemeClr val="dk1"/>
-                          </a:effectRef>
-                          <a:fontRef idx="minor">
-                            <a:schemeClr val="tx1"/>
-                          </a:fontRef>
-                        </wps:style>
-                        <wps:bodyPr/>
-                      </wps:wsp>
-                      <wps:wsp>
-                        <wps:cNvPr id="82" name="Straight Arrow Connector 82"/>
-                        <wps:cNvCnPr/>
-                        <wps:spPr>
-                          <a:xfrm>
-                            <a:off x="691116" y="2720679"/>
-                            <a:ext cx="1189990" cy="0"/>
-                          </a:xfrm>
-                          <a:prstGeom prst="straightConnector1">
-                            <a:avLst/>
-                          </a:prstGeom>
-                          <a:ln>
-                            <a:tailEnd type="arrow"/>
-                          </a:ln>
-                        </wps:spPr>
-                        <wps:style>
-                          <a:lnRef idx="1">
-                            <a:schemeClr val="dk1"/>
-                          </a:lnRef>
-                          <a:fillRef idx="0">
-                            <a:schemeClr val="dk1"/>
-                          </a:fillRef>
-                          <a:effectRef idx="0">
-                            <a:schemeClr val="dk1"/>
-                          </a:effectRef>
-                          <a:fontRef idx="minor">
-                            <a:schemeClr val="tx1"/>
-                          </a:fontRef>
-                        </wps:style>
-                        <wps:bodyPr/>
-                      </wps:wsp>
-                      <wps:wsp>
-                        <wps:cNvPr id="2" name="Text Box 2"/>
-                        <wps:cNvSpPr txBox="1"/>
-                        <wps:spPr>
-                          <a:xfrm>
-                            <a:off x="691050" y="988827"/>
-                            <a:ext cx="1084587" cy="361507"/>
-                          </a:xfrm>
-                          <a:prstGeom prst="rect">
-                            <a:avLst/>
-                          </a:prstGeom>
-                          <a:solidFill>
-                            <a:schemeClr val="lt1"/>
-                          </a:solidFill>
-                          <a:ln w="6350">
-                            <a:noFill/>
-                          </a:ln>
-                          <a:effectLst/>
-                        </wps:spPr>
-                        <wps:style>
-                          <a:lnRef idx="0">
-                            <a:schemeClr val="accent1"/>
-                          </a:lnRef>
-                          <a:fillRef idx="0">
-                            <a:schemeClr val="accent1"/>
-                          </a:fillRef>
-                          <a:effectRef idx="0">
-                            <a:schemeClr val="accent1"/>
-                          </a:effectRef>
-                          <a:fontRef idx="minor">
-                            <a:schemeClr val="dk1"/>
-                          </a:fontRef>
-                        </wps:style>
-                        <wps:txbx>
-                          <w:txbxContent>
-                            <w:p>
-                              <w:r>
-                                <w:t>+3.3V</w:t>
-                              </w:r>
-                            </w:p>
-                          </w:txbxContent>
-                        </wps:txbx>
-                        <wps:bodyPr rot="0" spcFirstLastPara="0" vertOverflow="overflow" horzOverflow="overflow" vert="horz" wrap="square" lIns="91440" tIns="45720" rIns="91440" bIns="45720" numCol="1" spcCol="0" rtlCol="0" fromWordArt="0" anchor="t" anchorCtr="0" forceAA="0" compatLnSpc="1">
-                          <a:prstTxWarp prst="textNoShape">
-                            <a:avLst/>
-                          </a:prstTxWarp>
-                          <a:noAutofit/>
-                        </wps:bodyPr>
-                      </wps:wsp>
-                      <wps:wsp>
-                        <wps:cNvPr id="26" name="Text Box 26"/>
-                        <wps:cNvSpPr txBox="1"/>
-                        <wps:spPr>
-                          <a:xfrm>
-                            <a:off x="691474" y="2307123"/>
-                            <a:ext cx="1084587" cy="319118"/>
-                          </a:xfrm>
-                          <a:prstGeom prst="rect">
-                            <a:avLst/>
-                          </a:prstGeom>
-                          <a:solidFill>
-                            <a:schemeClr val="lt1"/>
-                          </a:solidFill>
-                          <a:ln w="6350">
-                            <a:noFill/>
-                          </a:ln>
-                          <a:effectLst/>
-                        </wps:spPr>
-                        <wps:style>
-                          <a:lnRef idx="0">
-                            <a:schemeClr val="accent1"/>
-                          </a:lnRef>
-                          <a:fillRef idx="0">
-                            <a:schemeClr val="accent1"/>
-                          </a:fillRef>
-                          <a:effectRef idx="0">
-                            <a:schemeClr val="accent1"/>
-                          </a:effectRef>
-                          <a:fontRef idx="minor">
-                            <a:schemeClr val="dk1"/>
-                          </a:fontRef>
-                        </wps:style>
-                        <wps:txbx>
-                          <w:txbxContent>
-                            <w:p>
-                              <w:r>
-                                <w:t>I</w:t>
-                              </w:r>
-                              <w:r>
-                                <w:rPr>
-                                  <w:vertAlign w:val="superscript"/>
-                                </w:rPr>
-                                <w:t>2</w:t>
-                              </w:r>
-                              <w:r>
-                                <w:t>C</w:t>
-                              </w:r>
-                            </w:p>
-                          </w:txbxContent>
-                        </wps:txbx>
-                        <wps:bodyPr rot="0" spcFirstLastPara="0" vertOverflow="overflow" horzOverflow="overflow" vert="horz" wrap="square" lIns="91440" tIns="45720" rIns="91440" bIns="45720" numCol="1" spcCol="0" rtlCol="0" fromWordArt="0" anchor="t" anchorCtr="0" forceAA="0" compatLnSpc="1">
-                          <a:prstTxWarp prst="textNoShape">
-                            <a:avLst/>
-                          </a:prstTxWarp>
-                          <a:noAutofit/>
-                        </wps:bodyPr>
-                      </wps:wsp>
-                      <wps:wsp>
-                        <wps:cNvPr id="33" name="Text Box 33"/>
-                        <wps:cNvSpPr txBox="1"/>
-                        <wps:spPr>
-                          <a:xfrm>
-                            <a:off x="2307244" y="1552164"/>
-                            <a:ext cx="1180550" cy="414732"/>
-                          </a:xfrm>
-                          <a:prstGeom prst="rect">
-                            <a:avLst/>
-                          </a:prstGeom>
-                          <a:solidFill>
-                            <a:schemeClr val="lt1"/>
-                          </a:solidFill>
-                          <a:ln w="6350">
-                            <a:noFill/>
-                          </a:ln>
-                          <a:effectLst/>
-                        </wps:spPr>
-                        <wps:style>
-                          <a:lnRef idx="0">
-                            <a:schemeClr val="accent1"/>
-                          </a:lnRef>
-                          <a:fillRef idx="0">
-                            <a:schemeClr val="accent1"/>
-                          </a:fillRef>
-                          <a:effectRef idx="0">
-                            <a:schemeClr val="accent1"/>
-                          </a:effectRef>
-                          <a:fontRef idx="minor">
-                            <a:schemeClr val="dk1"/>
-                          </a:fontRef>
-                        </wps:style>
-                        <wps:txbx>
-                          <w:txbxContent>
-                            <w:p>
-                              <w:pPr>
-                                <w:rPr>
-                                  <w:b/>
-                                </w:rPr>
-                              </w:pPr>
-                              <w:r>
-                                <w:rPr>
-                                  <w:b/>
-                                </w:rPr>
-                                <w:t>Magnetometer</w:t>
-                              </w:r>
-                            </w:p>
-                          </w:txbxContent>
-                        </wps:txbx>
-                        <wps:bodyPr rot="0" spcFirstLastPara="0" vertOverflow="overflow" horzOverflow="overflow" vert="horz" wrap="square" lIns="91440" tIns="45720" rIns="91440" bIns="45720" numCol="1" spcCol="0" rtlCol="0" fromWordArt="0" anchor="t" anchorCtr="0" forceAA="0" compatLnSpc="1">
-                          <a:prstTxWarp prst="textNoShape">
-                            <a:avLst/>
-                          </a:prstTxWarp>
-                          <a:noAutofit/>
-                        </wps:bodyPr>
-                      </wps:wsp>
-                      <wps:wsp>
-                        <wps:cNvPr id="41" name="Text Box 41"/>
-                        <wps:cNvSpPr txBox="1"/>
-                        <wps:spPr>
-                          <a:xfrm>
-                            <a:off x="2328456" y="2136292"/>
-                            <a:ext cx="1159359" cy="318977"/>
-                          </a:xfrm>
-                          <a:prstGeom prst="rect">
-                            <a:avLst/>
-                          </a:prstGeom>
-                          <a:solidFill>
-                            <a:schemeClr val="lt1"/>
-                          </a:solidFill>
-                          <a:ln w="6350">
-                            <a:noFill/>
-                          </a:ln>
-                          <a:effectLst/>
-                        </wps:spPr>
-                        <wps:style>
-                          <a:lnRef idx="0">
-                            <a:schemeClr val="accent1"/>
-                          </a:lnRef>
-                          <a:fillRef idx="0">
-                            <a:schemeClr val="accent1"/>
-                          </a:fillRef>
-                          <a:effectRef idx="0">
-                            <a:schemeClr val="accent1"/>
-                          </a:effectRef>
-                          <a:fontRef idx="minor">
-                            <a:schemeClr val="dk1"/>
-                          </a:fontRef>
-                        </wps:style>
-                        <wps:txbx>
-                          <w:txbxContent>
-                            <w:p>
-                              <w:r>
-                                <w:t>LSM303DLH</w:t>
-                              </w:r>
-                            </w:p>
-                          </w:txbxContent>
-                        </wps:txbx>
-                        <wps:bodyPr rot="0" spcFirstLastPara="0" vertOverflow="overflow" horzOverflow="overflow" vert="horz" wrap="square" lIns="91440" tIns="45720" rIns="91440" bIns="45720" numCol="1" spcCol="0" rtlCol="0" fromWordArt="0" anchor="t" anchorCtr="0" forceAA="0" compatLnSpc="1">
-                          <a:prstTxWarp prst="textNoShape">
-                            <a:avLst/>
-                          </a:prstTxWarp>
-                          <a:noAutofit/>
-                        </wps:bodyPr>
-                      </wps:wsp>
-                      <wps:wsp>
-                        <wps:cNvPr id="90" name="Straight Arrow Connector 90"/>
-                        <wps:cNvCnPr/>
-                        <wps:spPr>
-                          <a:xfrm>
-                            <a:off x="3806539" y="2136272"/>
-                            <a:ext cx="1189990" cy="0"/>
-                          </a:xfrm>
-                          <a:prstGeom prst="straightConnector1">
-                            <a:avLst/>
-                          </a:prstGeom>
-                          <a:ln>
-                            <a:tailEnd type="arrow"/>
-                          </a:ln>
-                        </wps:spPr>
-                        <wps:style>
-                          <a:lnRef idx="1">
-                            <a:schemeClr val="dk1"/>
-                          </a:lnRef>
-                          <a:fillRef idx="0">
-                            <a:schemeClr val="dk1"/>
-                          </a:fillRef>
-                          <a:effectRef idx="0">
-                            <a:schemeClr val="dk1"/>
-                          </a:effectRef>
-                          <a:fontRef idx="minor">
-                            <a:schemeClr val="tx1"/>
-                          </a:fontRef>
-                        </wps:style>
-                        <wps:bodyPr/>
-                      </wps:wsp>
-                      <wps:wsp>
-                        <wps:cNvPr id="91" name="Text Box 26"/>
-                        <wps:cNvSpPr txBox="1"/>
-                        <wps:spPr>
-                          <a:xfrm>
-                            <a:off x="3912228" y="1742985"/>
-                            <a:ext cx="1083945" cy="318770"/>
-                          </a:xfrm>
-                          <a:prstGeom prst="rect">
-                            <a:avLst/>
-                          </a:prstGeom>
-                          <a:solidFill>
-                            <a:schemeClr val="lt1"/>
-                          </a:solidFill>
-                          <a:ln w="6350">
-                            <a:noFill/>
-                          </a:ln>
-                          <a:effectLst/>
-                        </wps:spPr>
-                        <wps:style>
-                          <a:lnRef idx="0">
-                            <a:schemeClr val="accent1"/>
-                          </a:lnRef>
-                          <a:fillRef idx="0">
-                            <a:schemeClr val="accent1"/>
-                          </a:fillRef>
-                          <a:effectRef idx="0">
-                            <a:schemeClr val="accent1"/>
-                          </a:effectRef>
-                          <a:fontRef idx="minor">
-                            <a:schemeClr val="dk1"/>
-                          </a:fontRef>
-                        </wps:style>
-                        <wps:txbx>
-                          <w:txbxContent>
-                            <w:p>
-                              <w:pPr>
-                                <w:pStyle w:val="NormalWeb"/>
-                                <w:spacing w:before="0" w:beforeAutospacing="0" w:after="0" w:afterAutospacing="0"/>
-                              </w:pPr>
-                              <w:r>
-                                <w:rPr>
-                                  <w:rFonts w:eastAsia="Calibri"/>
-                                </w:rPr>
-                                <w:t>I</w:t>
-                              </w:r>
-                              <w:r>
-                                <w:rPr>
-                                  <w:rFonts w:eastAsia="Calibri"/>
-                                  <w:position w:val="7"/>
-                                  <w:vertAlign w:val="superscript"/>
-                                </w:rPr>
-                                <w:t>2</w:t>
-                              </w:r>
-                              <w:r>
-                                <w:rPr>
-                                  <w:rFonts w:eastAsia="Calibri"/>
-                                </w:rPr>
-                                <w:t>C</w:t>
-                              </w:r>
-                            </w:p>
-                          </w:txbxContent>
-                        </wps:txbx>
-                        <wps:bodyPr rot="0" spcFirstLastPara="0" vert="horz" wrap="square" lIns="91440" tIns="45720" rIns="91440" bIns="45720" numCol="1" spcCol="0" rtlCol="0" fromWordArt="0" anchor="t" anchorCtr="0" forceAA="0" compatLnSpc="1">
-                          <a:prstTxWarp prst="textNoShape">
-                            <a:avLst/>
-                          </a:prstTxWarp>
-                          <a:noAutofit/>
-                        </wps:bodyPr>
-                      </wps:wsp>
-                      <wps:wsp>
-                        <wps:cNvPr id="43" name="Text Box 43"/>
-                        <wps:cNvSpPr txBox="1"/>
-                        <wps:spPr>
-                          <a:xfrm>
-                            <a:off x="2392555" y="223267"/>
-                            <a:ext cx="946502" cy="308344"/>
-                          </a:xfrm>
-                          <a:prstGeom prst="rect">
-                            <a:avLst/>
-                          </a:prstGeom>
-                          <a:solidFill>
-                            <a:schemeClr val="lt1"/>
-                          </a:solidFill>
-                          <a:ln w="6350">
-                            <a:noFill/>
-                          </a:ln>
-                          <a:effectLst/>
-                        </wps:spPr>
-                        <wps:style>
-                          <a:lnRef idx="0">
-                            <a:schemeClr val="accent1"/>
-                          </a:lnRef>
-                          <a:fillRef idx="0">
-                            <a:schemeClr val="accent1"/>
-                          </a:fillRef>
-                          <a:effectRef idx="0">
-                            <a:schemeClr val="accent1"/>
-                          </a:effectRef>
-                          <a:fontRef idx="minor">
-                            <a:schemeClr val="dk1"/>
-                          </a:fontRef>
-                        </wps:style>
-                        <wps:txbx>
-                          <w:txbxContent>
-                            <w:p>
-                              <w:pPr>
-                                <w:rPr>
-                                  <w:b/>
-                                  <w:sz w:val="36"/>
-                                </w:rPr>
-                              </w:pPr>
-                              <w:r>
-                                <w:rPr>
-                                  <w:b/>
-                                  <w:sz w:val="36"/>
-                                </w:rPr>
-                                <w:t xml:space="preserve">Level </w:t>
-                              </w:r>
-                              <w:proofErr w:type="gramStart"/>
-                              <w:r>
-                                <w:rPr>
-                                  <w:b/>
-                                  <w:sz w:val="36"/>
-                                </w:rPr>
-                                <w:t>0</w:t>
-                              </w:r>
-                              <w:proofErr w:type="gramEnd"/>
-                            </w:p>
-                          </w:txbxContent>
-                        </wps:txbx>
-                        <wps:bodyPr rot="0" spcFirstLastPara="0" vertOverflow="overflow" horzOverflow="overflow" vert="horz" wrap="square" lIns="91440" tIns="45720" rIns="91440" bIns="45720" numCol="1" spcCol="0" rtlCol="0" fromWordArt="0" anchor="t" anchorCtr="0" forceAA="0" compatLnSpc="1">
-                          <a:prstTxWarp prst="textNoShape">
-                            <a:avLst/>
-                          </a:prstTxWarp>
-                          <a:noAutofit/>
-                        </wps:bodyPr>
-                      </wps:wsp>
-                    </wpc:wpc>
-                  </a:graphicData>
-                </a:graphic>
-              </wp:inline>
-            </w:drawing>
-          </mc:Choice>
-          <mc:Fallback>
-            <w:pict>
-              <v:group id="Canvas 87" o:spid="_x0000_s1104" editas="canvas" style="width:452.1pt;height:301.4pt;mso-position-horizontal-relative:char;mso-position-vertical-relative:line" coordsize="57410,38271" o:gfxdata="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">
+              <v:group id="Canvas 65" o:spid="_x0000_s1084" editas="canvas" style="width:468pt;height:301.4pt;mso-position-horizontal-relative:char;mso-position-vertical-relative:line" coordsize="59436,38271" o:gfxdata="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">
                 <v:shapetype id="_x0000_t75" coordsize="21600,21600" o:spt="75" o:preferrelative="t" path="m@4@5l@4@11@9@11@9@5xe" filled="f" stroked="f">
                   <v:stroke joinstyle="miter"/>
                   <v:formulas>
@@ -4546,90 +3966,146 @@
                   <v:path o:extrusionok="f" gradientshapeok="t" o:connecttype="rect"/>
                   <o:lock v:ext="edit" aspectratio="t"/>
                 </v:shapetype>
-                <v:shape id="_x0000_s1105" type="#_x0000_t75" style="position:absolute;width:57410;height:38271;visibility:visible;mso-wrap-style:square">
+                <v:shape id="_x0000_s1085" type="#_x0000_t75" style="position:absolute;width:59436;height:38271;visibility:visible;mso-wrap-style:square">
                   <v:fill o:detectmouseclick="t"/>
                   <v:path o:connecttype="none"/>
                 </v:shape>
-                <v:rect id="Rectangle 88" o:spid="_x0000_s1106" style="position:absolute;left:18819;top:6485;width:19245;height:28921;visibility:visible;mso-wrap-style:square;v-text-anchor:middle" o:gfxdata="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" fillcolor="white [3201]" strokecolor="black [3213]" strokeweight="2pt"/>
-                <v:shapetype id="_x0000_t32" coordsize="21600,21600" o:spt="32" o:oned="t" path="m,l21600,21600e" filled="f">
-                  <v:path arrowok="t" fillok="f" o:connecttype="none"/>
-                  <o:lock v:ext="edit" shapetype="t"/>
-                </v:shapetype>
-                <v:shape id="Straight Arrow Connector 89" o:spid="_x0000_s1107" type="#_x0000_t32" style="position:absolute;left:6914;top:14460;width:11907;height:0;visibility:visible;mso-wrap-style:square" o:connectortype="straight" o:gfxdata="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" strokecolor="black [3040]">
-                  <v:stroke endarrow="open"/>
-                </v:shape>
-                <v:shape id="Straight Arrow Connector 82" o:spid="_x0000_s1108" type="#_x0000_t32" style="position:absolute;left:6911;top:27206;width:11900;height:0;visibility:visible;mso-wrap-style:square" o:connectortype="straight" o:gfxdata="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" strokecolor="black [3040]">
-                  <v:stroke endarrow="open"/>
-                </v:shape>
+                <v:rect id="Rectangle 66" o:spid="_x0000_s1086" style="position:absolute;left:19882;top:6060;width:19245;height:30622;visibility:visible;mso-wrap-style:square;v-text-anchor:middle" o:gfxdata="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" fillcolor="white [3201]" strokecolor="black [3213]" strokeweight="2pt"/>
                 <v:shapetype id="_x0000_t202" coordsize="21600,21600" o:spt="202" path="m,l,21600r21600,l21600,xe">
                   <v:stroke joinstyle="miter"/>
                   <v:path gradientshapeok="t" o:connecttype="rect"/>
                 </v:shapetype>
-                <v:shape id="Text Box 2" o:spid="_x0000_s1109" type="#_x0000_t202" style="position:absolute;left:6910;top:9888;width:10846;height:3615;visibility:visible;mso-wrap-style:square;v-text-anchor:top" o:gfxdata="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" fillcolor="white [3201]" stroked="f" strokeweight=".5pt">
-                  <v:textbox>
-                    <w:txbxContent>
-                      <w:p>
-                        <w:r>
-                          <w:t>+3.3V</w:t>
-                        </w:r>
-                      </w:p>
-                    </w:txbxContent>
-                  </v:textbox>
-                </v:shape>
-                <v:shape id="Text Box 26" o:spid="_x0000_s1110" type="#_x0000_t202" style="position:absolute;left:6914;top:23071;width:10846;height:3191;visibility:visible;mso-wrap-style:square;v-text-anchor:top" o:gfxdata="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" fillcolor="white [3201]" stroked="f" strokeweight=".5pt">
-                  <v:textbox>
-                    <w:txbxContent>
-                      <w:p>
-                        <w:r>
-                          <w:t>I</w:t>
-                        </w:r>
-                        <w:r>
-                          <w:rPr>
-                            <w:vertAlign w:val="superscript"/>
-                          </w:rPr>
-                          <w:t>2</w:t>
-                        </w:r>
-                        <w:r>
-                          <w:t>C</w:t>
-                        </w:r>
-                      </w:p>
-                    </w:txbxContent>
-                  </v:textbox>
-                </v:shape>
-                <v:shape id="Text Box 33" o:spid="_x0000_s1111" type="#_x0000_t202" style="position:absolute;left:23072;top:15521;width:11805;height:4147;visibility:visible;mso-wrap-style:square;v-text-anchor:top" o:gfxdata="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" fillcolor="white [3201]" stroked="f" strokeweight=".5pt">
+                <v:shape id="Text Box 67" o:spid="_x0000_s1087" type="#_x0000_t202" style="position:absolute;left:25943;top:12865;width:7549;height:7017;visibility:visible;mso-wrap-style:square;v-text-anchor:top" o:gfxdata="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" fillcolor="white [3201]" stroked="f" strokeweight=".5pt">
                   <v:textbox>
                     <w:txbxContent>
                       <w:p>
                         <w:pPr>
                           <w:rPr>
-                            <w:b/>
+                            <w:sz w:val="72"/>
                           </w:rPr>
                         </w:pPr>
+                        <w:proofErr w:type="spellStart"/>
+                        <w:proofErr w:type="gramStart"/>
                         <w:r>
                           <w:rPr>
-                            <w:b/>
+                            <w:rFonts w:cs="Times New Roman"/>
+                            <w:sz w:val="72"/>
                           </w:rPr>
-                          <w:t>Magnetometer</w:t>
-                        </w:r>
+                          <w:t>μ</w:t>
+                        </w:r>
+                        <w:r>
+                          <w:rPr>
+                            <w:sz w:val="72"/>
+                          </w:rPr>
+                          <w:t>C</w:t>
+                        </w:r>
+                        <w:proofErr w:type="spellEnd"/>
+                        <w:proofErr w:type="gramEnd"/>
                       </w:p>
                     </w:txbxContent>
                   </v:textbox>
                 </v:shape>
-                <v:shape id="Text Box 41" o:spid="_x0000_s1112" type="#_x0000_t202" style="position:absolute;left:23284;top:21362;width:11594;height:3190;visibility:visible;mso-wrap-style:square;v-text-anchor:top" o:gfxdata="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" fillcolor="white [3201]" stroked="f" strokeweight=".5pt">
+                <v:shape id="Text Box 68" o:spid="_x0000_s1088" type="#_x0000_t202" style="position:absolute;left:24986;top:22860;width:10952;height:3402;visibility:visible;mso-wrap-style:square;v-text-anchor:top" o:gfxdata="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" fillcolor="white [3201]" stroked="f" strokeweight=".5pt">
                   <v:textbox>
                     <w:txbxContent>
                       <w:p>
                         <w:r>
-                          <w:t>LSM303DLH</w:t>
+                          <w:t>ATmega32u4</w:t>
                         </w:r>
                       </w:p>
                     </w:txbxContent>
                   </v:textbox>
                 </v:shape>
-                <v:shape id="Straight Arrow Connector 90" o:spid="_x0000_s1113" type="#_x0000_t32" style="position:absolute;left:38065;top:21362;width:11900;height:0;visibility:visible;mso-wrap-style:square" o:connectortype="straight" o:gfxdata="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" strokecolor="black [3040]">
+                <v:shapetype id="_x0000_t32" coordsize="21600,21600" o:spt="32" o:oned="t" path="m,l21600,21600e" filled="f">
+                  <v:path arrowok="t" fillok="f" o:connecttype="none"/>
+                  <o:lock v:ext="edit" shapetype="t"/>
+                </v:shapetype>
+                <v:shape id="Straight Arrow Connector 70" o:spid="_x0000_s1089" type="#_x0000_t32" style="position:absolute;left:7017;top:8612;width:12865;height:0;flip:y;visibility:visible;mso-wrap-style:square" o:connectortype="straight" o:gfxdata="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" strokecolor="black [3040]">
                   <v:stroke endarrow="open"/>
                 </v:shape>
-                <v:shape id="Text Box 26" o:spid="_x0000_s1114" type="#_x0000_t202" style="position:absolute;left:39122;top:17429;width:10839;height:3188;visibility:visible;mso-wrap-style:square;v-text-anchor:top" o:gfxdata="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" fillcolor="white [3201]" stroked="f" strokeweight=".5pt">
+                <v:shape id="Straight Arrow Connector 72" o:spid="_x0000_s1090" type="#_x0000_t32" style="position:absolute;left:7017;top:28707;width:12866;height:0;flip:y;visibility:visible;mso-wrap-style:square" o:connectortype="straight" o:gfxdata="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" strokecolor="black [3040]">
+                  <v:stroke endarrow="open"/>
+                </v:shape>
+                <v:shape id="Straight Arrow Connector 73" o:spid="_x0000_s1091" type="#_x0000_t32" style="position:absolute;left:7017;top:14661;width:12865;height:0;flip:y;visibility:visible;mso-wrap-style:square" o:connectortype="straight" o:gfxdata="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" strokecolor="black [3040]">
+                  <v:stroke endarrow="open"/>
+                </v:shape>
+                <v:shape id="Straight Arrow Connector 74" o:spid="_x0000_s1092" type="#_x0000_t32" style="position:absolute;left:7017;top:21432;width:12865;height:0;flip:y;visibility:visible;mso-wrap-style:square" o:connectortype="straight" o:gfxdata="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" strokecolor="black [3040]">
+                  <v:stroke endarrow="open"/>
+                </v:shape>
+                <v:shape id="Straight Arrow Connector 75" o:spid="_x0000_s1093" type="#_x0000_t32" style="position:absolute;left:7018;top:34639;width:12865;height:0;flip:y;visibility:visible;mso-wrap-style:square" o:connectortype="straight" o:gfxdata="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" strokecolor="black [3040]">
+                  <v:stroke endarrow="open"/>
+                </v:shape>
+                <v:shape id="Straight Arrow Connector 76" o:spid="_x0000_s1094" type="#_x0000_t32" style="position:absolute;left:39127;top:16457;width:12865;height:0;flip:y;visibility:visible;mso-wrap-style:square" o:connectortype="straight" o:gfxdata="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" strokecolor="black [3040]">
+                  <v:stroke endarrow="open"/>
+                </v:shape>
+                <v:shape id="Straight Arrow Connector 77" o:spid="_x0000_s1095" type="#_x0000_t32" style="position:absolute;left:39127;top:26027;width:12865;height:0;flip:y;visibility:visible;mso-wrap-style:square" o:connectortype="straight" o:gfxdata="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" strokecolor="black [3040]">
+                  <v:stroke endarrow="open"/>
+                </v:shape>
+                <v:shape id="Text Box 78" o:spid="_x0000_s1096" type="#_x0000_t202" style="position:absolute;left:7017;top:5422;width:11802;height:2446;visibility:visible;mso-wrap-style:square;v-text-anchor:top" o:gfxdata="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" fillcolor="white [3201]" stroked="f" strokeweight=".5pt">
+                  <v:textbox>
+                    <w:txbxContent>
+                      <w:p>
+                        <w:r>
+                          <w:t>+3.3V</w:t>
+                        </w:r>
+                      </w:p>
+                    </w:txbxContent>
+                  </v:textbox>
+                </v:shape>
+                <v:shape id="Text Box 79" o:spid="_x0000_s1097" type="#_x0000_t202" style="position:absolute;left:7017;top:11376;width:11802;height:2658;visibility:visible;mso-wrap-style:square;v-text-anchor:top" o:gfxdata="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" fillcolor="white [3201]" stroked="f" strokeweight=".5pt">
+                  <v:textbox>
+                    <w:txbxContent>
+                      <w:p>
+                        <w:r>
+                          <w:t>USB +5V</w:t>
+                        </w:r>
+                      </w:p>
+                    </w:txbxContent>
+                  </v:textbox>
+                </v:shape>
+                <v:shape id="Text Box 80" o:spid="_x0000_s1098" type="#_x0000_t202" style="position:absolute;left:7017;top:17969;width:11802;height:2658;visibility:visible;mso-wrap-style:square;v-text-anchor:top" o:gfxdata="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" fillcolor="white [3201]" stroked="f" strokeweight=".5pt">
+                  <v:textbox>
+                    <w:txbxContent>
+                      <w:p>
+                        <w:r>
+                          <w:t>USB Data</w:t>
+                        </w:r>
+                      </w:p>
+                    </w:txbxContent>
+                  </v:textbox>
+                </v:shape>
+                <v:shape id="Text Box 81" o:spid="_x0000_s1099" type="#_x0000_t202" style="position:absolute;left:7018;top:24454;width:11801;height:3509;visibility:visible;mso-wrap-style:square;v-text-anchor:top" o:gfxdata="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" fillcolor="white [3201]" stroked="f" strokeweight=".5pt">
+                  <v:textbox>
+                    <w:txbxContent>
+                      <w:p>
+                        <w:r>
+                          <w:t>I</w:t>
+                        </w:r>
+                        <w:r>
+                          <w:rPr>
+                            <w:vertAlign w:val="superscript"/>
+                          </w:rPr>
+                          <w:t>2</w:t>
+                        </w:r>
+                        <w:r>
+                          <w:t>C</w:t>
+                        </w:r>
+                      </w:p>
+                    </w:txbxContent>
+                  </v:textbox>
+                </v:shape>
+                <v:shape id="Text Box 83" o:spid="_x0000_s1100" type="#_x0000_t202" style="position:absolute;left:7017;top:30302;width:11802;height:3403;visibility:visible;mso-wrap-style:square;v-text-anchor:top" o:gfxdata="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" fillcolor="white [3201]" stroked="f" strokeweight=".5pt">
+                  <v:textbox>
+                    <w:txbxContent>
+                      <w:p>
+                        <w:r>
+                          <w:t>SPI</w:t>
+                        </w:r>
+                      </w:p>
+                    </w:txbxContent>
+                  </v:textbox>
+                </v:shape>
+                <v:shape id="Text Box 81" o:spid="_x0000_s1101" type="#_x0000_t202" style="position:absolute;left:40194;top:12326;width:11798;height:3505;visibility:visible;mso-wrap-style:square;v-text-anchor:top" o:gfxdata="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" fillcolor="white [3201]" stroked="f" strokeweight=".5pt">
                   <v:textbox>
                     <w:txbxContent>
                       <w:p>
@@ -4661,7 +4137,25 @@
                     </w:txbxContent>
                   </v:textbox>
                 </v:shape>
-                <v:shape id="Text Box 43" o:spid="_x0000_s1115" type="#_x0000_t202" style="position:absolute;left:23925;top:2232;width:9465;height:3084;visibility:visible;mso-wrap-style:square;v-text-anchor:top" o:gfxdata="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" fillcolor="white [3201]" stroked="f" strokeweight=".5pt">
+                <v:shape id="Text Box 83" o:spid="_x0000_s1102" type="#_x0000_t202" style="position:absolute;left:40194;top:21531;width:11798;height:3397;visibility:visible;mso-wrap-style:square;v-text-anchor:top" o:gfxdata="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" fillcolor="white [3201]" stroked="f" strokeweight=".5pt">
+                  <v:textbox>
+                    <w:txbxContent>
+                      <w:p>
+                        <w:pPr>
+                          <w:pStyle w:val="NormalWeb"/>
+                          <w:spacing w:before="0" w:beforeAutospacing="0" w:after="0" w:afterAutospacing="0"/>
+                        </w:pPr>
+                        <w:r>
+                          <w:rPr>
+                            <w:rFonts w:eastAsia="Calibri"/>
+                          </w:rPr>
+                          <w:t>SPI</w:t>
+                        </w:r>
+                      </w:p>
+                    </w:txbxContent>
+                  </v:textbox>
+                </v:shape>
+                <v:shape id="Text Box 86" o:spid="_x0000_s1103" type="#_x0000_t202" style="position:absolute;left:24986;top:1913;width:9888;height:3508;visibility:visible;mso-wrap-style:square;v-text-anchor:top" o:gfxdata="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" fillcolor="white [3201]" stroked="f" strokeweight=".5pt">
                   <v:textbox>
                     <w:txbxContent>
                       <w:p>
@@ -4691,6 +4185,896 @@
                     </w:txbxContent>
                   </v:textbox>
                 </v:shape>
+                <v:rect id="Rectangle 44" o:spid="_x0000_s1104" style="position:absolute;left:637;top:850;width:58161;height:36789;visibility:visible;mso-wrap-style:square;v-text-anchor:middle" o:gfxdata="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" filled="f" strokecolor="black [3213]" strokeweight="2pt"/>
+                <w10:anchorlock/>
+              </v:group>
+            </w:pict>
+          </mc:Fallback>
+        </mc:AlternateContent>
+      </w:r>
+    </w:p>
+    <w:tbl>
+      <w:tblPr>
+        <w:tblStyle w:val="TableGrid"/>
+        <w:tblW w:w="0" w:type="auto"/>
+        <w:tblLook w:val="04A0" w:firstRow="1" w:lastRow="0" w:firstColumn="1" w:lastColumn="0" w:noHBand="0" w:noVBand="1"/>
+      </w:tblPr>
+      <w:tblGrid>
+        <w:gridCol w:w="1638"/>
+        <w:gridCol w:w="7938"/>
+      </w:tblGrid>
+      <w:tr>
+        <w:tc>
+          <w:tcPr>
+            <w:tcW w:w="1638" w:type="dxa"/>
+          </w:tcPr>
+          <w:p>
+            <w:pPr>
+              <w:rPr>
+                <w:i/>
+              </w:rPr>
+            </w:pPr>
+            <w:r>
+              <w:rPr>
+                <w:i/>
+              </w:rPr>
+              <w:t>Module</w:t>
+            </w:r>
+          </w:p>
+        </w:tc>
+        <w:tc>
+          <w:tcPr>
+            <w:tcW w:w="7938" w:type="dxa"/>
+          </w:tcPr>
+          <w:p>
+            <w:r>
+              <w:t>Microcontroller: ATmega32u4</w:t>
+            </w:r>
+          </w:p>
+        </w:tc>
+      </w:tr>
+      <w:tr>
+        <w:tc>
+          <w:tcPr>
+            <w:tcW w:w="1638" w:type="dxa"/>
+          </w:tcPr>
+          <w:p>
+            <w:pPr>
+              <w:rPr>
+                <w:i/>
+              </w:rPr>
+            </w:pPr>
+            <w:r>
+              <w:rPr>
+                <w:i/>
+              </w:rPr>
+              <w:t>Inputs</w:t>
+            </w:r>
+          </w:p>
+        </w:tc>
+        <w:tc>
+          <w:tcPr>
+            <w:tcW w:w="7938" w:type="dxa"/>
+          </w:tcPr>
+          <w:p>
+            <w:r>
+              <w:t>+3.3V: From PMIC, main power source</w:t>
+            </w:r>
+            <w:r>
+              <w:br/>
+              <w:t>USB +5V: From USB port</w:t>
+            </w:r>
+            <w:r>
+              <w:br/>
+              <w:t>USB Data: Serial interface from USB port</w:t>
+            </w:r>
+          </w:p>
+          <w:p>
+            <w:r>
+              <w:t>I</w:t>
+            </w:r>
+            <w:r>
+              <w:rPr>
+                <w:vertAlign w:val="superscript"/>
+              </w:rPr>
+              <w:t>2</w:t>
+            </w:r>
+            <w:r>
+              <w:t>C</w:t>
+            </w:r>
+            <w:r>
+              <w:t>: Serial communication with magnetometer</w:t>
+            </w:r>
+          </w:p>
+          <w:p>
+            <w:r>
+              <w:t>SPI: Serial communication with LCD</w:t>
+            </w:r>
+          </w:p>
+        </w:tc>
+      </w:tr>
+      <w:tr>
+        <w:tc>
+          <w:tcPr>
+            <w:tcW w:w="1638" w:type="dxa"/>
+          </w:tcPr>
+          <w:p>
+            <w:pPr>
+              <w:rPr>
+                <w:i/>
+              </w:rPr>
+            </w:pPr>
+            <w:r>
+              <w:rPr>
+                <w:i/>
+              </w:rPr>
+              <w:t>Outputs</w:t>
+            </w:r>
+          </w:p>
+        </w:tc>
+        <w:tc>
+          <w:tcPr>
+            <w:tcW w:w="7938" w:type="dxa"/>
+          </w:tcPr>
+          <w:p>
+            <w:r>
+              <w:t>I</w:t>
+            </w:r>
+            <w:r>
+              <w:rPr>
+                <w:vertAlign w:val="superscript"/>
+              </w:rPr>
+              <w:t>2</w:t>
+            </w:r>
+            <w:r>
+              <w:t>C: Serial communication with magnetometer</w:t>
+            </w:r>
+          </w:p>
+          <w:p>
+            <w:r>
+              <w:t>SPI: Serial communication with LCD</w:t>
+            </w:r>
+          </w:p>
+        </w:tc>
+      </w:tr>
+      <w:tr>
+        <w:tc>
+          <w:tcPr>
+            <w:tcW w:w="1638" w:type="dxa"/>
+          </w:tcPr>
+          <w:p>
+            <w:pPr>
+              <w:rPr>
+                <w:i/>
+              </w:rPr>
+            </w:pPr>
+            <w:r>
+              <w:rPr>
+                <w:i/>
+              </w:rPr>
+              <w:t>Functionality</w:t>
+            </w:r>
+          </w:p>
+        </w:tc>
+        <w:tc>
+          <w:tcPr>
+            <w:tcW w:w="7938" w:type="dxa"/>
+          </w:tcPr>
+          <w:p>
+            <w:r>
+              <w:t xml:space="preserve">The microcontroller is the brains of the device. It establishes communication with the magnetometer and the LCD display. The </w:t>
+            </w:r>
+            <w:proofErr w:type="spellStart"/>
+            <w:r>
+              <w:rPr>
+                <w:rFonts w:cs="Times New Roman"/>
+              </w:rPr>
+              <w:t>μ</w:t>
+            </w:r>
+            <w:r>
+              <w:t>C</w:t>
+            </w:r>
+            <w:proofErr w:type="spellEnd"/>
+            <w:r>
+              <w:t xml:space="preserve"> interprets data from the magnetometer then sends it to the LCD for display. It receives power from both the PMIC and the USB port.</w:t>
+            </w:r>
+          </w:p>
+        </w:tc>
+      </w:tr>
+    </w:tbl>
+    <w:p/>
+    <w:p>
+      <w:pPr>
+        <w:jc w:val="center"/>
+      </w:pPr>
+      <w:r>
+        <w:rPr>
+          <w:noProof/>
+        </w:rPr>
+        <w:lastRenderedPageBreak/>
+        <mc:AlternateContent>
+          <mc:Choice Requires="wpc">
+            <w:drawing>
+              <wp:inline distT="0" distB="0" distL="0" distR="0">
+                <wp:extent cx="6039293" cy="3827721"/>
+                <wp:effectExtent l="0" t="0" r="0" b="1905"/>
+                <wp:docPr id="87" name="Canvas 87"/>
+                <wp:cNvGraphicFramePr>
+                  <a:graphicFrameLocks xmlns:a="http://schemas.openxmlformats.org/drawingml/2006/main" noChangeAspect="1"/>
+                </wp:cNvGraphicFramePr>
+                <a:graphic xmlns:a="http://schemas.openxmlformats.org/drawingml/2006/main">
+                  <a:graphicData uri="http://schemas.microsoft.com/office/word/2010/wordprocessingCanvas">
+                    <wpc:wpc>
+                      <wpc:bg/>
+                      <wpc:whole/>
+                      <wps:wsp>
+                        <wps:cNvPr id="88" name="Rectangle 88"/>
+                        <wps:cNvSpPr/>
+                        <wps:spPr>
+                          <a:xfrm>
+                            <a:off x="2030849" y="648585"/>
+                            <a:ext cx="1924463" cy="2892056"/>
+                          </a:xfrm>
+                          <a:prstGeom prst="rect">
+                            <a:avLst/>
+                          </a:prstGeom>
+                          <a:ln>
+                            <a:solidFill>
+                              <a:schemeClr val="tx1"/>
+                            </a:solidFill>
+                          </a:ln>
+                        </wps:spPr>
+                        <wps:style>
+                          <a:lnRef idx="2">
+                            <a:schemeClr val="accent6"/>
+                          </a:lnRef>
+                          <a:fillRef idx="1">
+                            <a:schemeClr val="lt1"/>
+                          </a:fillRef>
+                          <a:effectRef idx="0">
+                            <a:schemeClr val="accent6"/>
+                          </a:effectRef>
+                          <a:fontRef idx="minor">
+                            <a:schemeClr val="dk1"/>
+                          </a:fontRef>
+                        </wps:style>
+                        <wps:bodyPr rot="0" spcFirstLastPara="0" vertOverflow="overflow" horzOverflow="overflow" vert="horz" wrap="square" lIns="91440" tIns="45720" rIns="91440" bIns="45720" numCol="1" spcCol="0" rtlCol="0" fromWordArt="0" anchor="ctr" anchorCtr="0" forceAA="0" compatLnSpc="1">
+                          <a:prstTxWarp prst="textNoShape">
+                            <a:avLst/>
+                          </a:prstTxWarp>
+                          <a:noAutofit/>
+                        </wps:bodyPr>
+                      </wps:wsp>
+                      <wps:wsp>
+                        <wps:cNvPr id="89" name="Straight Arrow Connector 89"/>
+                        <wps:cNvCnPr/>
+                        <wps:spPr>
+                          <a:xfrm>
+                            <a:off x="840330" y="1446027"/>
+                            <a:ext cx="1190698" cy="0"/>
+                          </a:xfrm>
+                          <a:prstGeom prst="straightConnector1">
+                            <a:avLst/>
+                          </a:prstGeom>
+                          <a:ln>
+                            <a:tailEnd type="arrow"/>
+                          </a:ln>
+                        </wps:spPr>
+                        <wps:style>
+                          <a:lnRef idx="1">
+                            <a:schemeClr val="dk1"/>
+                          </a:lnRef>
+                          <a:fillRef idx="0">
+                            <a:schemeClr val="dk1"/>
+                          </a:fillRef>
+                          <a:effectRef idx="0">
+                            <a:schemeClr val="dk1"/>
+                          </a:effectRef>
+                          <a:fontRef idx="minor">
+                            <a:schemeClr val="tx1"/>
+                          </a:fontRef>
+                        </wps:style>
+                        <wps:bodyPr/>
+                      </wps:wsp>
+                      <wps:wsp>
+                        <wps:cNvPr id="82" name="Straight Arrow Connector 82"/>
+                        <wps:cNvCnPr/>
+                        <wps:spPr>
+                          <a:xfrm>
+                            <a:off x="839972" y="2720679"/>
+                            <a:ext cx="1189990" cy="0"/>
+                          </a:xfrm>
+                          <a:prstGeom prst="straightConnector1">
+                            <a:avLst/>
+                          </a:prstGeom>
+                          <a:ln>
+                            <a:tailEnd type="arrow"/>
+                          </a:ln>
+                        </wps:spPr>
+                        <wps:style>
+                          <a:lnRef idx="1">
+                            <a:schemeClr val="dk1"/>
+                          </a:lnRef>
+                          <a:fillRef idx="0">
+                            <a:schemeClr val="dk1"/>
+                          </a:fillRef>
+                          <a:effectRef idx="0">
+                            <a:schemeClr val="dk1"/>
+                          </a:effectRef>
+                          <a:fontRef idx="minor">
+                            <a:schemeClr val="tx1"/>
+                          </a:fontRef>
+                        </wps:style>
+                        <wps:bodyPr/>
+                      </wps:wsp>
+                      <wps:wsp>
+                        <wps:cNvPr id="2" name="Text Box 2"/>
+                        <wps:cNvSpPr txBox="1"/>
+                        <wps:spPr>
+                          <a:xfrm>
+                            <a:off x="839906" y="988827"/>
+                            <a:ext cx="1084587" cy="361507"/>
+                          </a:xfrm>
+                          <a:prstGeom prst="rect">
+                            <a:avLst/>
+                          </a:prstGeom>
+                          <a:solidFill>
+                            <a:schemeClr val="lt1"/>
+                          </a:solidFill>
+                          <a:ln w="6350">
+                            <a:noFill/>
+                          </a:ln>
+                          <a:effectLst/>
+                        </wps:spPr>
+                        <wps:style>
+                          <a:lnRef idx="0">
+                            <a:schemeClr val="accent1"/>
+                          </a:lnRef>
+                          <a:fillRef idx="0">
+                            <a:schemeClr val="accent1"/>
+                          </a:fillRef>
+                          <a:effectRef idx="0">
+                            <a:schemeClr val="accent1"/>
+                          </a:effectRef>
+                          <a:fontRef idx="minor">
+                            <a:schemeClr val="dk1"/>
+                          </a:fontRef>
+                        </wps:style>
+                        <wps:txbx>
+                          <w:txbxContent>
+                            <w:p>
+                              <w:r>
+                                <w:t>+3.3V</w:t>
+                              </w:r>
+                            </w:p>
+                          </w:txbxContent>
+                        </wps:txbx>
+                        <wps:bodyPr rot="0" spcFirstLastPara="0" vertOverflow="overflow" horzOverflow="overflow" vert="horz" wrap="square" lIns="91440" tIns="45720" rIns="91440" bIns="45720" numCol="1" spcCol="0" rtlCol="0" fromWordArt="0" anchor="t" anchorCtr="0" forceAA="0" compatLnSpc="1">
+                          <a:prstTxWarp prst="textNoShape">
+                            <a:avLst/>
+                          </a:prstTxWarp>
+                          <a:noAutofit/>
+                        </wps:bodyPr>
+                      </wps:wsp>
+                      <wps:wsp>
+                        <wps:cNvPr id="26" name="Text Box 26"/>
+                        <wps:cNvSpPr txBox="1"/>
+                        <wps:spPr>
+                          <a:xfrm>
+                            <a:off x="840330" y="2307123"/>
+                            <a:ext cx="1084587" cy="319118"/>
+                          </a:xfrm>
+                          <a:prstGeom prst="rect">
+                            <a:avLst/>
+                          </a:prstGeom>
+                          <a:solidFill>
+                            <a:schemeClr val="lt1"/>
+                          </a:solidFill>
+                          <a:ln w="6350">
+                            <a:noFill/>
+                          </a:ln>
+                          <a:effectLst/>
+                        </wps:spPr>
+                        <wps:style>
+                          <a:lnRef idx="0">
+                            <a:schemeClr val="accent1"/>
+                          </a:lnRef>
+                          <a:fillRef idx="0">
+                            <a:schemeClr val="accent1"/>
+                          </a:fillRef>
+                          <a:effectRef idx="0">
+                            <a:schemeClr val="accent1"/>
+                          </a:effectRef>
+                          <a:fontRef idx="minor">
+                            <a:schemeClr val="dk1"/>
+                          </a:fontRef>
+                        </wps:style>
+                        <wps:txbx>
+                          <w:txbxContent>
+                            <w:p>
+                              <w:r>
+                                <w:t>I</w:t>
+                              </w:r>
+                              <w:r>
+                                <w:rPr>
+                                  <w:vertAlign w:val="superscript"/>
+                                </w:rPr>
+                                <w:t>2</w:t>
+                              </w:r>
+                              <w:r>
+                                <w:t>C</w:t>
+                              </w:r>
+                            </w:p>
+                          </w:txbxContent>
+                        </wps:txbx>
+                        <wps:bodyPr rot="0" spcFirstLastPara="0" vertOverflow="overflow" horzOverflow="overflow" vert="horz" wrap="square" lIns="91440" tIns="45720" rIns="91440" bIns="45720" numCol="1" spcCol="0" rtlCol="0" fromWordArt="0" anchor="t" anchorCtr="0" forceAA="0" compatLnSpc="1">
+                          <a:prstTxWarp prst="textNoShape">
+                            <a:avLst/>
+                          </a:prstTxWarp>
+                          <a:noAutofit/>
+                        </wps:bodyPr>
+                      </wps:wsp>
+                      <wps:wsp>
+                        <wps:cNvPr id="33" name="Text Box 33"/>
+                        <wps:cNvSpPr txBox="1"/>
+                        <wps:spPr>
+                          <a:xfrm>
+                            <a:off x="2456100" y="1552164"/>
+                            <a:ext cx="1180550" cy="414732"/>
+                          </a:xfrm>
+                          <a:prstGeom prst="rect">
+                            <a:avLst/>
+                          </a:prstGeom>
+                          <a:solidFill>
+                            <a:schemeClr val="lt1"/>
+                          </a:solidFill>
+                          <a:ln w="6350">
+                            <a:noFill/>
+                          </a:ln>
+                          <a:effectLst/>
+                        </wps:spPr>
+                        <wps:style>
+                          <a:lnRef idx="0">
+                            <a:schemeClr val="accent1"/>
+                          </a:lnRef>
+                          <a:fillRef idx="0">
+                            <a:schemeClr val="accent1"/>
+                          </a:fillRef>
+                          <a:effectRef idx="0">
+                            <a:schemeClr val="accent1"/>
+                          </a:effectRef>
+                          <a:fontRef idx="minor">
+                            <a:schemeClr val="dk1"/>
+                          </a:fontRef>
+                        </wps:style>
+                        <wps:txbx>
+                          <w:txbxContent>
+                            <w:p>
+                              <w:pPr>
+                                <w:rPr>
+                                  <w:b/>
+                                </w:rPr>
+                              </w:pPr>
+                              <w:r>
+                                <w:rPr>
+                                  <w:b/>
+                                </w:rPr>
+                                <w:t>Magnetometer</w:t>
+                              </w:r>
+                            </w:p>
+                          </w:txbxContent>
+                        </wps:txbx>
+                        <wps:bodyPr rot="0" spcFirstLastPara="0" vertOverflow="overflow" horzOverflow="overflow" vert="horz" wrap="square" lIns="91440" tIns="45720" rIns="91440" bIns="45720" numCol="1" spcCol="0" rtlCol="0" fromWordArt="0" anchor="t" anchorCtr="0" forceAA="0" compatLnSpc="1">
+                          <a:prstTxWarp prst="textNoShape">
+                            <a:avLst/>
+                          </a:prstTxWarp>
+                          <a:noAutofit/>
+                        </wps:bodyPr>
+                      </wps:wsp>
+                      <wps:wsp>
+                        <wps:cNvPr id="41" name="Text Box 41"/>
+                        <wps:cNvSpPr txBox="1"/>
+                        <wps:spPr>
+                          <a:xfrm>
+                            <a:off x="2477312" y="2136292"/>
+                            <a:ext cx="1159359" cy="318977"/>
+                          </a:xfrm>
+                          <a:prstGeom prst="rect">
+                            <a:avLst/>
+                          </a:prstGeom>
+                          <a:solidFill>
+                            <a:schemeClr val="lt1"/>
+                          </a:solidFill>
+                          <a:ln w="6350">
+                            <a:noFill/>
+                          </a:ln>
+                          <a:effectLst/>
+                        </wps:spPr>
+                        <wps:style>
+                          <a:lnRef idx="0">
+                            <a:schemeClr val="accent1"/>
+                          </a:lnRef>
+                          <a:fillRef idx="0">
+                            <a:schemeClr val="accent1"/>
+                          </a:fillRef>
+                          <a:effectRef idx="0">
+                            <a:schemeClr val="accent1"/>
+                          </a:effectRef>
+                          <a:fontRef idx="minor">
+                            <a:schemeClr val="dk1"/>
+                          </a:fontRef>
+                        </wps:style>
+                        <wps:txbx>
+                          <w:txbxContent>
+                            <w:p>
+                              <w:r>
+                                <w:t>LSM303DLH</w:t>
+                              </w:r>
+                            </w:p>
+                          </w:txbxContent>
+                        </wps:txbx>
+                        <wps:bodyPr rot="0" spcFirstLastPara="0" vertOverflow="overflow" horzOverflow="overflow" vert="horz" wrap="square" lIns="91440" tIns="45720" rIns="91440" bIns="45720" numCol="1" spcCol="0" rtlCol="0" fromWordArt="0" anchor="t" anchorCtr="0" forceAA="0" compatLnSpc="1">
+                          <a:prstTxWarp prst="textNoShape">
+                            <a:avLst/>
+                          </a:prstTxWarp>
+                          <a:noAutofit/>
+                        </wps:bodyPr>
+                      </wps:wsp>
+                      <wps:wsp>
+                        <wps:cNvPr id="90" name="Straight Arrow Connector 90"/>
+                        <wps:cNvCnPr/>
+                        <wps:spPr>
+                          <a:xfrm>
+                            <a:off x="3955395" y="2136272"/>
+                            <a:ext cx="1189990" cy="0"/>
+                          </a:xfrm>
+                          <a:prstGeom prst="straightConnector1">
+                            <a:avLst/>
+                          </a:prstGeom>
+                          <a:ln>
+                            <a:tailEnd type="arrow"/>
+                          </a:ln>
+                        </wps:spPr>
+                        <wps:style>
+                          <a:lnRef idx="1">
+                            <a:schemeClr val="dk1"/>
+                          </a:lnRef>
+                          <a:fillRef idx="0">
+                            <a:schemeClr val="dk1"/>
+                          </a:fillRef>
+                          <a:effectRef idx="0">
+                            <a:schemeClr val="dk1"/>
+                          </a:effectRef>
+                          <a:fontRef idx="minor">
+                            <a:schemeClr val="tx1"/>
+                          </a:fontRef>
+                        </wps:style>
+                        <wps:bodyPr/>
+                      </wps:wsp>
+                      <wps:wsp>
+                        <wps:cNvPr id="91" name="Text Box 26"/>
+                        <wps:cNvSpPr txBox="1"/>
+                        <wps:spPr>
+                          <a:xfrm>
+                            <a:off x="4061084" y="1742985"/>
+                            <a:ext cx="1083945" cy="318770"/>
+                          </a:xfrm>
+                          <a:prstGeom prst="rect">
+                            <a:avLst/>
+                          </a:prstGeom>
+                          <a:solidFill>
+                            <a:schemeClr val="lt1"/>
+                          </a:solidFill>
+                          <a:ln w="6350">
+                            <a:noFill/>
+                          </a:ln>
+                          <a:effectLst/>
+                        </wps:spPr>
+                        <wps:style>
+                          <a:lnRef idx="0">
+                            <a:schemeClr val="accent1"/>
+                          </a:lnRef>
+                          <a:fillRef idx="0">
+                            <a:schemeClr val="accent1"/>
+                          </a:fillRef>
+                          <a:effectRef idx="0">
+                            <a:schemeClr val="accent1"/>
+                          </a:effectRef>
+                          <a:fontRef idx="minor">
+                            <a:schemeClr val="dk1"/>
+                          </a:fontRef>
+                        </wps:style>
+                        <wps:txbx>
+                          <w:txbxContent>
+                            <w:p>
+                              <w:pPr>
+                                <w:pStyle w:val="NormalWeb"/>
+                                <w:spacing w:before="0" w:beforeAutospacing="0" w:after="0" w:afterAutospacing="0"/>
+                              </w:pPr>
+                              <w:r>
+                                <w:rPr>
+                                  <w:rFonts w:eastAsia="Calibri"/>
+                                </w:rPr>
+                                <w:t>I</w:t>
+                              </w:r>
+                              <w:r>
+                                <w:rPr>
+                                  <w:rFonts w:eastAsia="Calibri"/>
+                                  <w:position w:val="7"/>
+                                  <w:vertAlign w:val="superscript"/>
+                                </w:rPr>
+                                <w:t>2</w:t>
+                              </w:r>
+                              <w:r>
+                                <w:rPr>
+                                  <w:rFonts w:eastAsia="Calibri"/>
+                                </w:rPr>
+                                <w:t>C</w:t>
+                              </w:r>
+                            </w:p>
+                          </w:txbxContent>
+                        </wps:txbx>
+                        <wps:bodyPr rot="0" spcFirstLastPara="0" vert="horz" wrap="square" lIns="91440" tIns="45720" rIns="91440" bIns="45720" numCol="1" spcCol="0" rtlCol="0" fromWordArt="0" anchor="t" anchorCtr="0" forceAA="0" compatLnSpc="1">
+                          <a:prstTxWarp prst="textNoShape">
+                            <a:avLst/>
+                          </a:prstTxWarp>
+                          <a:noAutofit/>
+                        </wps:bodyPr>
+                      </wps:wsp>
+                      <wps:wsp>
+                        <wps:cNvPr id="43" name="Text Box 43"/>
+                        <wps:cNvSpPr txBox="1"/>
+                        <wps:spPr>
+                          <a:xfrm>
+                            <a:off x="2541411" y="223267"/>
+                            <a:ext cx="946502" cy="308344"/>
+                          </a:xfrm>
+                          <a:prstGeom prst="rect">
+                            <a:avLst/>
+                          </a:prstGeom>
+                          <a:solidFill>
+                            <a:schemeClr val="lt1"/>
+                          </a:solidFill>
+                          <a:ln w="6350">
+                            <a:noFill/>
+                          </a:ln>
+                          <a:effectLst/>
+                        </wps:spPr>
+                        <wps:style>
+                          <a:lnRef idx="0">
+                            <a:schemeClr val="accent1"/>
+                          </a:lnRef>
+                          <a:fillRef idx="0">
+                            <a:schemeClr val="accent1"/>
+                          </a:fillRef>
+                          <a:effectRef idx="0">
+                            <a:schemeClr val="accent1"/>
+                          </a:effectRef>
+                          <a:fontRef idx="minor">
+                            <a:schemeClr val="dk1"/>
+                          </a:fontRef>
+                        </wps:style>
+                        <wps:txbx>
+                          <w:txbxContent>
+                            <w:p>
+                              <w:pPr>
+                                <w:rPr>
+                                  <w:b/>
+                                  <w:sz w:val="36"/>
+                                </w:rPr>
+                              </w:pPr>
+                              <w:r>
+                                <w:rPr>
+                                  <w:b/>
+                                  <w:sz w:val="36"/>
+                                </w:rPr>
+                                <w:t xml:space="preserve">Level </w:t>
+                              </w:r>
+                              <w:proofErr w:type="gramStart"/>
+                              <w:r>
+                                <w:rPr>
+                                  <w:b/>
+                                  <w:sz w:val="36"/>
+                                </w:rPr>
+                                <w:t>0</w:t>
+                              </w:r>
+                              <w:proofErr w:type="gramEnd"/>
+                            </w:p>
+                          </w:txbxContent>
+                        </wps:txbx>
+                        <wps:bodyPr rot="0" spcFirstLastPara="0" vertOverflow="overflow" horzOverflow="overflow" vert="horz" wrap="square" lIns="91440" tIns="45720" rIns="91440" bIns="45720" numCol="1" spcCol="0" rtlCol="0" fromWordArt="0" anchor="t" anchorCtr="0" forceAA="0" compatLnSpc="1">
+                          <a:prstTxWarp prst="textNoShape">
+                            <a:avLst/>
+                          </a:prstTxWarp>
+                          <a:noAutofit/>
+                        </wps:bodyPr>
+                      </wps:wsp>
+                      <wps:wsp>
+                        <wps:cNvPr id="59" name="Rectangle 59"/>
+                        <wps:cNvSpPr/>
+                        <wps:spPr>
+                          <a:xfrm>
+                            <a:off x="63795" y="85035"/>
+                            <a:ext cx="5815578" cy="3678865"/>
+                          </a:xfrm>
+                          <a:prstGeom prst="rect">
+                            <a:avLst/>
+                          </a:prstGeom>
+                          <a:noFill/>
+                          <a:ln>
+                            <a:solidFill>
+                              <a:schemeClr val="tx1"/>
+                            </a:solidFill>
+                          </a:ln>
+                        </wps:spPr>
+                        <wps:style>
+                          <a:lnRef idx="2">
+                            <a:schemeClr val="accent6"/>
+                          </a:lnRef>
+                          <a:fillRef idx="1">
+                            <a:schemeClr val="lt1"/>
+                          </a:fillRef>
+                          <a:effectRef idx="0">
+                            <a:schemeClr val="accent6"/>
+                          </a:effectRef>
+                          <a:fontRef idx="minor">
+                            <a:schemeClr val="dk1"/>
+                          </a:fontRef>
+                        </wps:style>
+                        <wps:bodyPr rot="0" spcFirstLastPara="0" vertOverflow="overflow" horzOverflow="overflow" vert="horz" wrap="square" lIns="91440" tIns="45720" rIns="91440" bIns="45720" numCol="1" spcCol="0" rtlCol="0" fromWordArt="0" anchor="ctr" anchorCtr="0" forceAA="0" compatLnSpc="1">
+                          <a:prstTxWarp prst="textNoShape">
+                            <a:avLst/>
+                          </a:prstTxWarp>
+                          <a:noAutofit/>
+                        </wps:bodyPr>
+                      </wps:wsp>
+                    </wpc:wpc>
+                  </a:graphicData>
+                </a:graphic>
+              </wp:inline>
+            </w:drawing>
+          </mc:Choice>
+          <mc:Fallback>
+            <w:pict>
+              <v:group id="Canvas 87" o:spid="_x0000_s1105" editas="canvas" style="width:475.55pt;height:301.4pt;mso-position-horizontal-relative:char;mso-position-vertical-relative:line" coordsize="60388,38271" o:gfxdata="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">
+                <v:shape id="_x0000_s1106" type="#_x0000_t75" style="position:absolute;width:60388;height:38271;visibility:visible;mso-wrap-style:square">
+                  <v:fill o:detectmouseclick="t"/>
+                  <v:path o:connecttype="none"/>
+                </v:shape>
+                <v:rect id="Rectangle 88" o:spid="_x0000_s1107" style="position:absolute;left:20308;top:6485;width:19245;height:28921;visibility:visible;mso-wrap-style:square;v-text-anchor:middle" o:gfxdata="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" fillcolor="white [3201]" strokecolor="black [3213]" strokeweight="2pt"/>
+                <v:shape id="Straight Arrow Connector 89" o:spid="_x0000_s1108" type="#_x0000_t32" style="position:absolute;left:8403;top:14460;width:11907;height:0;visibility:visible;mso-wrap-style:square" o:connectortype="straight" o:gfxdata="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" strokecolor="black [3040]">
+                  <v:stroke endarrow="open"/>
+                </v:shape>
+                <v:shape id="Straight Arrow Connector 82" o:spid="_x0000_s1109" type="#_x0000_t32" style="position:absolute;left:8399;top:27206;width:11900;height:0;visibility:visible;mso-wrap-style:square" o:connectortype="straight" o:gfxdata="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" strokecolor="black [3040]">
+                  <v:stroke endarrow="open"/>
+                </v:shape>
+                <v:shape id="Text Box 2" o:spid="_x0000_s1110" type="#_x0000_t202" style="position:absolute;left:8399;top:9888;width:10845;height:3615;visibility:visible;mso-wrap-style:square;v-text-anchor:top" o:gfxdata="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" fillcolor="white [3201]" stroked="f" strokeweight=".5pt">
+                  <v:textbox>
+                    <w:txbxContent>
+                      <w:p>
+                        <w:r>
+                          <w:t>+3.3V</w:t>
+                        </w:r>
+                      </w:p>
+                    </w:txbxContent>
+                  </v:textbox>
+                </v:shape>
+                <v:shape id="Text Box 26" o:spid="_x0000_s1111" type="#_x0000_t202" style="position:absolute;left:8403;top:23071;width:10846;height:3191;visibility:visible;mso-wrap-style:square;v-text-anchor:top" o:gfxdata="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" fillcolor="white [3201]" stroked="f" strokeweight=".5pt">
+                  <v:textbox>
+                    <w:txbxContent>
+                      <w:p>
+                        <w:r>
+                          <w:t>I</w:t>
+                        </w:r>
+                        <w:r>
+                          <w:rPr>
+                            <w:vertAlign w:val="superscript"/>
+                          </w:rPr>
+                          <w:t>2</w:t>
+                        </w:r>
+                        <w:r>
+                          <w:t>C</w:t>
+                        </w:r>
+                      </w:p>
+                    </w:txbxContent>
+                  </v:textbox>
+                </v:shape>
+                <v:shape id="Text Box 33" o:spid="_x0000_s1112" type="#_x0000_t202" style="position:absolute;left:24561;top:15521;width:11805;height:4147;visibility:visible;mso-wrap-style:square;v-text-anchor:top" o:gfxdata="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" fillcolor="white [3201]" stroked="f" strokeweight=".5pt">
+                  <v:textbox>
+                    <w:txbxContent>
+                      <w:p>
+                        <w:pPr>
+                          <w:rPr>
+                            <w:b/>
+                          </w:rPr>
+                        </w:pPr>
+                        <w:r>
+                          <w:rPr>
+                            <w:b/>
+                          </w:rPr>
+                          <w:t>Magnetometer</w:t>
+                        </w:r>
+                      </w:p>
+                    </w:txbxContent>
+                  </v:textbox>
+                </v:shape>
+                <v:shape id="Text Box 41" o:spid="_x0000_s1113" type="#_x0000_t202" style="position:absolute;left:24773;top:21362;width:11593;height:3190;visibility:visible;mso-wrap-style:square;v-text-anchor:top" o:gfxdata="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" fillcolor="white [3201]" stroked="f" strokeweight=".5pt">
+                  <v:textbox>
+                    <w:txbxContent>
+                      <w:p>
+                        <w:r>
+                          <w:t>LSM303DLH</w:t>
+                        </w:r>
+                      </w:p>
+                    </w:txbxContent>
+                  </v:textbox>
+                </v:shape>
+                <v:shape id="Straight Arrow Connector 90" o:spid="_x0000_s1114" type="#_x0000_t32" style="position:absolute;left:39553;top:21362;width:11900;height:0;visibility:visible;mso-wrap-style:square" o:connectortype="straight" o:gfxdata="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" strokecolor="black [3040]">
+                  <v:stroke endarrow="open"/>
+                </v:shape>
+                <v:shape id="Text Box 26" o:spid="_x0000_s1115" type="#_x0000_t202" style="position:absolute;left:40610;top:17429;width:10840;height:3188;visibility:visible;mso-wrap-style:square;v-text-anchor:top" o:gfxdata="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" fillcolor="white [3201]" stroked="f" strokeweight=".5pt">
+                  <v:textbox>
+                    <w:txbxContent>
+                      <w:p>
+                        <w:pPr>
+                          <w:pStyle w:val="NormalWeb"/>
+                          <w:spacing w:before="0" w:beforeAutospacing="0" w:after="0" w:afterAutospacing="0"/>
+                        </w:pPr>
+                        <w:r>
+                          <w:rPr>
+                            <w:rFonts w:eastAsia="Calibri"/>
+                          </w:rPr>
+                          <w:t>I</w:t>
+                        </w:r>
+                        <w:r>
+                          <w:rPr>
+                            <w:rFonts w:eastAsia="Calibri"/>
+                            <w:position w:val="7"/>
+                            <w:vertAlign w:val="superscript"/>
+                          </w:rPr>
+                          <w:t>2</w:t>
+                        </w:r>
+                        <w:r>
+                          <w:rPr>
+                            <w:rFonts w:eastAsia="Calibri"/>
+                          </w:rPr>
+                          <w:t>C</w:t>
+                        </w:r>
+                      </w:p>
+                    </w:txbxContent>
+                  </v:textbox>
+                </v:shape>
+                <v:shape id="Text Box 43" o:spid="_x0000_s1116" type="#_x0000_t202" style="position:absolute;left:25414;top:2232;width:9465;height:3084;visibility:visible;mso-wrap-style:square;v-text-anchor:top" o:gfxdata="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" fillcolor="white [3201]" stroked="f" strokeweight=".5pt">
+                  <v:textbox>
+                    <w:txbxContent>
+                      <w:p>
+                        <w:pPr>
+                          <w:rPr>
+                            <w:b/>
+                            <w:sz w:val="36"/>
+                          </w:rPr>
+                        </w:pPr>
+                        <w:r>
+                          <w:rPr>
+                            <w:b/>
+                            <w:sz w:val="36"/>
+                          </w:rPr>
+                          <w:t xml:space="preserve">Level </w:t>
+                        </w:r>
+                        <w:proofErr w:type="gramStart"/>
+                        <w:r>
+                          <w:rPr>
+                            <w:b/>
+                            <w:sz w:val="36"/>
+                          </w:rPr>
+                          <w:t>0</w:t>
+                        </w:r>
+                        <w:proofErr w:type="gramEnd"/>
+                      </w:p>
+                    </w:txbxContent>
+                  </v:textbox>
+                </v:shape>
+                <v:rect id="Rectangle 59" o:spid="_x0000_s1117" style="position:absolute;left:637;top:850;width:58156;height:36789;visibility:visible;mso-wrap-style:square;v-text-anchor:middle" o:gfxdata="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" filled="f" strokecolor="black [3213]" strokeweight="2pt"/>
                 <w10:anchorlock/>
               </v:group>
             </w:pict>
@@ -4699,6 +5083,199 @@
       </w:r>
     </w:p>
     <w:p/>
+    <w:tbl>
+      <w:tblPr>
+        <w:tblStyle w:val="TableGrid"/>
+        <w:tblW w:w="0" w:type="auto"/>
+        <w:tblLook w:val="04A0" w:firstRow="1" w:lastRow="0" w:firstColumn="1" w:lastColumn="0" w:noHBand="0" w:noVBand="1"/>
+      </w:tblPr>
+      <w:tblGrid>
+        <w:gridCol w:w="1638"/>
+        <w:gridCol w:w="7938"/>
+      </w:tblGrid>
+      <w:tr>
+        <w:tc>
+          <w:tcPr>
+            <w:tcW w:w="1638" w:type="dxa"/>
+          </w:tcPr>
+          <w:p>
+            <w:pPr>
+              <w:rPr>
+                <w:i/>
+              </w:rPr>
+            </w:pPr>
+            <w:r>
+              <w:rPr>
+                <w:i/>
+              </w:rPr>
+              <w:t>Module</w:t>
+            </w:r>
+          </w:p>
+        </w:tc>
+        <w:tc>
+          <w:tcPr>
+            <w:tcW w:w="7938" w:type="dxa"/>
+          </w:tcPr>
+          <w:p>
+            <w:r>
+              <w:t>Magnetometer: LSM303DLH</w:t>
+            </w:r>
+          </w:p>
+        </w:tc>
+      </w:tr>
+      <w:tr>
+        <w:tc>
+          <w:tcPr>
+            <w:tcW w:w="1638" w:type="dxa"/>
+          </w:tcPr>
+          <w:p>
+            <w:pPr>
+              <w:rPr>
+                <w:i/>
+              </w:rPr>
+            </w:pPr>
+            <w:r>
+              <w:rPr>
+                <w:i/>
+              </w:rPr>
+              <w:t>Inputs</w:t>
+            </w:r>
+          </w:p>
+        </w:tc>
+        <w:tc>
+          <w:tcPr>
+            <w:tcW w:w="7938" w:type="dxa"/>
+          </w:tcPr>
+          <w:p>
+            <w:r>
+              <w:t>+3.3V: From PMIC</w:t>
+            </w:r>
+            <w:r>
+              <w:t xml:space="preserve"> with switch controlled by </w:t>
+            </w:r>
+            <w:proofErr w:type="spellStart"/>
+            <w:r>
+              <w:rPr>
+                <w:rFonts w:cs="Times New Roman"/>
+              </w:rPr>
+              <w:t>μ</w:t>
+            </w:r>
+            <w:r>
+              <w:t>C</w:t>
+            </w:r>
+            <w:proofErr w:type="spellEnd"/>
+            <w:r>
+              <w:t xml:space="preserve"> GPIO</w:t>
+            </w:r>
+            <w:r>
+              <w:t>, main power source</w:t>
+            </w:r>
+            <w:r>
+              <w:br/>
+              <w:t>I</w:t>
+            </w:r>
+            <w:r>
+              <w:rPr>
+                <w:vertAlign w:val="superscript"/>
+              </w:rPr>
+              <w:t>2</w:t>
+            </w:r>
+            <w:r>
+              <w:t xml:space="preserve">C: Serial communication with microcontroller </w:t>
+            </w:r>
+          </w:p>
+        </w:tc>
+      </w:tr>
+      <w:tr>
+        <w:tc>
+          <w:tcPr>
+            <w:tcW w:w="1638" w:type="dxa"/>
+          </w:tcPr>
+          <w:p>
+            <w:pPr>
+              <w:rPr>
+                <w:i/>
+              </w:rPr>
+            </w:pPr>
+            <w:r>
+              <w:rPr>
+                <w:i/>
+              </w:rPr>
+              <w:t>Outputs</w:t>
+            </w:r>
+          </w:p>
+        </w:tc>
+        <w:tc>
+          <w:tcPr>
+            <w:tcW w:w="7938" w:type="dxa"/>
+          </w:tcPr>
+          <w:p>
+            <w:r>
+              <w:t>I</w:t>
+            </w:r>
+            <w:r>
+              <w:rPr>
+                <w:vertAlign w:val="superscript"/>
+              </w:rPr>
+              <w:t>2</w:t>
+            </w:r>
+            <w:r>
+              <w:t xml:space="preserve">C: Serial communication with </w:t>
+            </w:r>
+            <w:r>
+              <w:t>microcontroller</w:t>
+            </w:r>
+          </w:p>
+        </w:tc>
+      </w:tr>
+      <w:tr>
+        <w:tc>
+          <w:tcPr>
+            <w:tcW w:w="1638" w:type="dxa"/>
+          </w:tcPr>
+          <w:p>
+            <w:pPr>
+              <w:rPr>
+                <w:i/>
+              </w:rPr>
+            </w:pPr>
+            <w:r>
+              <w:rPr>
+                <w:i/>
+              </w:rPr>
+              <w:t>Functionality</w:t>
+            </w:r>
+          </w:p>
+        </w:tc>
+        <w:tc>
+          <w:tcPr>
+            <w:tcW w:w="7938" w:type="dxa"/>
+          </w:tcPr>
+          <w:p>
+            <w:r>
+              <w:t>The magnetometer senses the Earth’</w:t>
+            </w:r>
+            <w:r>
+              <w:t xml:space="preserve">s magnetic field, and, with the aid of a built-in accelerometer, sends data to the microcontroller related to the user’s orientation and movements. </w:t>
+            </w:r>
+            <w:proofErr w:type="gramStart"/>
+            <w:r>
+              <w:t xml:space="preserve">Calibration on startup </w:t>
+            </w:r>
+            <w:r>
+              <w:t xml:space="preserve">from microcontroller </w:t>
+            </w:r>
+            <w:r>
+              <w:t>(reference to North).</w:t>
+            </w:r>
+            <w:proofErr w:type="gramEnd"/>
+            <w:r>
+              <w:t xml:space="preserve"> </w:t>
+            </w:r>
+          </w:p>
+        </w:tc>
+      </w:tr>
+    </w:tbl>
     <w:p>
       <w:pPr>
         <w:tabs>
@@ -4711,19 +5288,1848 @@
     </w:p>
     <w:p>
       <w:r>
-        <w:lastRenderedPageBreak/>
         <w:br w:type="page"/>
       </w:r>
+      <w:r>
+        <w:rPr>
+          <w:noProof/>
+        </w:rPr>
+        <w:lastRenderedPageBreak/>
+        <mc:AlternateContent>
+          <mc:Choice Requires="wpc">
+            <w:drawing>
+              <wp:inline distT="0" distB="0" distL="0" distR="0">
+                <wp:extent cx="5943600" cy="3785191"/>
+                <wp:effectExtent l="0" t="0" r="0" b="6350"/>
+                <wp:docPr id="61" name="Canvas 61"/>
+                <wp:cNvGraphicFramePr>
+                  <a:graphicFrameLocks xmlns:a="http://schemas.openxmlformats.org/drawingml/2006/main" noChangeAspect="1"/>
+                </wp:cNvGraphicFramePr>
+                <a:graphic xmlns:a="http://schemas.openxmlformats.org/drawingml/2006/main">
+                  <a:graphicData uri="http://schemas.microsoft.com/office/word/2010/wordprocessingCanvas">
+                    <wpc:wpc>
+                      <wpc:bg/>
+                      <wpc:whole/>
+                      <wps:wsp>
+                        <wps:cNvPr id="69" name="Rectangle 69"/>
+                        <wps:cNvSpPr/>
+                        <wps:spPr>
+                          <a:xfrm>
+                            <a:off x="1956265" y="797283"/>
+                            <a:ext cx="1956516" cy="2796363"/>
+                          </a:xfrm>
+                          <a:prstGeom prst="rect">
+                            <a:avLst/>
+                          </a:prstGeom>
+                          <a:ln>
+                            <a:solidFill>
+                              <a:schemeClr val="tx1"/>
+                            </a:solidFill>
+                          </a:ln>
+                        </wps:spPr>
+                        <wps:style>
+                          <a:lnRef idx="2">
+                            <a:schemeClr val="accent6"/>
+                          </a:lnRef>
+                          <a:fillRef idx="1">
+                            <a:schemeClr val="lt1"/>
+                          </a:fillRef>
+                          <a:effectRef idx="0">
+                            <a:schemeClr val="accent6"/>
+                          </a:effectRef>
+                          <a:fontRef idx="minor">
+                            <a:schemeClr val="dk1"/>
+                          </a:fontRef>
+                        </wps:style>
+                        <wps:bodyPr rot="0" spcFirstLastPara="0" vertOverflow="overflow" horzOverflow="overflow" vert="horz" wrap="square" lIns="91440" tIns="45720" rIns="91440" bIns="45720" numCol="1" spcCol="0" rtlCol="0" fromWordArt="0" anchor="ctr" anchorCtr="0" forceAA="0" compatLnSpc="1">
+                          <a:prstTxWarp prst="textNoShape">
+                            <a:avLst/>
+                          </a:prstTxWarp>
+                          <a:noAutofit/>
+                        </wps:bodyPr>
+                      </wps:wsp>
+                      <wps:wsp>
+                        <wps:cNvPr id="92" name="Straight Arrow Connector 92"/>
+                        <wps:cNvCnPr/>
+                        <wps:spPr>
+                          <a:xfrm>
+                            <a:off x="766916" y="1602533"/>
+                            <a:ext cx="1189355" cy="0"/>
+                          </a:xfrm>
+                          <a:prstGeom prst="straightConnector1">
+                            <a:avLst/>
+                          </a:prstGeom>
+                          <a:ln>
+                            <a:tailEnd type="arrow"/>
+                          </a:ln>
+                        </wps:spPr>
+                        <wps:style>
+                          <a:lnRef idx="1">
+                            <a:schemeClr val="dk1"/>
+                          </a:lnRef>
+                          <a:fillRef idx="0">
+                            <a:schemeClr val="dk1"/>
+                          </a:fillRef>
+                          <a:effectRef idx="0">
+                            <a:schemeClr val="dk1"/>
+                          </a:effectRef>
+                          <a:fontRef idx="minor">
+                            <a:schemeClr val="tx1"/>
+                          </a:fontRef>
+                        </wps:style>
+                        <wps:bodyPr/>
+                      </wps:wsp>
+                      <wps:wsp>
+                        <wps:cNvPr id="93" name="Straight Arrow Connector 93"/>
+                        <wps:cNvCnPr/>
+                        <wps:spPr>
+                          <a:xfrm>
+                            <a:off x="774121" y="2743761"/>
+                            <a:ext cx="1189355" cy="0"/>
+                          </a:xfrm>
+                          <a:prstGeom prst="straightConnector1">
+                            <a:avLst/>
+                          </a:prstGeom>
+                          <a:ln>
+                            <a:tailEnd type="arrow"/>
+                          </a:ln>
+                        </wps:spPr>
+                        <wps:style>
+                          <a:lnRef idx="1">
+                            <a:schemeClr val="dk1"/>
+                          </a:lnRef>
+                          <a:fillRef idx="0">
+                            <a:schemeClr val="dk1"/>
+                          </a:fillRef>
+                          <a:effectRef idx="0">
+                            <a:schemeClr val="dk1"/>
+                          </a:effectRef>
+                          <a:fontRef idx="minor">
+                            <a:schemeClr val="tx1"/>
+                          </a:fontRef>
+                        </wps:style>
+                        <wps:bodyPr/>
+                      </wps:wsp>
+                      <wps:wsp>
+                        <wps:cNvPr id="94" name="Straight Arrow Connector 94"/>
+                        <wps:cNvCnPr/>
+                        <wps:spPr>
+                          <a:xfrm>
+                            <a:off x="3912603" y="2194412"/>
+                            <a:ext cx="1189355" cy="0"/>
+                          </a:xfrm>
+                          <a:prstGeom prst="straightConnector1">
+                            <a:avLst/>
+                          </a:prstGeom>
+                          <a:ln>
+                            <a:tailEnd type="arrow"/>
+                          </a:ln>
+                        </wps:spPr>
+                        <wps:style>
+                          <a:lnRef idx="1">
+                            <a:schemeClr val="dk1"/>
+                          </a:lnRef>
+                          <a:fillRef idx="0">
+                            <a:schemeClr val="dk1"/>
+                          </a:fillRef>
+                          <a:effectRef idx="0">
+                            <a:schemeClr val="dk1"/>
+                          </a:effectRef>
+                          <a:fontRef idx="minor">
+                            <a:schemeClr val="tx1"/>
+                          </a:fontRef>
+                        </wps:style>
+                        <wps:bodyPr/>
+                      </wps:wsp>
+                      <wps:wsp>
+                        <wps:cNvPr id="95" name="Rectangle 95"/>
+                        <wps:cNvSpPr/>
+                        <wps:spPr>
+                          <a:xfrm>
+                            <a:off x="63795" y="74428"/>
+                            <a:ext cx="5816010" cy="3678865"/>
+                          </a:xfrm>
+                          <a:prstGeom prst="rect">
+                            <a:avLst/>
+                          </a:prstGeom>
+                          <a:noFill/>
+                          <a:ln>
+                            <a:solidFill>
+                              <a:schemeClr val="tx1"/>
+                            </a:solidFill>
+                          </a:ln>
+                        </wps:spPr>
+                        <wps:style>
+                          <a:lnRef idx="2">
+                            <a:schemeClr val="accent6"/>
+                          </a:lnRef>
+                          <a:fillRef idx="1">
+                            <a:schemeClr val="lt1"/>
+                          </a:fillRef>
+                          <a:effectRef idx="0">
+                            <a:schemeClr val="accent6"/>
+                          </a:effectRef>
+                          <a:fontRef idx="minor">
+                            <a:schemeClr val="dk1"/>
+                          </a:fontRef>
+                        </wps:style>
+                        <wps:bodyPr rot="0" spcFirstLastPara="0" vertOverflow="overflow" horzOverflow="overflow" vert="horz" wrap="square" lIns="91440" tIns="45720" rIns="91440" bIns="45720" numCol="1" spcCol="0" rtlCol="0" fromWordArt="0" anchor="ctr" anchorCtr="0" forceAA="0" compatLnSpc="1">
+                          <a:prstTxWarp prst="textNoShape">
+                            <a:avLst/>
+                          </a:prstTxWarp>
+                          <a:noAutofit/>
+                        </wps:bodyPr>
+                      </wps:wsp>
+                      <wps:wsp>
+                        <wps:cNvPr id="96" name="Text Box 96"/>
+                        <wps:cNvSpPr txBox="1"/>
+                        <wps:spPr>
+                          <a:xfrm>
+                            <a:off x="766916" y="1105613"/>
+                            <a:ext cx="1083149" cy="297885"/>
+                          </a:xfrm>
+                          <a:prstGeom prst="rect">
+                            <a:avLst/>
+                          </a:prstGeom>
+                          <a:solidFill>
+                            <a:schemeClr val="lt1"/>
+                          </a:solidFill>
+                          <a:ln w="6350">
+                            <a:noFill/>
+                          </a:ln>
+                          <a:effectLst/>
+                        </wps:spPr>
+                        <wps:style>
+                          <a:lnRef idx="0">
+                            <a:schemeClr val="accent1"/>
+                          </a:lnRef>
+                          <a:fillRef idx="0">
+                            <a:schemeClr val="accent1"/>
+                          </a:fillRef>
+                          <a:effectRef idx="0">
+                            <a:schemeClr val="accent1"/>
+                          </a:effectRef>
+                          <a:fontRef idx="minor">
+                            <a:schemeClr val="dk1"/>
+                          </a:fontRef>
+                        </wps:style>
+                        <wps:txbx>
+                          <w:txbxContent>
+                            <w:p>
+                              <w:r>
+                                <w:t>+3.3V</w:t>
+                              </w:r>
+                            </w:p>
+                          </w:txbxContent>
+                        </wps:txbx>
+                        <wps:bodyPr rot="0" spcFirstLastPara="0" vertOverflow="overflow" horzOverflow="overflow" vert="horz" wrap="square" lIns="91440" tIns="45720" rIns="91440" bIns="45720" numCol="1" spcCol="0" rtlCol="0" fromWordArt="0" anchor="t" anchorCtr="0" forceAA="0" compatLnSpc="1">
+                          <a:prstTxWarp prst="textNoShape">
+                            <a:avLst/>
+                          </a:prstTxWarp>
+                          <a:noAutofit/>
+                        </wps:bodyPr>
+                      </wps:wsp>
+                      <wps:wsp>
+                        <wps:cNvPr id="97" name="Text Box 97"/>
+                        <wps:cNvSpPr txBox="1"/>
+                        <wps:spPr>
+                          <a:xfrm>
+                            <a:off x="774121" y="2328530"/>
+                            <a:ext cx="1075944" cy="308344"/>
+                          </a:xfrm>
+                          <a:prstGeom prst="rect">
+                            <a:avLst/>
+                          </a:prstGeom>
+                          <a:solidFill>
+                            <a:schemeClr val="lt1"/>
+                          </a:solidFill>
+                          <a:ln w="6350">
+                            <a:noFill/>
+                          </a:ln>
+                          <a:effectLst/>
+                        </wps:spPr>
+                        <wps:style>
+                          <a:lnRef idx="0">
+                            <a:schemeClr val="accent1"/>
+                          </a:lnRef>
+                          <a:fillRef idx="0">
+                            <a:schemeClr val="accent1"/>
+                          </a:fillRef>
+                          <a:effectRef idx="0">
+                            <a:schemeClr val="accent1"/>
+                          </a:effectRef>
+                          <a:fontRef idx="minor">
+                            <a:schemeClr val="dk1"/>
+                          </a:fontRef>
+                        </wps:style>
+                        <wps:txbx>
+                          <w:txbxContent>
+                            <w:p>
+                              <w:r>
+                                <w:t>SPI</w:t>
+                              </w:r>
+                            </w:p>
+                          </w:txbxContent>
+                        </wps:txbx>
+                        <wps:bodyPr rot="0" spcFirstLastPara="0" vertOverflow="overflow" horzOverflow="overflow" vert="horz" wrap="square" lIns="91440" tIns="45720" rIns="91440" bIns="45720" numCol="1" spcCol="0" rtlCol="0" fromWordArt="0" anchor="t" anchorCtr="0" forceAA="0" compatLnSpc="1">
+                          <a:prstTxWarp prst="textNoShape">
+                            <a:avLst/>
+                          </a:prstTxWarp>
+                          <a:noAutofit/>
+                        </wps:bodyPr>
+                      </wps:wsp>
+                      <wps:wsp>
+                        <wps:cNvPr id="98" name="Text Box 97"/>
+                        <wps:cNvSpPr txBox="1"/>
+                        <wps:spPr>
+                          <a:xfrm>
+                            <a:off x="4026268" y="1790531"/>
+                            <a:ext cx="1075690" cy="307975"/>
+                          </a:xfrm>
+                          <a:prstGeom prst="rect">
+                            <a:avLst/>
+                          </a:prstGeom>
+                          <a:solidFill>
+                            <a:schemeClr val="lt1"/>
+                          </a:solidFill>
+                          <a:ln w="6350">
+                            <a:noFill/>
+                          </a:ln>
+                          <a:effectLst/>
+                        </wps:spPr>
+                        <wps:style>
+                          <a:lnRef idx="0">
+                            <a:schemeClr val="accent1"/>
+                          </a:lnRef>
+                          <a:fillRef idx="0">
+                            <a:schemeClr val="accent1"/>
+                          </a:fillRef>
+                          <a:effectRef idx="0">
+                            <a:schemeClr val="accent1"/>
+                          </a:effectRef>
+                          <a:fontRef idx="minor">
+                            <a:schemeClr val="dk1"/>
+                          </a:fontRef>
+                        </wps:style>
+                        <wps:txbx>
+                          <w:txbxContent>
+                            <w:p>
+                              <w:pPr>
+                                <w:pStyle w:val="NormalWeb"/>
+                                <w:spacing w:before="0" w:beforeAutospacing="0" w:after="0" w:afterAutospacing="0"/>
+                              </w:pPr>
+                              <w:r>
+                                <w:rPr>
+                                  <w:rFonts w:eastAsia="Calibri"/>
+                                </w:rPr>
+                                <w:t>SPI</w:t>
+                              </w:r>
+                            </w:p>
+                          </w:txbxContent>
+                        </wps:txbx>
+                        <wps:bodyPr rot="0" spcFirstLastPara="0" vert="horz" wrap="square" lIns="91440" tIns="45720" rIns="91440" bIns="45720" numCol="1" spcCol="0" rtlCol="0" fromWordArt="0" anchor="t" anchorCtr="0" forceAA="0" compatLnSpc="1">
+                          <a:prstTxWarp prst="textNoShape">
+                            <a:avLst/>
+                          </a:prstTxWarp>
+                          <a:noAutofit/>
+                        </wps:bodyPr>
+                      </wps:wsp>
+                      <wps:wsp>
+                        <wps:cNvPr id="99" name="Text Box 99"/>
+                        <wps:cNvSpPr txBox="1"/>
+                        <wps:spPr>
+                          <a:xfrm>
+                            <a:off x="2658139" y="1722205"/>
+                            <a:ext cx="733646" cy="375704"/>
+                          </a:xfrm>
+                          <a:prstGeom prst="rect">
+                            <a:avLst/>
+                          </a:prstGeom>
+                          <a:solidFill>
+                            <a:schemeClr val="lt1"/>
+                          </a:solidFill>
+                          <a:ln w="6350">
+                            <a:noFill/>
+                          </a:ln>
+                          <a:effectLst/>
+                        </wps:spPr>
+                        <wps:style>
+                          <a:lnRef idx="0">
+                            <a:schemeClr val="accent1"/>
+                          </a:lnRef>
+                          <a:fillRef idx="0">
+                            <a:schemeClr val="accent1"/>
+                          </a:fillRef>
+                          <a:effectRef idx="0">
+                            <a:schemeClr val="accent1"/>
+                          </a:effectRef>
+                          <a:fontRef idx="minor">
+                            <a:schemeClr val="dk1"/>
+                          </a:fontRef>
+                        </wps:style>
+                        <wps:txbx>
+                          <w:txbxContent>
+                            <w:p>
+                              <w:pPr>
+                                <w:rPr>
+                                  <w:b/>
+                                  <w:sz w:val="36"/>
+                                </w:rPr>
+                              </w:pPr>
+                              <w:r>
+                                <w:rPr>
+                                  <w:b/>
+                                  <w:sz w:val="36"/>
+                                </w:rPr>
+                                <w:t>LCD</w:t>
+                              </w:r>
+                            </w:p>
+                          </w:txbxContent>
+                        </wps:txbx>
+                        <wps:bodyPr rot="0" spcFirstLastPara="0" vertOverflow="overflow" horzOverflow="overflow" vert="horz" wrap="square" lIns="91440" tIns="45720" rIns="91440" bIns="45720" numCol="1" spcCol="0" rtlCol="0" fromWordArt="0" anchor="t" anchorCtr="0" forceAA="0" compatLnSpc="1">
+                          <a:prstTxWarp prst="textNoShape">
+                            <a:avLst/>
+                          </a:prstTxWarp>
+                          <a:noAutofit/>
+                        </wps:bodyPr>
+                      </wps:wsp>
+                      <wps:wsp>
+                        <wps:cNvPr id="100" name="Text Box 100"/>
+                        <wps:cNvSpPr txBox="1"/>
+                        <wps:spPr>
+                          <a:xfrm>
+                            <a:off x="2562448" y="2486855"/>
+                            <a:ext cx="999458" cy="350874"/>
+                          </a:xfrm>
+                          <a:prstGeom prst="rect">
+                            <a:avLst/>
+                          </a:prstGeom>
+                          <a:solidFill>
+                            <a:schemeClr val="lt1"/>
+                          </a:solidFill>
+                          <a:ln w="6350">
+                            <a:noFill/>
+                          </a:ln>
+                          <a:effectLst/>
+                        </wps:spPr>
+                        <wps:style>
+                          <a:lnRef idx="0">
+                            <a:schemeClr val="accent1"/>
+                          </a:lnRef>
+                          <a:fillRef idx="0">
+                            <a:schemeClr val="accent1"/>
+                          </a:fillRef>
+                          <a:effectRef idx="0">
+                            <a:schemeClr val="accent1"/>
+                          </a:effectRef>
+                          <a:fontRef idx="minor">
+                            <a:schemeClr val="dk1"/>
+                          </a:fontRef>
+                        </wps:style>
+                        <wps:txbx>
+                          <w:txbxContent>
+                            <w:p>
+                              <w:r>
+                                <w:t>Nokia 5110</w:t>
+                              </w:r>
+                            </w:p>
+                          </w:txbxContent>
+                        </wps:txbx>
+                        <wps:bodyPr rot="0" spcFirstLastPara="0" vertOverflow="overflow" horzOverflow="overflow" vert="horz" wrap="square" lIns="91440" tIns="45720" rIns="91440" bIns="45720" numCol="1" spcCol="0" rtlCol="0" fromWordArt="0" anchor="t" anchorCtr="0" forceAA="0" compatLnSpc="1">
+                          <a:prstTxWarp prst="textNoShape">
+                            <a:avLst/>
+                          </a:prstTxWarp>
+                          <a:noAutofit/>
+                        </wps:bodyPr>
+                      </wps:wsp>
+                      <wps:wsp>
+                        <wps:cNvPr id="101" name="Text Box 43"/>
+                        <wps:cNvSpPr txBox="1"/>
+                        <wps:spPr>
+                          <a:xfrm>
+                            <a:off x="2509285" y="382019"/>
+                            <a:ext cx="946150" cy="307975"/>
+                          </a:xfrm>
+                          <a:prstGeom prst="rect">
+                            <a:avLst/>
+                          </a:prstGeom>
+                          <a:solidFill>
+                            <a:schemeClr val="lt1"/>
+                          </a:solidFill>
+                          <a:ln w="6350">
+                            <a:noFill/>
+                          </a:ln>
+                          <a:effectLst/>
+                        </wps:spPr>
+                        <wps:style>
+                          <a:lnRef idx="0">
+                            <a:schemeClr val="accent1"/>
+                          </a:lnRef>
+                          <a:fillRef idx="0">
+                            <a:schemeClr val="accent1"/>
+                          </a:fillRef>
+                          <a:effectRef idx="0">
+                            <a:schemeClr val="accent1"/>
+                          </a:effectRef>
+                          <a:fontRef idx="minor">
+                            <a:schemeClr val="dk1"/>
+                          </a:fontRef>
+                        </wps:style>
+                        <wps:txbx>
+                          <w:txbxContent>
+                            <w:p>
+                              <w:pPr>
+                                <w:pStyle w:val="NormalWeb"/>
+                                <w:spacing w:before="0" w:beforeAutospacing="0" w:after="0" w:afterAutospacing="0"/>
+                              </w:pPr>
+                              <w:r>
+                                <w:rPr>
+                                  <w:rFonts w:eastAsia="Calibri"/>
+                                  <w:b/>
+                                  <w:bCs/>
+                                  <w:sz w:val="36"/>
+                                  <w:szCs w:val="36"/>
+                                </w:rPr>
+                                <w:t xml:space="preserve">Level </w:t>
+                              </w:r>
+                              <w:proofErr w:type="gramStart"/>
+                              <w:r>
+                                <w:rPr>
+                                  <w:rFonts w:eastAsia="Calibri"/>
+                                  <w:b/>
+                                  <w:bCs/>
+                                  <w:sz w:val="36"/>
+                                  <w:szCs w:val="36"/>
+                                </w:rPr>
+                                <w:t>0</w:t>
+                              </w:r>
+                              <w:proofErr w:type="gramEnd"/>
+                            </w:p>
+                          </w:txbxContent>
+                        </wps:txbx>
+                        <wps:bodyPr rot="0" spcFirstLastPara="0" vert="horz" wrap="square" lIns="91440" tIns="45720" rIns="91440" bIns="45720" numCol="1" spcCol="0" rtlCol="0" fromWordArt="0" anchor="t" anchorCtr="0" forceAA="0" compatLnSpc="1">
+                          <a:prstTxWarp prst="textNoShape">
+                            <a:avLst/>
+                          </a:prstTxWarp>
+                          <a:noAutofit/>
+                        </wps:bodyPr>
+                      </wps:wsp>
+                    </wpc:wpc>
+                  </a:graphicData>
+                </a:graphic>
+              </wp:inline>
+            </w:drawing>
+          </mc:Choice>
+          <mc:Fallback>
+            <w:pict>
+              <v:group id="Canvas 61" o:spid="_x0000_s1118" editas="canvas" style="width:468pt;height:298.05pt;mso-position-horizontal-relative:char;mso-position-vertical-relative:line" coordsize="59436,37846" o:gfxdata="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">
+                <v:shape id="_x0000_s1119" type="#_x0000_t75" style="position:absolute;width:59436;height:37846;visibility:visible;mso-wrap-style:square">
+                  <v:fill o:detectmouseclick="t"/>
+                  <v:path o:connecttype="none"/>
+                </v:shape>
+                <v:rect id="Rectangle 69" o:spid="_x0000_s1120" style="position:absolute;left:19562;top:7972;width:19565;height:27964;visibility:visible;mso-wrap-style:square;v-text-anchor:middle" o:gfxdata="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" fillcolor="white [3201]" strokecolor="black [3213]" strokeweight="2pt"/>
+                <v:shape id="Straight Arrow Connector 92" o:spid="_x0000_s1121" type="#_x0000_t32" style="position:absolute;left:7669;top:16025;width:11893;height:0;visibility:visible;mso-wrap-style:square" o:connectortype="straight" o:gfxdata="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" strokecolor="black [3040]">
+                  <v:stroke endarrow="open"/>
+                </v:shape>
+                <v:shape id="Straight Arrow Connector 93" o:spid="_x0000_s1122" type="#_x0000_t32" style="position:absolute;left:7741;top:27437;width:11893;height:0;visibility:visible;mso-wrap-style:square" o:connectortype="straight" o:gfxdata="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" strokecolor="black [3040]">
+                  <v:stroke endarrow="open"/>
+                </v:shape>
+                <v:shape id="Straight Arrow Connector 94" o:spid="_x0000_s1123" type="#_x0000_t32" style="position:absolute;left:39126;top:21944;width:11893;height:0;visibility:visible;mso-wrap-style:square" o:connectortype="straight" o:gfxdata="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" strokecolor="black [3040]">
+                  <v:stroke endarrow="open"/>
+                </v:shape>
+                <v:rect id="Rectangle 95" o:spid="_x0000_s1124" style="position:absolute;left:637;top:744;width:58161;height:36788;visibility:visible;mso-wrap-style:square;v-text-anchor:middle" o:gfxdata="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" filled="f" strokecolor="black [3213]" strokeweight="2pt"/>
+                <v:shape id="Text Box 96" o:spid="_x0000_s1125" type="#_x0000_t202" style="position:absolute;left:7669;top:11056;width:10831;height:2978;visibility:visible;mso-wrap-style:square;v-text-anchor:top" o:gfxdata="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" fillcolor="white [3201]" stroked="f" strokeweight=".5pt">
+                  <v:textbox>
+                    <w:txbxContent>
+                      <w:p>
+                        <w:r>
+                          <w:t>+3.3V</w:t>
+                        </w:r>
+                      </w:p>
+                    </w:txbxContent>
+                  </v:textbox>
+                </v:shape>
+                <v:shape id="Text Box 97" o:spid="_x0000_s1126" type="#_x0000_t202" style="position:absolute;left:7741;top:23285;width:10759;height:3083;visibility:visible;mso-wrap-style:square;v-text-anchor:top" o:gfxdata="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" fillcolor="white [3201]" stroked="f" strokeweight=".5pt">
+                  <v:textbox>
+                    <w:txbxContent>
+                      <w:p>
+                        <w:r>
+                          <w:t>SPI</w:t>
+                        </w:r>
+                      </w:p>
+                    </w:txbxContent>
+                  </v:textbox>
+                </v:shape>
+                <v:shape id="Text Box 97" o:spid="_x0000_s1127" type="#_x0000_t202" style="position:absolute;left:40262;top:17905;width:10757;height:3080;visibility:visible;mso-wrap-style:square;v-text-anchor:top" o:gfxdata="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" fillcolor="white [3201]" stroked="f" strokeweight=".5pt">
+                  <v:textbox>
+                    <w:txbxContent>
+                      <w:p>
+                        <w:pPr>
+                          <w:pStyle w:val="NormalWeb"/>
+                          <w:spacing w:before="0" w:beforeAutospacing="0" w:after="0" w:afterAutospacing="0"/>
+                        </w:pPr>
+                        <w:r>
+                          <w:rPr>
+                            <w:rFonts w:eastAsia="Calibri"/>
+                          </w:rPr>
+                          <w:t>SPI</w:t>
+                        </w:r>
+                      </w:p>
+                    </w:txbxContent>
+                  </v:textbox>
+                </v:shape>
+                <v:shape id="Text Box 99" o:spid="_x0000_s1128" type="#_x0000_t202" style="position:absolute;left:26581;top:17222;width:7336;height:3757;visibility:visible;mso-wrap-style:square;v-text-anchor:top" o:gfxdata="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" fillcolor="white [3201]" stroked="f" strokeweight=".5pt">
+                  <v:textbox>
+                    <w:txbxContent>
+                      <w:p>
+                        <w:pPr>
+                          <w:rPr>
+                            <w:b/>
+                            <w:sz w:val="36"/>
+                          </w:rPr>
+                        </w:pPr>
+                        <w:r>
+                          <w:rPr>
+                            <w:b/>
+                            <w:sz w:val="36"/>
+                          </w:rPr>
+                          <w:t>LCD</w:t>
+                        </w:r>
+                      </w:p>
+                    </w:txbxContent>
+                  </v:textbox>
+                </v:shape>
+                <v:shape id="Text Box 100" o:spid="_x0000_s1129" type="#_x0000_t202" style="position:absolute;left:25624;top:24868;width:9995;height:3509;visibility:visible;mso-wrap-style:square;v-text-anchor:top" o:gfxdata="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" fillcolor="white [3201]" stroked="f" strokeweight=".5pt">
+                  <v:textbox>
+                    <w:txbxContent>
+                      <w:p>
+                        <w:r>
+                          <w:t>Nokia 5110</w:t>
+                        </w:r>
+                      </w:p>
+                    </w:txbxContent>
+                  </v:textbox>
+                </v:shape>
+                <v:shape id="Text Box 43" o:spid="_x0000_s1130" type="#_x0000_t202" style="position:absolute;left:25092;top:3820;width:9462;height:3079;visibility:visible;mso-wrap-style:square;v-text-anchor:top" o:gfxdata="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" fillcolor="white [3201]" stroked="f" strokeweight=".5pt">
+                  <v:textbox>
+                    <w:txbxContent>
+                      <w:p>
+                        <w:pPr>
+                          <w:pStyle w:val="NormalWeb"/>
+                          <w:spacing w:before="0" w:beforeAutospacing="0" w:after="0" w:afterAutospacing="0"/>
+                        </w:pPr>
+                        <w:r>
+                          <w:rPr>
+                            <w:rFonts w:eastAsia="Calibri"/>
+                            <w:b/>
+                            <w:bCs/>
+                            <w:sz w:val="36"/>
+                            <w:szCs w:val="36"/>
+                          </w:rPr>
+                          <w:t xml:space="preserve">Level </w:t>
+                        </w:r>
+                        <w:proofErr w:type="gramStart"/>
+                        <w:r>
+                          <w:rPr>
+                            <w:rFonts w:eastAsia="Calibri"/>
+                            <w:b/>
+                            <w:bCs/>
+                            <w:sz w:val="36"/>
+                            <w:szCs w:val="36"/>
+                          </w:rPr>
+                          <w:t>0</w:t>
+                        </w:r>
+                        <w:proofErr w:type="gramEnd"/>
+                      </w:p>
+                    </w:txbxContent>
+                  </v:textbox>
+                </v:shape>
+                <w10:anchorlock/>
+              </v:group>
+            </w:pict>
+          </mc:Fallback>
+        </mc:AlternateContent>
+      </w:r>
     </w:p>
+    <w:p/>
+    <w:tbl>
+      <w:tblPr>
+        <w:tblStyle w:val="TableGrid"/>
+        <w:tblW w:w="0" w:type="auto"/>
+        <w:tblLook w:val="04A0" w:firstRow="1" w:lastRow="0" w:firstColumn="1" w:lastColumn="0" w:noHBand="0" w:noVBand="1"/>
+      </w:tblPr>
+      <w:tblGrid>
+        <w:gridCol w:w="1638"/>
+        <w:gridCol w:w="7938"/>
+      </w:tblGrid>
+      <w:tr>
+        <w:tc>
+          <w:tcPr>
+            <w:tcW w:w="1638" w:type="dxa"/>
+          </w:tcPr>
+          <w:p>
+            <w:pPr>
+              <w:rPr>
+                <w:i/>
+              </w:rPr>
+            </w:pPr>
+            <w:r>
+              <w:rPr>
+                <w:i/>
+              </w:rPr>
+              <w:t>Module</w:t>
+            </w:r>
+          </w:p>
+        </w:tc>
+        <w:tc>
+          <w:tcPr>
+            <w:tcW w:w="7938" w:type="dxa"/>
+          </w:tcPr>
+          <w:p>
+            <w:r>
+              <w:t>LCD Display: Nokia 5110</w:t>
+            </w:r>
+          </w:p>
+        </w:tc>
+      </w:tr>
+      <w:tr>
+        <w:tc>
+          <w:tcPr>
+            <w:tcW w:w="1638" w:type="dxa"/>
+          </w:tcPr>
+          <w:p>
+            <w:pPr>
+              <w:rPr>
+                <w:i/>
+              </w:rPr>
+            </w:pPr>
+            <w:r>
+              <w:rPr>
+                <w:i/>
+              </w:rPr>
+              <w:t>Inputs</w:t>
+            </w:r>
+          </w:p>
+        </w:tc>
+        <w:tc>
+          <w:tcPr>
+            <w:tcW w:w="7938" w:type="dxa"/>
+          </w:tcPr>
+          <w:p>
+            <w:r>
+              <w:t xml:space="preserve">+3.3V: From PMIC with switch controlled by </w:t>
+            </w:r>
+            <w:proofErr w:type="spellStart"/>
+            <w:r>
+              <w:rPr>
+                <w:rFonts w:cs="Times New Roman"/>
+              </w:rPr>
+              <w:t>μ</w:t>
+            </w:r>
+            <w:r>
+              <w:t>C</w:t>
+            </w:r>
+            <w:proofErr w:type="spellEnd"/>
+            <w:r>
+              <w:t xml:space="preserve"> GPIO, main power source</w:t>
+            </w:r>
+            <w:r>
+              <w:br/>
+            </w:r>
+            <w:r>
+              <w:t>SPI: Serial communication with microcontroller</w:t>
+            </w:r>
+            <w:r>
+              <w:t xml:space="preserve"> </w:t>
+            </w:r>
+          </w:p>
+        </w:tc>
+      </w:tr>
+      <w:tr>
+        <w:tc>
+          <w:tcPr>
+            <w:tcW w:w="1638" w:type="dxa"/>
+          </w:tcPr>
+          <w:p>
+            <w:pPr>
+              <w:rPr>
+                <w:i/>
+              </w:rPr>
+            </w:pPr>
+            <w:r>
+              <w:rPr>
+                <w:i/>
+              </w:rPr>
+              <w:t>Outputs</w:t>
+            </w:r>
+          </w:p>
+        </w:tc>
+        <w:tc>
+          <w:tcPr>
+            <w:tcW w:w="7938" w:type="dxa"/>
+          </w:tcPr>
+          <w:p>
+            <w:r>
+              <w:t>I</w:t>
+            </w:r>
+            <w:r>
+              <w:rPr>
+                <w:vertAlign w:val="superscript"/>
+              </w:rPr>
+              <w:t>2</w:t>
+            </w:r>
+            <w:r>
+              <w:t>C: Serial communication with microcontroller</w:t>
+            </w:r>
+          </w:p>
+        </w:tc>
+      </w:tr>
+      <w:tr>
+        <w:tc>
+          <w:tcPr>
+            <w:tcW w:w="1638" w:type="dxa"/>
+          </w:tcPr>
+          <w:p>
+            <w:pPr>
+              <w:rPr>
+                <w:i/>
+              </w:rPr>
+            </w:pPr>
+            <w:r>
+              <w:rPr>
+                <w:i/>
+              </w:rPr>
+              <w:t>Functionality</w:t>
+            </w:r>
+          </w:p>
+        </w:tc>
+        <w:tc>
+          <w:tcPr>
+            <w:tcW w:w="7938" w:type="dxa"/>
+          </w:tcPr>
+          <w:p>
+            <w:r>
+              <w:t xml:space="preserve">The LCD Display outputs an image of a compass face as well as the heading in degrees from North between 0 and 360 degrees. The image comes from a library of pre-defined bitmap images stored in the </w:t>
+            </w:r>
+            <w:proofErr w:type="spellStart"/>
+            <w:r>
+              <w:rPr>
+                <w:rFonts w:cs="Times New Roman"/>
+              </w:rPr>
+              <w:t>μ</w:t>
+            </w:r>
+            <w:r>
+              <w:t>C</w:t>
+            </w:r>
+            <w:proofErr w:type="spellEnd"/>
+            <w:r>
+              <w:t xml:space="preserve"> memory.</w:t>
+            </w:r>
+          </w:p>
+        </w:tc>
+      </w:tr>
+    </w:tbl>
     <w:p>
       <w:pPr>
         <w:tabs>
           <w:tab w:val="left" w:pos="5291"/>
         </w:tabs>
       </w:pPr>
-      <w:bookmarkStart w:id="0" w:name="_GoBack"/>
-      <w:bookmarkEnd w:id="0"/>
     </w:p>
+    <w:p>
+      <w:pPr>
+        <w:jc w:val="center"/>
+      </w:pPr>
+      <w:r>
+        <w:rPr>
+          <w:noProof/>
+        </w:rPr>
+        <w:lastRenderedPageBreak/>
+        <mc:AlternateContent>
+          <mc:Choice Requires="wpc">
+            <w:drawing>
+              <wp:inline distT="0" distB="0" distL="0" distR="0">
+                <wp:extent cx="6049926" cy="3742661"/>
+                <wp:effectExtent l="0" t="0" r="0" b="0"/>
+                <wp:docPr id="102" name="Canvas 102"/>
+                <wp:cNvGraphicFramePr>
+                  <a:graphicFrameLocks xmlns:a="http://schemas.openxmlformats.org/drawingml/2006/main" noChangeAspect="1"/>
+                </wp:cNvGraphicFramePr>
+                <a:graphic xmlns:a="http://schemas.openxmlformats.org/drawingml/2006/main">
+                  <a:graphicData uri="http://schemas.microsoft.com/office/word/2010/wordprocessingCanvas">
+                    <wpc:wpc>
+                      <wpc:bg/>
+                      <wpc:whole/>
+                      <wps:wsp>
+                        <wps:cNvPr id="103" name="Rectangle 103"/>
+                        <wps:cNvSpPr/>
+                        <wps:spPr>
+                          <a:xfrm>
+                            <a:off x="1963476" y="669852"/>
+                            <a:ext cx="1949127" cy="2828260"/>
+                          </a:xfrm>
+                          <a:prstGeom prst="rect">
+                            <a:avLst/>
+                          </a:prstGeom>
+                          <a:ln>
+                            <a:solidFill>
+                              <a:schemeClr val="tx1"/>
+                            </a:solidFill>
+                          </a:ln>
+                        </wps:spPr>
+                        <wps:style>
+                          <a:lnRef idx="2">
+                            <a:schemeClr val="accent6"/>
+                          </a:lnRef>
+                          <a:fillRef idx="1">
+                            <a:schemeClr val="lt1"/>
+                          </a:fillRef>
+                          <a:effectRef idx="0">
+                            <a:schemeClr val="accent6"/>
+                          </a:effectRef>
+                          <a:fontRef idx="minor">
+                            <a:schemeClr val="dk1"/>
+                          </a:fontRef>
+                        </wps:style>
+                        <wps:bodyPr rot="0" spcFirstLastPara="0" vertOverflow="overflow" horzOverflow="overflow" vert="horz" wrap="square" lIns="91440" tIns="45720" rIns="91440" bIns="45720" numCol="1" spcCol="0" rtlCol="0" fromWordArt="0" anchor="ctr" anchorCtr="0" forceAA="0" compatLnSpc="1">
+                          <a:prstTxWarp prst="textNoShape">
+                            <a:avLst/>
+                          </a:prstTxWarp>
+                          <a:noAutofit/>
+                        </wps:bodyPr>
+                      </wps:wsp>
+                      <wps:wsp>
+                        <wps:cNvPr id="104" name="Straight Arrow Connector 104"/>
+                        <wps:cNvCnPr/>
+                        <wps:spPr>
+                          <a:xfrm>
+                            <a:off x="766960" y="1583497"/>
+                            <a:ext cx="1189355" cy="0"/>
+                          </a:xfrm>
+                          <a:prstGeom prst="straightConnector1">
+                            <a:avLst/>
+                          </a:prstGeom>
+                          <a:ln>
+                            <a:tailEnd type="arrow"/>
+                          </a:ln>
+                        </wps:spPr>
+                        <wps:style>
+                          <a:lnRef idx="1">
+                            <a:schemeClr val="dk1"/>
+                          </a:lnRef>
+                          <a:fillRef idx="0">
+                            <a:schemeClr val="dk1"/>
+                          </a:fillRef>
+                          <a:effectRef idx="0">
+                            <a:schemeClr val="dk1"/>
+                          </a:effectRef>
+                          <a:fontRef idx="minor">
+                            <a:schemeClr val="tx1"/>
+                          </a:fontRef>
+                        </wps:style>
+                        <wps:bodyPr/>
+                      </wps:wsp>
+                      <wps:wsp>
+                        <wps:cNvPr id="105" name="Straight Arrow Connector 105"/>
+                        <wps:cNvCnPr/>
+                        <wps:spPr>
+                          <a:xfrm>
+                            <a:off x="774227" y="2607768"/>
+                            <a:ext cx="1189355" cy="0"/>
+                          </a:xfrm>
+                          <a:prstGeom prst="straightConnector1">
+                            <a:avLst/>
+                          </a:prstGeom>
+                          <a:ln>
+                            <a:tailEnd type="arrow"/>
+                          </a:ln>
+                        </wps:spPr>
+                        <wps:style>
+                          <a:lnRef idx="1">
+                            <a:schemeClr val="dk1"/>
+                          </a:lnRef>
+                          <a:fillRef idx="0">
+                            <a:schemeClr val="dk1"/>
+                          </a:fillRef>
+                          <a:effectRef idx="0">
+                            <a:schemeClr val="dk1"/>
+                          </a:effectRef>
+                          <a:fontRef idx="minor">
+                            <a:schemeClr val="tx1"/>
+                          </a:fontRef>
+                        </wps:style>
+                        <wps:bodyPr/>
+                      </wps:wsp>
+                      <wps:wsp>
+                        <wps:cNvPr id="106" name="Straight Arrow Connector 106"/>
+                        <wps:cNvCnPr/>
+                        <wps:spPr>
+                          <a:xfrm>
+                            <a:off x="3912839" y="1583764"/>
+                            <a:ext cx="1189355" cy="0"/>
+                          </a:xfrm>
+                          <a:prstGeom prst="straightConnector1">
+                            <a:avLst/>
+                          </a:prstGeom>
+                          <a:ln>
+                            <a:tailEnd type="arrow"/>
+                          </a:ln>
+                        </wps:spPr>
+                        <wps:style>
+                          <a:lnRef idx="1">
+                            <a:schemeClr val="dk1"/>
+                          </a:lnRef>
+                          <a:fillRef idx="0">
+                            <a:schemeClr val="dk1"/>
+                          </a:fillRef>
+                          <a:effectRef idx="0">
+                            <a:schemeClr val="dk1"/>
+                          </a:effectRef>
+                          <a:fontRef idx="minor">
+                            <a:schemeClr val="tx1"/>
+                          </a:fontRef>
+                        </wps:style>
+                        <wps:bodyPr/>
+                      </wps:wsp>
+                      <wps:wsp>
+                        <wps:cNvPr id="107" name="Straight Arrow Connector 107"/>
+                        <wps:cNvCnPr/>
+                        <wps:spPr>
+                          <a:xfrm>
+                            <a:off x="3912487" y="2627857"/>
+                            <a:ext cx="1189355" cy="0"/>
+                          </a:xfrm>
+                          <a:prstGeom prst="straightConnector1">
+                            <a:avLst/>
+                          </a:prstGeom>
+                          <a:ln>
+                            <a:tailEnd type="arrow"/>
+                          </a:ln>
+                        </wps:spPr>
+                        <wps:style>
+                          <a:lnRef idx="1">
+                            <a:schemeClr val="dk1"/>
+                          </a:lnRef>
+                          <a:fillRef idx="0">
+                            <a:schemeClr val="dk1"/>
+                          </a:fillRef>
+                          <a:effectRef idx="0">
+                            <a:schemeClr val="dk1"/>
+                          </a:effectRef>
+                          <a:fontRef idx="minor">
+                            <a:schemeClr val="tx1"/>
+                          </a:fontRef>
+                        </wps:style>
+                        <wps:bodyPr/>
+                      </wps:wsp>
+                      <wps:wsp>
+                        <wps:cNvPr id="108" name="Text Box 108"/>
+                        <wps:cNvSpPr txBox="1"/>
+                        <wps:spPr>
+                          <a:xfrm>
+                            <a:off x="774191" y="1127051"/>
+                            <a:ext cx="1075874" cy="350875"/>
+                          </a:xfrm>
+                          <a:prstGeom prst="rect">
+                            <a:avLst/>
+                          </a:prstGeom>
+                          <a:solidFill>
+                            <a:schemeClr val="lt1"/>
+                          </a:solidFill>
+                          <a:ln w="6350">
+                            <a:noFill/>
+                          </a:ln>
+                          <a:effectLst/>
+                        </wps:spPr>
+                        <wps:style>
+                          <a:lnRef idx="0">
+                            <a:schemeClr val="accent1"/>
+                          </a:lnRef>
+                          <a:fillRef idx="0">
+                            <a:schemeClr val="accent1"/>
+                          </a:fillRef>
+                          <a:effectRef idx="0">
+                            <a:schemeClr val="accent1"/>
+                          </a:effectRef>
+                          <a:fontRef idx="minor">
+                            <a:schemeClr val="dk1"/>
+                          </a:fontRef>
+                        </wps:style>
+                        <wps:txbx>
+                          <w:txbxContent>
+                            <w:p>
+                              <w:r>
+                                <w:t>USB +5V</w:t>
+                              </w:r>
+                            </w:p>
+                          </w:txbxContent>
+                        </wps:txbx>
+                        <wps:bodyPr rot="0" spcFirstLastPara="0" vertOverflow="overflow" horzOverflow="overflow" vert="horz" wrap="square" lIns="91440" tIns="45720" rIns="91440" bIns="45720" numCol="1" spcCol="0" rtlCol="0" fromWordArt="0" anchor="t" anchorCtr="0" forceAA="0" compatLnSpc="1">
+                          <a:prstTxWarp prst="textNoShape">
+                            <a:avLst/>
+                          </a:prstTxWarp>
+                          <a:noAutofit/>
+                        </wps:bodyPr>
+                      </wps:wsp>
+                      <wps:wsp>
+                        <wps:cNvPr id="109" name="Text Box 109"/>
+                        <wps:cNvSpPr txBox="1"/>
+                        <wps:spPr>
+                          <a:xfrm>
+                            <a:off x="766916" y="2169042"/>
+                            <a:ext cx="1083149" cy="329609"/>
+                          </a:xfrm>
+                          <a:prstGeom prst="rect">
+                            <a:avLst/>
+                          </a:prstGeom>
+                          <a:solidFill>
+                            <a:schemeClr val="lt1"/>
+                          </a:solidFill>
+                          <a:ln w="6350">
+                            <a:noFill/>
+                          </a:ln>
+                          <a:effectLst/>
+                        </wps:spPr>
+                        <wps:style>
+                          <a:lnRef idx="0">
+                            <a:schemeClr val="accent1"/>
+                          </a:lnRef>
+                          <a:fillRef idx="0">
+                            <a:schemeClr val="accent1"/>
+                          </a:fillRef>
+                          <a:effectRef idx="0">
+                            <a:schemeClr val="accent1"/>
+                          </a:effectRef>
+                          <a:fontRef idx="minor">
+                            <a:schemeClr val="dk1"/>
+                          </a:fontRef>
+                        </wps:style>
+                        <wps:txbx>
+                          <w:txbxContent>
+                            <w:p>
+                              <w:proofErr w:type="spellStart"/>
+                              <w:proofErr w:type="gramStart"/>
+                              <w:r>
+                                <w:t>Batt</w:t>
+                              </w:r>
+                              <w:proofErr w:type="spellEnd"/>
+                              <w:r>
+                                <w:t>.</w:t>
+                              </w:r>
+                              <w:proofErr w:type="gramEnd"/>
+                              <w:r>
+                                <w:t xml:space="preserve"> +3.7V</w:t>
+                              </w:r>
+                            </w:p>
+                          </w:txbxContent>
+                        </wps:txbx>
+                        <wps:bodyPr rot="0" spcFirstLastPara="0" vertOverflow="overflow" horzOverflow="overflow" vert="horz" wrap="square" lIns="91440" tIns="45720" rIns="91440" bIns="45720" numCol="1" spcCol="0" rtlCol="0" fromWordArt="0" anchor="t" anchorCtr="0" forceAA="0" compatLnSpc="1">
+                          <a:prstTxWarp prst="textNoShape">
+                            <a:avLst/>
+                          </a:prstTxWarp>
+                          <a:noAutofit/>
+                        </wps:bodyPr>
+                      </wps:wsp>
+                      <wps:wsp>
+                        <wps:cNvPr id="112" name="Text Box 112"/>
+                        <wps:cNvSpPr txBox="1"/>
+                        <wps:spPr>
+                          <a:xfrm>
+                            <a:off x="4026268" y="1201479"/>
+                            <a:ext cx="971034" cy="276208"/>
+                          </a:xfrm>
+                          <a:prstGeom prst="rect">
+                            <a:avLst/>
+                          </a:prstGeom>
+                          <a:solidFill>
+                            <a:schemeClr val="lt1"/>
+                          </a:solidFill>
+                          <a:ln w="6350">
+                            <a:noFill/>
+                          </a:ln>
+                          <a:effectLst/>
+                        </wps:spPr>
+                        <wps:style>
+                          <a:lnRef idx="0">
+                            <a:schemeClr val="accent1"/>
+                          </a:lnRef>
+                          <a:fillRef idx="0">
+                            <a:schemeClr val="accent1"/>
+                          </a:fillRef>
+                          <a:effectRef idx="0">
+                            <a:schemeClr val="accent1"/>
+                          </a:effectRef>
+                          <a:fontRef idx="minor">
+                            <a:schemeClr val="dk1"/>
+                          </a:fontRef>
+                        </wps:style>
+                        <wps:txbx>
+                          <w:txbxContent>
+                            <w:p>
+                              <w:r>
+                                <w:t>+3.3V</w:t>
+                              </w:r>
+                            </w:p>
+                          </w:txbxContent>
+                        </wps:txbx>
+                        <wps:bodyPr rot="0" spcFirstLastPara="0" vertOverflow="overflow" horzOverflow="overflow" vert="horz" wrap="square" lIns="91440" tIns="45720" rIns="91440" bIns="45720" numCol="1" spcCol="0" rtlCol="0" fromWordArt="0" anchor="t" anchorCtr="0" forceAA="0" compatLnSpc="1">
+                          <a:prstTxWarp prst="textNoShape">
+                            <a:avLst/>
+                          </a:prstTxWarp>
+                          <a:noAutofit/>
+                        </wps:bodyPr>
+                      </wps:wsp>
+                      <wps:wsp>
+                        <wps:cNvPr id="113" name="Text Box 113"/>
+                        <wps:cNvSpPr txBox="1"/>
+                        <wps:spPr>
+                          <a:xfrm>
+                            <a:off x="4025894" y="2168692"/>
+                            <a:ext cx="970989" cy="329152"/>
+                          </a:xfrm>
+                          <a:prstGeom prst="rect">
+                            <a:avLst/>
+                          </a:prstGeom>
+                          <a:solidFill>
+                            <a:schemeClr val="lt1"/>
+                          </a:solidFill>
+                          <a:ln w="6350">
+                            <a:noFill/>
+                          </a:ln>
+                          <a:effectLst/>
+                        </wps:spPr>
+                        <wps:style>
+                          <a:lnRef idx="0">
+                            <a:schemeClr val="accent1"/>
+                          </a:lnRef>
+                          <a:fillRef idx="0">
+                            <a:schemeClr val="accent1"/>
+                          </a:fillRef>
+                          <a:effectRef idx="0">
+                            <a:schemeClr val="accent1"/>
+                          </a:effectRef>
+                          <a:fontRef idx="minor">
+                            <a:schemeClr val="dk1"/>
+                          </a:fontRef>
+                        </wps:style>
+                        <wps:txbx>
+                          <w:txbxContent>
+                            <w:p>
+                              <w:proofErr w:type="spellStart"/>
+                              <w:proofErr w:type="gramStart"/>
+                              <w:r>
+                                <w:t>Batt</w:t>
+                              </w:r>
+                              <w:proofErr w:type="spellEnd"/>
+                              <w:r>
+                                <w:t>.</w:t>
+                              </w:r>
+                              <w:proofErr w:type="gramEnd"/>
+                              <w:r>
+                                <w:t xml:space="preserve"> </w:t>
+                              </w:r>
+                              <w:proofErr w:type="spellStart"/>
+                              <w:proofErr w:type="gramStart"/>
+                              <w:r>
+                                <w:t>Chrg</w:t>
+                              </w:r>
+                              <w:proofErr w:type="spellEnd"/>
+                              <w:r>
+                                <w:t>.</w:t>
+                              </w:r>
+                              <w:proofErr w:type="gramEnd"/>
+                            </w:p>
+                          </w:txbxContent>
+                        </wps:txbx>
+                        <wps:bodyPr rot="0" spcFirstLastPara="0" vertOverflow="overflow" horzOverflow="overflow" vert="horz" wrap="square" lIns="91440" tIns="45720" rIns="91440" bIns="45720" numCol="1" spcCol="0" rtlCol="0" fromWordArt="0" anchor="t" anchorCtr="0" forceAA="0" compatLnSpc="1">
+                          <a:prstTxWarp prst="textNoShape">
+                            <a:avLst/>
+                          </a:prstTxWarp>
+                          <a:noAutofit/>
+                        </wps:bodyPr>
+                      </wps:wsp>
+                      <wps:wsp>
+                        <wps:cNvPr id="114" name="Text Box 114"/>
+                        <wps:cNvSpPr txBox="1"/>
+                        <wps:spPr>
+                          <a:xfrm>
+                            <a:off x="2509068" y="1647246"/>
+                            <a:ext cx="946525" cy="426103"/>
+                          </a:xfrm>
+                          <a:prstGeom prst="rect">
+                            <a:avLst/>
+                          </a:prstGeom>
+                          <a:solidFill>
+                            <a:schemeClr val="lt1"/>
+                          </a:solidFill>
+                          <a:ln w="6350">
+                            <a:noFill/>
+                          </a:ln>
+                          <a:effectLst/>
+                        </wps:spPr>
+                        <wps:style>
+                          <a:lnRef idx="0">
+                            <a:schemeClr val="accent1"/>
+                          </a:lnRef>
+                          <a:fillRef idx="0">
+                            <a:schemeClr val="accent1"/>
+                          </a:fillRef>
+                          <a:effectRef idx="0">
+                            <a:schemeClr val="accent1"/>
+                          </a:effectRef>
+                          <a:fontRef idx="minor">
+                            <a:schemeClr val="dk1"/>
+                          </a:fontRef>
+                        </wps:style>
+                        <wps:txbx>
+                          <w:txbxContent>
+                            <w:p>
+                              <w:pPr>
+                                <w:rPr>
+                                  <w:b/>
+                                  <w:sz w:val="40"/>
+                                </w:rPr>
+                              </w:pPr>
+                              <w:r>
+                                <w:rPr>
+                                  <w:b/>
+                                  <w:sz w:val="40"/>
+                                </w:rPr>
+                                <w:t>PMIC</w:t>
+                              </w:r>
+                            </w:p>
+                          </w:txbxContent>
+                        </wps:txbx>
+                        <wps:bodyPr rot="0" spcFirstLastPara="0" vertOverflow="overflow" horzOverflow="overflow" vert="horz" wrap="square" lIns="91440" tIns="45720" rIns="91440" bIns="45720" numCol="1" spcCol="0" rtlCol="0" fromWordArt="0" anchor="t" anchorCtr="0" forceAA="0" compatLnSpc="1">
+                          <a:prstTxWarp prst="textNoShape">
+                            <a:avLst/>
+                          </a:prstTxWarp>
+                          <a:noAutofit/>
+                        </wps:bodyPr>
+                      </wps:wsp>
+                      <wps:wsp>
+                        <wps:cNvPr id="115" name="Text Box 115"/>
+                        <wps:cNvSpPr txBox="1"/>
+                        <wps:spPr>
+                          <a:xfrm>
+                            <a:off x="2562565" y="2380921"/>
+                            <a:ext cx="797288" cy="329610"/>
+                          </a:xfrm>
+                          <a:prstGeom prst="rect">
+                            <a:avLst/>
+                          </a:prstGeom>
+                          <a:solidFill>
+                            <a:schemeClr val="lt1"/>
+                          </a:solidFill>
+                          <a:ln w="6350">
+                            <a:noFill/>
+                          </a:ln>
+                          <a:effectLst/>
+                        </wps:spPr>
+                        <wps:style>
+                          <a:lnRef idx="0">
+                            <a:schemeClr val="accent1"/>
+                          </a:lnRef>
+                          <a:fillRef idx="0">
+                            <a:schemeClr val="accent1"/>
+                          </a:fillRef>
+                          <a:effectRef idx="0">
+                            <a:schemeClr val="accent1"/>
+                          </a:effectRef>
+                          <a:fontRef idx="minor">
+                            <a:schemeClr val="dk1"/>
+                          </a:fontRef>
+                        </wps:style>
+                        <wps:txbx>
+                          <w:txbxContent>
+                            <w:p>
+                              <w:r>
+                                <w:t>LTC4067</w:t>
+                              </w:r>
+                            </w:p>
+                          </w:txbxContent>
+                        </wps:txbx>
+                        <wps:bodyPr rot="0" spcFirstLastPara="0" vertOverflow="overflow" horzOverflow="overflow" vert="horz" wrap="square" lIns="91440" tIns="45720" rIns="91440" bIns="45720" numCol="1" spcCol="0" rtlCol="0" fromWordArt="0" anchor="t" anchorCtr="0" forceAA="0" compatLnSpc="1">
+                          <a:prstTxWarp prst="textNoShape">
+                            <a:avLst/>
+                          </a:prstTxWarp>
+                          <a:noAutofit/>
+                        </wps:bodyPr>
+                      </wps:wsp>
+                      <wps:wsp>
+                        <wps:cNvPr id="117" name="Text Box 43"/>
+                        <wps:cNvSpPr txBox="1"/>
+                        <wps:spPr>
+                          <a:xfrm>
+                            <a:off x="2509448" y="273841"/>
+                            <a:ext cx="946150" cy="307340"/>
+                          </a:xfrm>
+                          <a:prstGeom prst="rect">
+                            <a:avLst/>
+                          </a:prstGeom>
+                          <a:solidFill>
+                            <a:schemeClr val="lt1"/>
+                          </a:solidFill>
+                          <a:ln w="6350">
+                            <a:noFill/>
+                          </a:ln>
+                          <a:effectLst/>
+                        </wps:spPr>
+                        <wps:style>
+                          <a:lnRef idx="0">
+                            <a:schemeClr val="accent1"/>
+                          </a:lnRef>
+                          <a:fillRef idx="0">
+                            <a:schemeClr val="accent1"/>
+                          </a:fillRef>
+                          <a:effectRef idx="0">
+                            <a:schemeClr val="accent1"/>
+                          </a:effectRef>
+                          <a:fontRef idx="minor">
+                            <a:schemeClr val="dk1"/>
+                          </a:fontRef>
+                        </wps:style>
+                        <wps:txbx>
+                          <w:txbxContent>
+                            <w:p>
+                              <w:pPr>
+                                <w:pStyle w:val="NormalWeb"/>
+                                <w:spacing w:before="0" w:beforeAutospacing="0" w:after="0" w:afterAutospacing="0"/>
+                              </w:pPr>
+                              <w:r>
+                                <w:rPr>
+                                  <w:rFonts w:eastAsia="Calibri"/>
+                                  <w:b/>
+                                  <w:bCs/>
+                                  <w:sz w:val="36"/>
+                                  <w:szCs w:val="36"/>
+                                </w:rPr>
+                                <w:t xml:space="preserve">Level </w:t>
+                              </w:r>
+                              <w:proofErr w:type="gramStart"/>
+                              <w:r>
+                                <w:rPr>
+                                  <w:rFonts w:eastAsia="Calibri"/>
+                                  <w:b/>
+                                  <w:bCs/>
+                                  <w:sz w:val="36"/>
+                                  <w:szCs w:val="36"/>
+                                </w:rPr>
+                                <w:t>0</w:t>
+                              </w:r>
+                              <w:proofErr w:type="gramEnd"/>
+                            </w:p>
+                          </w:txbxContent>
+                        </wps:txbx>
+                        <wps:bodyPr rot="0" spcFirstLastPara="0" vert="horz" wrap="square" lIns="91440" tIns="45720" rIns="91440" bIns="45720" numCol="1" spcCol="0" rtlCol="0" fromWordArt="0" anchor="t" anchorCtr="0" forceAA="0" compatLnSpc="1">
+                          <a:prstTxWarp prst="textNoShape">
+                            <a:avLst/>
+                          </a:prstTxWarp>
+                          <a:noAutofit/>
+                        </wps:bodyPr>
+                      </wps:wsp>
+                      <wps:wsp>
+                        <wps:cNvPr id="118" name="Rectangle 118"/>
+                        <wps:cNvSpPr/>
+                        <wps:spPr>
+                          <a:xfrm>
+                            <a:off x="63795" y="106326"/>
+                            <a:ext cx="5816010" cy="3572539"/>
+                          </a:xfrm>
+                          <a:prstGeom prst="rect">
+                            <a:avLst/>
+                          </a:prstGeom>
+                          <a:noFill/>
+                          <a:ln>
+                            <a:solidFill>
+                              <a:schemeClr val="tx1"/>
+                            </a:solidFill>
+                          </a:ln>
+                        </wps:spPr>
+                        <wps:style>
+                          <a:lnRef idx="2">
+                            <a:schemeClr val="accent1">
+                              <a:shade val="50000"/>
+                            </a:schemeClr>
+                          </a:lnRef>
+                          <a:fillRef idx="1">
+                            <a:schemeClr val="accent1"/>
+                          </a:fillRef>
+                          <a:effectRef idx="0">
+                            <a:schemeClr val="accent1"/>
+                          </a:effectRef>
+                          <a:fontRef idx="minor">
+                            <a:schemeClr val="lt1"/>
+                          </a:fontRef>
+                        </wps:style>
+                        <wps:bodyPr rot="0" spcFirstLastPara="0" vertOverflow="overflow" horzOverflow="overflow" vert="horz" wrap="square" lIns="91440" tIns="45720" rIns="91440" bIns="45720" numCol="1" spcCol="0" rtlCol="0" fromWordArt="0" anchor="ctr" anchorCtr="0" forceAA="0" compatLnSpc="1">
+                          <a:prstTxWarp prst="textNoShape">
+                            <a:avLst/>
+                          </a:prstTxWarp>
+                          <a:noAutofit/>
+                        </wps:bodyPr>
+                      </wps:wsp>
+                    </wpc:wpc>
+                  </a:graphicData>
+                </a:graphic>
+              </wp:inline>
+            </w:drawing>
+          </mc:Choice>
+          <mc:Fallback>
+            <w:pict>
+              <v:group id="Canvas 102" o:spid="_x0000_s1131" editas="canvas" style="width:476.35pt;height:294.7pt;mso-position-horizontal-relative:char;mso-position-vertical-relative:line" coordsize="60496,37420" o:gfxdata="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">
+                <v:shape id="_x0000_s1132" type="#_x0000_t75" style="position:absolute;width:60496;height:37420;visibility:visible;mso-wrap-style:square">
+                  <v:fill o:detectmouseclick="t"/>
+                  <v:path o:connecttype="none"/>
+                </v:shape>
+                <v:rect id="Rectangle 103" o:spid="_x0000_s1133" style="position:absolute;left:19634;top:6698;width:19492;height:28283;visibility:visible;mso-wrap-style:square;v-text-anchor:middle" o:gfxdata="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" fillcolor="white [3201]" strokecolor="black [3213]" strokeweight="2pt"/>
+                <v:shape id="Straight Arrow Connector 104" o:spid="_x0000_s1134" type="#_x0000_t32" style="position:absolute;left:7669;top:15834;width:11894;height:0;visibility:visible;mso-wrap-style:square" o:connectortype="straight" o:gfxdata="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" strokecolor="black [3040]">
+                  <v:stroke endarrow="open"/>
+                </v:shape>
+                <v:shape id="Straight Arrow Connector 105" o:spid="_x0000_s1135" type="#_x0000_t32" style="position:absolute;left:7742;top:26077;width:11893;height:0;visibility:visible;mso-wrap-style:square" o:connectortype="straight" o:gfxdata="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" strokecolor="black [3040]">
+                  <v:stroke endarrow="open"/>
+                </v:shape>
+                <v:shape id="Straight Arrow Connector 106" o:spid="_x0000_s1136" type="#_x0000_t32" style="position:absolute;left:39128;top:15837;width:11893;height:0;visibility:visible;mso-wrap-style:square" o:connectortype="straight" o:gfxdata="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" strokecolor="black [3040]">
+                  <v:stroke endarrow="open"/>
+                </v:shape>
+                <v:shape id="Straight Arrow Connector 107" o:spid="_x0000_s1137" type="#_x0000_t32" style="position:absolute;left:39124;top:26278;width:11894;height:0;visibility:visible;mso-wrap-style:square" o:connectortype="straight" o:gfxdata="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" strokecolor="black [3040]">
+                  <v:stroke endarrow="open"/>
+                </v:shape>
+                <v:shape id="Text Box 108" o:spid="_x0000_s1138" type="#_x0000_t202" style="position:absolute;left:7741;top:11270;width:10759;height:3509;visibility:visible;mso-wrap-style:square;v-text-anchor:top" o:gfxdata="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" fillcolor="white [3201]" stroked="f" strokeweight=".5pt">
+                  <v:textbox>
+                    <w:txbxContent>
+                      <w:p>
+                        <w:r>
+                          <w:t>USB +5V</w:t>
+                        </w:r>
+                      </w:p>
+                    </w:txbxContent>
+                  </v:textbox>
+                </v:shape>
+                <v:shape id="Text Box 109" o:spid="_x0000_s1139" type="#_x0000_t202" style="position:absolute;left:7669;top:21690;width:10831;height:3296;visibility:visible;mso-wrap-style:square;v-text-anchor:top" o:gfxdata="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" fillcolor="white [3201]" stroked="f" strokeweight=".5pt">
+                  <v:textbox>
+                    <w:txbxContent>
+                      <w:p>
+                        <w:proofErr w:type="spellStart"/>
+                        <w:proofErr w:type="gramStart"/>
+                        <w:r>
+                          <w:t>Batt</w:t>
+                        </w:r>
+                        <w:proofErr w:type="spellEnd"/>
+                        <w:r>
+                          <w:t>.</w:t>
+                        </w:r>
+                        <w:proofErr w:type="gramEnd"/>
+                        <w:r>
+                          <w:t xml:space="preserve"> +3.7V</w:t>
+                        </w:r>
+                      </w:p>
+                    </w:txbxContent>
+                  </v:textbox>
+                </v:shape>
+                <v:shape id="Text Box 112" o:spid="_x0000_s1140" type="#_x0000_t202" style="position:absolute;left:40262;top:12014;width:9711;height:2762;visibility:visible;mso-wrap-style:square;v-text-anchor:top" o:gfxdata="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" fillcolor="white [3201]" stroked="f" strokeweight=".5pt">
+                  <v:textbox>
+                    <w:txbxContent>
+                      <w:p>
+                        <w:r>
+                          <w:t>+3.3V</w:t>
+                        </w:r>
+                      </w:p>
+                    </w:txbxContent>
+                  </v:textbox>
+                </v:shape>
+                <v:shape id="Text Box 113" o:spid="_x0000_s1141" type="#_x0000_t202" style="position:absolute;left:40258;top:21686;width:9710;height:3292;visibility:visible;mso-wrap-style:square;v-text-anchor:top" o:gfxdata="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" fillcolor="white [3201]" stroked="f" strokeweight=".5pt">
+                  <v:textbox>
+                    <w:txbxContent>
+                      <w:p>
+                        <w:proofErr w:type="spellStart"/>
+                        <w:proofErr w:type="gramStart"/>
+                        <w:r>
+                          <w:t>Batt</w:t>
+                        </w:r>
+                        <w:proofErr w:type="spellEnd"/>
+                        <w:r>
+                          <w:t>.</w:t>
+                        </w:r>
+                        <w:proofErr w:type="gramEnd"/>
+                        <w:r>
+                          <w:t xml:space="preserve"> </w:t>
+                        </w:r>
+                        <w:proofErr w:type="spellStart"/>
+                        <w:proofErr w:type="gramStart"/>
+                        <w:r>
+                          <w:t>Chrg</w:t>
+                        </w:r>
+                        <w:proofErr w:type="spellEnd"/>
+                        <w:r>
+                          <w:t>.</w:t>
+                        </w:r>
+                        <w:proofErr w:type="gramEnd"/>
+                      </w:p>
+                    </w:txbxContent>
+                  </v:textbox>
+                </v:shape>
+                <v:shape id="Text Box 114" o:spid="_x0000_s1142" type="#_x0000_t202" style="position:absolute;left:25090;top:16472;width:9465;height:4261;visibility:visible;mso-wrap-style:square;v-text-anchor:top" o:gfxdata="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" fillcolor="white [3201]" stroked="f" strokeweight=".5pt">
+                  <v:textbox>
+                    <w:txbxContent>
+                      <w:p>
+                        <w:pPr>
+                          <w:rPr>
+                            <w:b/>
+                            <w:sz w:val="40"/>
+                          </w:rPr>
+                        </w:pPr>
+                        <w:r>
+                          <w:rPr>
+                            <w:b/>
+                            <w:sz w:val="40"/>
+                          </w:rPr>
+                          <w:t>PMIC</w:t>
+                        </w:r>
+                      </w:p>
+                    </w:txbxContent>
+                  </v:textbox>
+                </v:shape>
+                <v:shape id="Text Box 115" o:spid="_x0000_s1143" type="#_x0000_t202" style="position:absolute;left:25625;top:23809;width:7973;height:3296;visibility:visible;mso-wrap-style:square;v-text-anchor:top" o:gfxdata="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" fillcolor="white [3201]" stroked="f" strokeweight=".5pt">
+                  <v:textbox>
+                    <w:txbxContent>
+                      <w:p>
+                        <w:r>
+                          <w:t>LTC4067</w:t>
+                        </w:r>
+                      </w:p>
+                    </w:txbxContent>
+                  </v:textbox>
+                </v:shape>
+                <v:shape id="Text Box 43" o:spid="_x0000_s1144" type="#_x0000_t202" style="position:absolute;left:25094;top:2738;width:9461;height:3073;visibility:visible;mso-wrap-style:square;v-text-anchor:top" o:gfxdata="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" fillcolor="white [3201]" stroked="f" strokeweight=".5pt">
+                  <v:textbox>
+                    <w:txbxContent>
+                      <w:p>
+                        <w:pPr>
+                          <w:pStyle w:val="NormalWeb"/>
+                          <w:spacing w:before="0" w:beforeAutospacing="0" w:after="0" w:afterAutospacing="0"/>
+                        </w:pPr>
+                        <w:r>
+                          <w:rPr>
+                            <w:rFonts w:eastAsia="Calibri"/>
+                            <w:b/>
+                            <w:bCs/>
+                            <w:sz w:val="36"/>
+                            <w:szCs w:val="36"/>
+                          </w:rPr>
+                          <w:t xml:space="preserve">Level </w:t>
+                        </w:r>
+                        <w:proofErr w:type="gramStart"/>
+                        <w:r>
+                          <w:rPr>
+                            <w:rFonts w:eastAsia="Calibri"/>
+                            <w:b/>
+                            <w:bCs/>
+                            <w:sz w:val="36"/>
+                            <w:szCs w:val="36"/>
+                          </w:rPr>
+                          <w:t>0</w:t>
+                        </w:r>
+                        <w:proofErr w:type="gramEnd"/>
+                      </w:p>
+                    </w:txbxContent>
+                  </v:textbox>
+                </v:shape>
+                <v:rect id="Rectangle 118" o:spid="_x0000_s1145" style="position:absolute;left:637;top:1063;width:58161;height:35725;visibility:visible;mso-wrap-style:square;v-text-anchor:middle" o:gfxdata="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" filled="f" strokecolor="black [3213]" strokeweight="2pt"/>
+                <w10:anchorlock/>
+              </v:group>
+            </w:pict>
+          </mc:Fallback>
+        </mc:AlternateContent>
+      </w:r>
+    </w:p>
+    <w:p/>
+    <w:tbl>
+      <w:tblPr>
+        <w:tblStyle w:val="TableGrid"/>
+        <w:tblW w:w="0" w:type="auto"/>
+        <w:tblLook w:val="04A0" w:firstRow="1" w:lastRow="0" w:firstColumn="1" w:lastColumn="0" w:noHBand="0" w:noVBand="1"/>
+      </w:tblPr>
+      <w:tblGrid>
+        <w:gridCol w:w="1638"/>
+        <w:gridCol w:w="7938"/>
+      </w:tblGrid>
+      <w:tr>
+        <w:tc>
+          <w:tcPr>
+            <w:tcW w:w="1638" w:type="dxa"/>
+          </w:tcPr>
+          <w:p>
+            <w:pPr>
+              <w:rPr>
+                <w:i/>
+              </w:rPr>
+            </w:pPr>
+            <w:r>
+              <w:rPr>
+                <w:i/>
+              </w:rPr>
+              <w:t>Module</w:t>
+            </w:r>
+          </w:p>
+        </w:tc>
+        <w:tc>
+          <w:tcPr>
+            <w:tcW w:w="7938" w:type="dxa"/>
+          </w:tcPr>
+          <w:p>
+            <w:r>
+              <w:t>PMIC: LTC4067</w:t>
+            </w:r>
+          </w:p>
+        </w:tc>
+      </w:tr>
+      <w:tr>
+        <w:tc>
+          <w:tcPr>
+            <w:tcW w:w="1638" w:type="dxa"/>
+          </w:tcPr>
+          <w:p>
+            <w:pPr>
+              <w:rPr>
+                <w:i/>
+              </w:rPr>
+            </w:pPr>
+            <w:r>
+              <w:rPr>
+                <w:i/>
+              </w:rPr>
+              <w:t>Inputs</w:t>
+            </w:r>
+          </w:p>
+        </w:tc>
+        <w:tc>
+          <w:tcPr>
+            <w:tcW w:w="7938" w:type="dxa"/>
+          </w:tcPr>
+          <w:p>
+            <w:r>
+              <w:t>USB +5V: supply from USB port, used to charge battery when connected</w:t>
+            </w:r>
+            <w:r>
+              <w:br/>
+              <w:t>Battery +3.7V: A polymer lithium-ion</w:t>
+            </w:r>
+            <w:r>
+              <w:t xml:space="preserve">, 400 </w:t>
+            </w:r>
+            <w:proofErr w:type="spellStart"/>
+            <w:r>
+              <w:t>mAh</w:t>
+            </w:r>
+            <w:proofErr w:type="spellEnd"/>
+            <w:r>
+              <w:t>, 2C battery</w:t>
+            </w:r>
+            <w:r>
+              <w:t xml:space="preserve"> </w:t>
+            </w:r>
+          </w:p>
+        </w:tc>
+      </w:tr>
+      <w:tr>
+        <w:tc>
+          <w:tcPr>
+            <w:tcW w:w="1638" w:type="dxa"/>
+          </w:tcPr>
+          <w:p>
+            <w:pPr>
+              <w:rPr>
+                <w:i/>
+              </w:rPr>
+            </w:pPr>
+            <w:r>
+              <w:rPr>
+                <w:i/>
+              </w:rPr>
+              <w:t>Outputs</w:t>
+            </w:r>
+          </w:p>
+        </w:tc>
+        <w:tc>
+          <w:tcPr>
+            <w:tcW w:w="7938" w:type="dxa"/>
+          </w:tcPr>
+          <w:p>
+            <w:r>
+              <w:t>+3.3V: Regulated voltage output</w:t>
+            </w:r>
+            <w:r>
+              <w:br/>
+            </w:r>
+            <w:proofErr w:type="spellStart"/>
+            <w:r>
+              <w:t>Batt</w:t>
+            </w:r>
+            <w:proofErr w:type="spellEnd"/>
+            <w:r>
+              <w:t xml:space="preserve">. </w:t>
+            </w:r>
+            <w:proofErr w:type="spellStart"/>
+            <w:r>
+              <w:t>Chrg</w:t>
+            </w:r>
+            <w:proofErr w:type="spellEnd"/>
+            <w:r>
+              <w:t xml:space="preserve">: 100 mA regulated current to charge the </w:t>
+            </w:r>
+            <w:proofErr w:type="spellStart"/>
+            <w:r>
+              <w:t>LiPo</w:t>
+            </w:r>
+            <w:proofErr w:type="spellEnd"/>
+            <w:r>
+              <w:t xml:space="preserve"> battery</w:t>
+            </w:r>
+          </w:p>
+        </w:tc>
+      </w:tr>
+      <w:tr>
+        <w:tc>
+          <w:tcPr>
+            <w:tcW w:w="1638" w:type="dxa"/>
+          </w:tcPr>
+          <w:p>
+            <w:pPr>
+              <w:rPr>
+                <w:i/>
+              </w:rPr>
+            </w:pPr>
+            <w:r>
+              <w:rPr>
+                <w:i/>
+              </w:rPr>
+              <w:t>Functionality</w:t>
+            </w:r>
+          </w:p>
+        </w:tc>
+        <w:tc>
+          <w:tcPr>
+            <w:tcW w:w="7938" w:type="dxa"/>
+          </w:tcPr>
+          <w:p>
+            <w:r>
+              <w:t xml:space="preserve">The PMIC manages the power distribution by regulating the output voltage supplied to the system and charges the battery when the system </w:t>
+            </w:r>
+            <w:proofErr w:type="gramStart"/>
+            <w:r>
+              <w:t>is connected</w:t>
+            </w:r>
+            <w:proofErr w:type="gramEnd"/>
+            <w:r>
+              <w:t xml:space="preserve"> via USB.</w:t>
+            </w:r>
+          </w:p>
+        </w:tc>
+      </w:tr>
+    </w:tbl>
+    <w:p/>
+    <w:p/>
     <w:sectPr>
       <w:pgSz w:w="12240" w:h="15840"/>
       <w:pgMar w:top="1440" w:right="1440" w:bottom="1440" w:left="1440" w:header="720" w:footer="720" w:gutter="0"/>
@@ -4732,6 +7138,44 @@
     </w:sectPr>
   </w:body>
 </w:document>
+</file>
+
+<file path=word/endnotes.xml><?xml version="1.0" encoding="utf-8"?>
+<w:endnotes xmlns:wpc="http://schemas.microsoft.com/office/word/2010/wordprocessingCanvas" xmlns:mc="http://schemas.openxmlformats.org/markup-compatibility/2006" xmlns:o="urn:schemas-microsoft-com:office:office" xmlns:r="http://schemas.openxmlformats.org/officeDocument/2006/relationships" xmlns:m="http://schemas.openxmlformats.org/officeDocument/2006/math" xmlns:v="urn:schemas-microsoft-com:vml" xmlns:wp14="http://schemas.microsoft.com/office/word/2010/wordprocessingDrawing" xmlns:wp="http://schemas.openxmlformats.org/drawingml/2006/wordprocessingDrawing" xmlns:w10="urn:schemas-microsoft-com:office:word" xmlns:w="http://schemas.openxmlformats.org/wordprocessingml/2006/main" xmlns:w14="http://schemas.microsoft.com/office/word/2010/wordml" xmlns:wpg="http://schemas.microsoft.com/office/word/2010/wordprocessingGroup" xmlns:wpi="http://schemas.microsoft.com/office/word/2010/wordprocessingInk" xmlns:wne="http://schemas.microsoft.com/office/word/2006/wordml" xmlns:wps="http://schemas.microsoft.com/office/word/2010/wordprocessingShape" mc:Ignorable="w14 wp14">
+  <w:endnote w:type="separator" w:id="-1">
+    <w:p>
+      <w:r>
+        <w:separator/>
+      </w:r>
+    </w:p>
+  </w:endnote>
+  <w:endnote w:type="continuationSeparator" w:id="0">
+    <w:p>
+      <w:r>
+        <w:continuationSeparator/>
+      </w:r>
+    </w:p>
+  </w:endnote>
+</w:endnotes>
+</file>
+
+<file path=word/footnotes.xml><?xml version="1.0" encoding="utf-8"?>
+<w:footnotes xmlns:wpc="http://schemas.microsoft.com/office/word/2010/wordprocessingCanvas" xmlns:mc="http://schemas.openxmlformats.org/markup-compatibility/2006" xmlns:o="urn:schemas-microsoft-com:office:office" xmlns:r="http://schemas.openxmlformats.org/officeDocument/2006/relationships" xmlns:m="http://schemas.openxmlformats.org/officeDocument/2006/math" xmlns:v="urn:schemas-microsoft-com:vml" xmlns:wp14="http://schemas.microsoft.com/office/word/2010/wordprocessingDrawing" xmlns:wp="http://schemas.openxmlformats.org/drawingml/2006/wordprocessingDrawing" xmlns:w10="urn:schemas-microsoft-com:office:word" xmlns:w="http://schemas.openxmlformats.org/wordprocessingml/2006/main" xmlns:w14="http://schemas.microsoft.com/office/word/2010/wordml" xmlns:wpg="http://schemas.microsoft.com/office/word/2010/wordprocessingGroup" xmlns:wpi="http://schemas.microsoft.com/office/word/2010/wordprocessingInk" xmlns:wne="http://schemas.microsoft.com/office/word/2006/wordml" xmlns:wps="http://schemas.microsoft.com/office/word/2010/wordprocessingShape" mc:Ignorable="w14 wp14">
+  <w:footnote w:type="separator" w:id="-1">
+    <w:p>
+      <w:r>
+        <w:separator/>
+      </w:r>
+    </w:p>
+  </w:footnote>
+  <w:footnote w:type="continuationSeparator" w:id="0">
+    <w:p>
+      <w:r>
+        <w:continuationSeparator/>
+      </w:r>
+    </w:p>
+  </w:footnote>
+</w:footnotes>
 </file>
 
 <file path=word/styles.xml><?xml version="1.0" encoding="utf-8"?>
@@ -4931,6 +7375,71 @@
       <w:rFonts w:eastAsiaTheme="minorEastAsia" w:cs="Times New Roman"/>
       <w:szCs w:val="24"/>
     </w:rPr>
+  </w:style>
+  <w:style w:type="paragraph" w:styleId="Header">
+    <w:name w:val="header"/>
+    <w:basedOn w:val="Normal"/>
+    <w:link w:val="HeaderChar"/>
+    <w:uiPriority w:val="99"/>
+    <w:unhideWhenUsed/>
+    <w:rsid w:val="00591C7F"/>
+    <w:pPr>
+      <w:tabs>
+        <w:tab w:val="center" w:pos="4680"/>
+        <w:tab w:val="right" w:pos="9360"/>
+      </w:tabs>
+    </w:pPr>
+  </w:style>
+  <w:style w:type="character" w:customStyle="1" w:styleId="HeaderChar">
+    <w:name w:val="Header Char"/>
+    <w:basedOn w:val="DefaultParagraphFont"/>
+    <w:link w:val="Header"/>
+    <w:uiPriority w:val="99"/>
+    <w:rsid w:val="00591C7F"/>
+  </w:style>
+  <w:style w:type="paragraph" w:styleId="Footer">
+    <w:name w:val="footer"/>
+    <w:basedOn w:val="Normal"/>
+    <w:link w:val="FooterChar"/>
+    <w:uiPriority w:val="99"/>
+    <w:unhideWhenUsed/>
+    <w:rsid w:val="00591C7F"/>
+    <w:pPr>
+      <w:tabs>
+        <w:tab w:val="center" w:pos="4680"/>
+        <w:tab w:val="right" w:pos="9360"/>
+      </w:tabs>
+    </w:pPr>
+  </w:style>
+  <w:style w:type="character" w:customStyle="1" w:styleId="FooterChar">
+    <w:name w:val="Footer Char"/>
+    <w:basedOn w:val="DefaultParagraphFont"/>
+    <w:link w:val="Footer"/>
+    <w:uiPriority w:val="99"/>
+    <w:rsid w:val="00591C7F"/>
+  </w:style>
+  <w:style w:type="table" w:styleId="TableGrid">
+    <w:name w:val="Table Grid"/>
+    <w:basedOn w:val="TableNormal"/>
+    <w:uiPriority w:val="59"/>
+    <w:rsid w:val="00AF6544"/>
+    <w:tblPr>
+      <w:tblInd w:w="0" w:type="dxa"/>
+      <w:tblBorders>
+        <w:top w:val="single" w:sz="4" w:space="0" w:color="auto"/>
+        <w:left w:val="single" w:sz="4" w:space="0" w:color="auto"/>
+        <w:bottom w:val="single" w:sz="4" w:space="0" w:color="auto"/>
+        <w:right w:val="single" w:sz="4" w:space="0" w:color="auto"/>
+        <w:insideH w:val="single" w:sz="4" w:space="0" w:color="auto"/>
+        <w:insideV w:val="single" w:sz="4" w:space="0" w:color="auto"/>
+      </w:tblBorders>
+      <w:tblCellMar>
+        <w:top w:w="0" w:type="dxa"/>
+        <w:left w:w="108" w:type="dxa"/>
+        <w:bottom w:w="0" w:type="dxa"/>
+        <w:right w:w="108" w:type="dxa"/>
+      </w:tblCellMar>
+    </w:tblPr>
   </w:style>
 </w:styles>
 </file>
@@ -5132,6 +7641,71 @@
       <w:rFonts w:eastAsiaTheme="minorEastAsia" w:cs="Times New Roman"/>
       <w:szCs w:val="24"/>
     </w:rPr>
+  </w:style>
+  <w:style w:type="paragraph" w:styleId="Header">
+    <w:name w:val="header"/>
+    <w:basedOn w:val="Normal"/>
+    <w:link w:val="HeaderChar"/>
+    <w:uiPriority w:val="99"/>
+    <w:unhideWhenUsed/>
+    <w:rsid w:val="00591C7F"/>
+    <w:pPr>
+      <w:tabs>
+        <w:tab w:val="center" w:pos="4680"/>
+        <w:tab w:val="right" w:pos="9360"/>
+      </w:tabs>
+    </w:pPr>
+  </w:style>
+  <w:style w:type="character" w:customStyle="1" w:styleId="HeaderChar">
+    <w:name w:val="Header Char"/>
+    <w:basedOn w:val="DefaultParagraphFont"/>
+    <w:link w:val="Header"/>
+    <w:uiPriority w:val="99"/>
+    <w:rsid w:val="00591C7F"/>
+  </w:style>
+  <w:style w:type="paragraph" w:styleId="Footer">
+    <w:name w:val="footer"/>
+    <w:basedOn w:val="Normal"/>
+    <w:link w:val="FooterChar"/>
+    <w:uiPriority w:val="99"/>
+    <w:unhideWhenUsed/>
+    <w:rsid w:val="00591C7F"/>
+    <w:pPr>
+      <w:tabs>
+        <w:tab w:val="center" w:pos="4680"/>
+        <w:tab w:val="right" w:pos="9360"/>
+      </w:tabs>
+    </w:pPr>
+  </w:style>
+  <w:style w:type="character" w:customStyle="1" w:styleId="FooterChar">
+    <w:name w:val="Footer Char"/>
+    <w:basedOn w:val="DefaultParagraphFont"/>
+    <w:link w:val="Footer"/>
+    <w:uiPriority w:val="99"/>
+    <w:rsid w:val="00591C7F"/>
+  </w:style>
+  <w:style w:type="table" w:styleId="TableGrid">
+    <w:name w:val="Table Grid"/>
+    <w:basedOn w:val="TableNormal"/>
+    <w:uiPriority w:val="59"/>
+    <w:rsid w:val="00AF6544"/>
+    <w:tblPr>
+      <w:tblInd w:w="0" w:type="dxa"/>
+      <w:tblBorders>
+        <w:top w:val="single" w:sz="4" w:space="0" w:color="auto"/>
+        <w:left w:val="single" w:sz="4" w:space="0" w:color="auto"/>
+        <w:bottom w:val="single" w:sz="4" w:space="0" w:color="auto"/>
+        <w:right w:val="single" w:sz="4" w:space="0" w:color="auto"/>
+        <w:insideH w:val="single" w:sz="4" w:space="0" w:color="auto"/>
+        <w:insideV w:val="single" w:sz="4" w:space="0" w:color="auto"/>
+      </w:tblBorders>
+      <w:tblCellMar>
+        <w:top w:w="0" w:type="dxa"/>
+        <w:left w:w="108" w:type="dxa"/>
+        <w:bottom w:w="0" w:type="dxa"/>
+        <w:right w:w="108" w:type="dxa"/>
+      </w:tblCellMar>
+    </w:tblPr>
   </w:style>
 </w:styles>
 </file>

</xml_diff>

<commit_message>
Small change, restarting computer
</commit_message>
<xml_diff>
--- a/Documentation/Project Documentation/System Design and Modeling.docx
+++ b/Documentation/Project Documentation/System Design and Modeling.docx
@@ -813,10 +813,7 @@
         </mc:AlternateContent>
       </w:r>
     </w:p>
-    <w:p>
-      <w:bookmarkStart w:id="0" w:name="_GoBack"/>
-      <w:bookmarkEnd w:id="0"/>
-    </w:p>
+    <w:p/>
     <w:tbl>
       <w:tblPr>
         <w:tblStyle w:val="TableGrid"/>
@@ -966,6 +963,7 @@
           <w:tab w:val="left" w:pos="5502"/>
         </w:tabs>
       </w:pPr>
+      <w:bookmarkStart w:id="0" w:name="_GoBack"/>
       <w:r>
         <w:rPr>
           <w:noProof/>
@@ -1669,6 +1667,7 @@
                           <a:prstGeom prst="line">
                             <a:avLst/>
                           </a:prstGeom>
+                          <a:ln w="19050"/>
                         </wps:spPr>
                         <wps:style>
                           <a:lnRef idx="1">
@@ -1700,7 +1699,7 @@
                           <a:prstGeom prst="straightConnector1">
                             <a:avLst/>
                           </a:prstGeom>
-                          <a:ln>
+                          <a:ln w="19050">
                             <a:tailEnd type="arrow"/>
                           </a:ln>
                         </wps:spPr>
@@ -1731,7 +1730,7 @@
                           <a:prstGeom prst="straightConnector1">
                             <a:avLst/>
                           </a:prstGeom>
-                          <a:ln>
+                          <a:ln w="19050">
                             <a:tailEnd type="arrow"/>
                           </a:ln>
                         </wps:spPr>
@@ -1762,7 +1761,7 @@
                           <a:prstGeom prst="straightConnector1">
                             <a:avLst/>
                           </a:prstGeom>
-                          <a:ln>
+                          <a:ln w="19050">
                             <a:tailEnd type="arrow"/>
                           </a:ln>
                         </wps:spPr>
@@ -2686,7 +2685,26 @@
           </mc:Choice>
           <mc:Fallback>
             <w:pict>
-              <v:group id="Canvas 16" o:spid="_x0000_s1042" editas="canvas" style="width:468pt;height:374.95pt;mso-position-horizontal-relative:char;mso-position-vertical-relative:line" coordsize="59436,47612" o:gfxdata="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">
+              <v:group id="Canvas 16" o:spid="_x0000_s1042" editas="canvas" style="width:468pt;height:374.95pt;mso-position-horizontal-relative:char;mso-position-vertical-relative:line" coordsize="59436,47612" o:gfxdata="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">
+                <v:shapetype id="_x0000_t75" coordsize="21600,21600" o:spt="75" o:preferrelative="t" path="m@4@5l@4@11@9@11@9@5xe" filled="f" stroked="f">
+                  <v:stroke joinstyle="miter"/>
+                  <v:formulas>
+                    <v:f eqn="if lineDrawn pixelLineWidth 0"/>
+                    <v:f eqn="sum @0 1 0"/>
+                    <v:f eqn="sum 0 0 @1"/>
+                    <v:f eqn="prod @2 1 2"/>
+                    <v:f eqn="prod @3 21600 pixelWidth"/>
+                    <v:f eqn="prod @3 21600 pixelHeight"/>
+                    <v:f eqn="sum @0 0 1"/>
+                    <v:f eqn="prod @6 1 2"/>
+                    <v:f eqn="prod @7 21600 pixelWidth"/>
+                    <v:f eqn="sum @8 21600 0"/>
+                    <v:f eqn="prod @7 21600 pixelHeight"/>
+                    <v:f eqn="sum @10 21600 0"/>
+                  </v:formulas>
+                  <v:path o:extrusionok="f" gradientshapeok="t" o:connecttype="rect"/>
+                  <o:lock v:ext="edit" aspectratio="t"/>
+                </v:shapetype>
                 <v:shape id="_x0000_s1043" type="#_x0000_t75" style="position:absolute;width:59436;height:47612;visibility:visible;mso-wrap-style:square">
                   <v:fill o:detectmouseclick="t"/>
                   <v:path o:connecttype="none"/>
@@ -2745,6 +2763,10 @@
                 <v:rect id="Rectangle 21" o:spid="_x0000_s1048" style="position:absolute;left:2070;top:9402;width:55381;height:29416;visibility:visible;mso-wrap-style:square;v-text-anchor:middle" o:gfxdata="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" filled="f" strokecolor="black [3200]" strokeweight="2pt">
                   <v:stroke dashstyle="3 1"/>
                 </v:rect>
+                <v:shapetype id="_x0000_t202" coordsize="21600,21600" o:spt="202" path="m,l,21600r21600,l21600,xe">
+                  <v:stroke joinstyle="miter"/>
+                  <v:path gradientshapeok="t" o:connecttype="rect"/>
+                </v:shapetype>
                 <v:shape id="Text Box 22" o:spid="_x0000_s1049" type="#_x0000_t202" style="position:absolute;left:4485;top:13802;width:9317;height:3709;visibility:visible;mso-wrap-style:square;v-text-anchor:top" o:gfxdata="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" fillcolor="white [3201]" stroked="f" strokeweight=".5pt">
                   <v:textbox>
                     <w:txbxContent>
@@ -2808,6 +2830,10 @@
                   </v:textbox>
                 </v:shape>
                 <v:line id="Straight Connector 27" o:spid="_x0000_s1053" style="position:absolute;visibility:visible;mso-wrap-style:square" from="20272,20099" to="20358,41579" o:connectortype="straight" o:gfxdata="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" strokecolor="black [3213]"/>
+                <v:shapetype id="_x0000_t32" coordsize="21600,21600" o:spt="32" o:oned="t" path="m,l21600,21600e" filled="f">
+                  <v:path arrowok="t" fillok="f" o:connecttype="none"/>
+                  <o:lock v:ext="edit" shapetype="t"/>
+                </v:shapetype>
                 <v:shape id="Straight Arrow Connector 28" o:spid="_x0000_s1054" type="#_x0000_t32" style="position:absolute;left:20358;top:20097;width:3278;height:0;visibility:visible;mso-wrap-style:square" o:connectortype="straight" o:gfxdata="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" strokecolor="black [3213]">
                   <v:stroke endarrow="open"/>
                 </v:shape>
@@ -2822,14 +2848,14 @@
                 <v:shape id="Straight Arrow Connector 34" o:spid="_x0000_s1059" type="#_x0000_t32" style="position:absolute;left:14492;top:12508;width:9144;height:0;visibility:visible;mso-wrap-style:square" o:connectortype="straight" o:gfxdata="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" strokecolor="black [3040]">
                   <v:stroke endarrow="open"/>
                 </v:shape>
-                <v:line id="Straight Connector 35" o:spid="_x0000_s1060" style="position:absolute;flip:y;visibility:visible;mso-wrap-style:square" from="8798,23285" to="50809,23285" o:connectortype="straight" o:gfxdata="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" strokecolor="black [3040]"/>
-                <v:shape id="Straight Arrow Connector 36" o:spid="_x0000_s1061" type="#_x0000_t32" style="position:absolute;left:29447;top:21044;width:12;height:4306;flip:y;visibility:visible;mso-wrap-style:square" o:connectortype="straight" o:gfxdata="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" strokecolor="black [3040]">
+                <v:line id="Straight Connector 35" o:spid="_x0000_s1060" style="position:absolute;flip:y;visibility:visible;mso-wrap-style:square" from="8798,23285" to="50809,23285" o:connectortype="straight" o:gfxdata="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" strokecolor="black [3040]" strokeweight="1.5pt"/>
+                <v:shape id="Straight Arrow Connector 36" o:spid="_x0000_s1061" type="#_x0000_t32" style="position:absolute;left:29447;top:21044;width:12;height:4306;flip:y;visibility:visible;mso-wrap-style:square" o:connectortype="straight" o:gfxdata="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" strokecolor="black [3040]" strokeweight="1.5pt">
                   <v:stroke endarrow="open"/>
                 </v:shape>
-                <v:shape id="Straight Arrow Connector 37" o:spid="_x0000_s1062" type="#_x0000_t32" style="position:absolute;left:8798;top:21479;width:0;height:1804;flip:y;visibility:visible;mso-wrap-style:square" o:connectortype="straight" o:gfxdata="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" strokecolor="black [3040]">
+                <v:shape id="Straight Arrow Connector 37" o:spid="_x0000_s1062" type="#_x0000_t32" style="position:absolute;left:8798;top:21479;width:0;height:1804;flip:y;visibility:visible;mso-wrap-style:square" o:connectortype="straight" o:gfxdata="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" strokecolor="black [3040]" strokeweight="1.5pt">
                   <v:stroke endarrow="open"/>
                 </v:shape>
-                <v:shape id="Straight Arrow Connector 38" o:spid="_x0000_s1063" type="#_x0000_t32" style="position:absolute;left:50809;top:21044;width:0;height:2239;flip:y;visibility:visible;mso-wrap-style:square" o:connectortype="straight" o:gfxdata="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" strokecolor="black [3040]">
+                <v:shape id="Straight Arrow Connector 38" o:spid="_x0000_s1063" type="#_x0000_t32" style="position:absolute;left:50809;top:21044;width:0;height:2239;flip:y;visibility:visible;mso-wrap-style:square" o:connectortype="straight" o:gfxdata="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" strokecolor="black [3040]" strokeweight="1.5pt">
                   <v:stroke endarrow="open"/>
                 </v:shape>
                 <v:rect id="Rectangle 39" o:spid="_x0000_s1064" style="position:absolute;left:30710;top:41061;width:6038;height:3451;visibility:visible;mso-wrap-style:square;v-text-anchor:middle" o:gfxdata="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" fillcolor="white [3201]" strokecolor="black [3213]" strokeweight="2pt"/>
@@ -3048,6 +3074,7 @@
           </mc:Fallback>
         </mc:AlternateContent>
       </w:r>
+      <w:bookmarkEnd w:id="0"/>
     </w:p>
     <w:p/>
     <w:p/>
@@ -5220,10 +5247,7 @@
               <w:t>2</w:t>
             </w:r>
             <w:r>
-              <w:t xml:space="preserve">C: Serial communication with </w:t>
-            </w:r>
-            <w:r>
-              <w:t>microcontroller</w:t>
+              <w:t>C: Serial communication with microcontroller</w:t>
             </w:r>
           </w:p>
         </w:tc>
@@ -6035,12 +6059,7 @@
             </w:r>
             <w:r>
               <w:br/>
-            </w:r>
-            <w:r>
-              <w:t>SPI: Serial communication with microcontroller</w:t>
-            </w:r>
-            <w:r>
-              <w:t xml:space="preserve"> </w:t>
+              <w:t xml:space="preserve">SPI: Serial communication with microcontroller </w:t>
             </w:r>
           </w:p>
         </w:tc>

</xml_diff>

<commit_message>
Added Physical UML view
</commit_message>
<xml_diff>
--- a/Documentation/Project Documentation/System Design and Modeling.docx
+++ b/Documentation/Project Documentation/System Design and Modeling.docx
@@ -3075,7 +3075,76 @@
     <w:p/>
     <w:p/>
     <w:p/>
-    <w:p/>
+    <w:p>
+      <w:r>
+        <w:rPr>
+          <w:noProof/>
+        </w:rPr>
+        <w:drawing>
+          <wp:inline distT="0" distB="0" distL="0" distR="0">
+            <wp:extent cx="5943600" cy="2258868"/>
+            <wp:effectExtent l="0" t="0" r="0" b="8255"/>
+            <wp:docPr id="71" name="Picture 71" descr="C:\Users\Cody\Documents\GitHub\Electronic-Compass\Documentation\Project Documentation\Physical UML.png"/>
+            <wp:cNvGraphicFramePr>
+              <a:graphicFrameLocks xmlns:a="http://schemas.openxmlformats.org/drawingml/2006/main" noChangeAspect="1"/>
+            </wp:cNvGraphicFramePr>
+            <a:graphic xmlns:a="http://schemas.openxmlformats.org/drawingml/2006/main">
+              <a:graphicData uri="http://schemas.openxmlformats.org/drawingml/2006/picture">
+                <pic:pic xmlns:pic="http://schemas.openxmlformats.org/drawingml/2006/picture">
+                  <pic:nvPicPr>
+                    <pic:cNvPr id="0" name="Picture 1" descr="C:\Users\Cody\Documents\GitHub\Electronic-Compass\Documentation\Project Documentation\Physical UML.png"/>
+                    <pic:cNvPicPr>
+                      <a:picLocks noChangeAspect="1" noChangeArrowheads="1"/>
+                    </pic:cNvPicPr>
+                  </pic:nvPicPr>
+                  <pic:blipFill>
+                    <a:blip r:embed="rId7">
+                      <a:extLst>
+                        <a:ext uri="{28A0092B-C50C-407E-A947-70E740481C1C}">
+                          <a14:useLocalDpi xmlns:a14="http://schemas.microsoft.com/office/drawing/2010/main" val="0"/>
+                        </a:ext>
+                      </a:extLst>
+                    </a:blip>
+                    <a:srcRect/>
+                    <a:stretch>
+                      <a:fillRect/>
+                    </a:stretch>
+                  </pic:blipFill>
+                  <pic:spPr bwMode="auto">
+                    <a:xfrm>
+                      <a:off x="0" y="0"/>
+                      <a:ext cx="5943600" cy="2258868"/>
+                    </a:xfrm>
+                    <a:prstGeom prst="rect">
+                      <a:avLst/>
+                    </a:prstGeom>
+                    <a:noFill/>
+                    <a:ln>
+                      <a:noFill/>
+                    </a:ln>
+                  </pic:spPr>
+                </pic:pic>
+              </a:graphicData>
+            </a:graphic>
+          </wp:inline>
+        </w:drawing>
+      </w:r>
+    </w:p>
+    <w:p>
+      <w:pPr>
+        <w:jc w:val="center"/>
+      </w:pPr>
+      <w:proofErr w:type="gramStart"/>
+      <w:r>
+        <w:t>P</w:t>
+      </w:r>
+      <w:bookmarkStart w:id="0" w:name="_GoBack"/>
+      <w:bookmarkEnd w:id="0"/>
+      <w:r>
+        <w:t>hysical View of the system.</w:t>
+      </w:r>
+      <w:proofErr w:type="gramEnd"/>
+    </w:p>
     <w:p>
       <w:pPr>
         <w:tabs>
@@ -7125,8 +7194,6 @@
             <w:r>
               <w:t xml:space="preserve"> polymer</w:t>
             </w:r>
-            <w:bookmarkStart w:id="0" w:name="_GoBack"/>
-            <w:bookmarkEnd w:id="0"/>
             <w:r>
               <w:t xml:space="preserve">, 400 </w:t>
             </w:r>
@@ -7553,6 +7620,33 @@
       </w:tblCellMar>
     </w:tblPr>
   </w:style>
+  <w:style w:type="paragraph" w:styleId="BalloonText">
+    <w:name w:val="Balloon Text"/>
+    <w:basedOn w:val="Normal"/>
+    <w:link w:val="BalloonTextChar"/>
+    <w:uiPriority w:val="99"/>
+    <w:semiHidden/>
+    <w:unhideWhenUsed/>
+    <w:rsid w:val="001E5FCE"/>
+    <w:rPr>
+      <w:rFonts w:ascii="Tahoma" w:hAnsi="Tahoma" w:cs="Tahoma"/>
+      <w:sz w:val="16"/>
+      <w:szCs w:val="16"/>
+    </w:rPr>
+  </w:style>
+  <w:style w:type="character" w:customStyle="1" w:styleId="BalloonTextChar">
+    <w:name w:val="Balloon Text Char"/>
+    <w:basedOn w:val="DefaultParagraphFont"/>
+    <w:link w:val="BalloonText"/>
+    <w:uiPriority w:val="99"/>
+    <w:semiHidden/>
+    <w:rsid w:val="001E5FCE"/>
+    <w:rPr>
+      <w:rFonts w:ascii="Tahoma" w:hAnsi="Tahoma" w:cs="Tahoma"/>
+      <w:sz w:val="16"/>
+      <w:szCs w:val="16"/>
+    </w:rPr>
+  </w:style>
 </w:styles>
 </file>
 
@@ -7818,6 +7912,33 @@
         <w:right w:w="108" w:type="dxa"/>
       </w:tblCellMar>
     </w:tblPr>
+  </w:style>
+  <w:style w:type="paragraph" w:styleId="BalloonText">
+    <w:name w:val="Balloon Text"/>
+    <w:basedOn w:val="Normal"/>
+    <w:link w:val="BalloonTextChar"/>
+    <w:uiPriority w:val="99"/>
+    <w:semiHidden/>
+    <w:unhideWhenUsed/>
+    <w:rsid w:val="001E5FCE"/>
+    <w:rPr>
+      <w:rFonts w:ascii="Tahoma" w:hAnsi="Tahoma" w:cs="Tahoma"/>
+      <w:sz w:val="16"/>
+      <w:szCs w:val="16"/>
+    </w:rPr>
+  </w:style>
+  <w:style w:type="character" w:customStyle="1" w:styleId="BalloonTextChar">
+    <w:name w:val="Balloon Text Char"/>
+    <w:basedOn w:val="DefaultParagraphFont"/>
+    <w:link w:val="BalloonText"/>
+    <w:uiPriority w:val="99"/>
+    <w:semiHidden/>
+    <w:rsid w:val="001E5FCE"/>
+    <w:rPr>
+      <w:rFonts w:ascii="Tahoma" w:hAnsi="Tahoma" w:cs="Tahoma"/>
+      <w:sz w:val="16"/>
+      <w:szCs w:val="16"/>
+    </w:rPr>
   </w:style>
 </w:styles>
 </file>

</xml_diff>

<commit_message>
Added more to Pwr. Pt
</commit_message>
<xml_diff>
--- a/Documentation/Project Documentation/System Design and Modeling.docx
+++ b/Documentation/Project Documentation/System Design and Modeling.docx
@@ -201,8 +201,6 @@
         </w:rPr>
         <w:t>Maseda</w:t>
       </w:r>
-      <w:bookmarkStart w:id="0" w:name="_GoBack"/>
-      <w:bookmarkEnd w:id="0"/>
       <w:proofErr w:type="spellEnd"/>
       <w:r>
         <w:rPr>
@@ -797,16 +795,8 @@
                                 <w:rPr>
                                   <w:b/>
                                 </w:rPr>
-                                <w:t xml:space="preserve">Level </w:t>
+                                <w:t>Level 0</w:t>
                               </w:r>
-                              <w:proofErr w:type="gramStart"/>
-                              <w:r>
-                                <w:rPr>
-                                  <w:b/>
-                                </w:rPr>
-                                <w:t>0</w:t>
-                              </w:r>
-                              <w:proofErr w:type="gramEnd"/>
                             </w:p>
                           </w:txbxContent>
                         </wps:txbx>
@@ -1526,7 +1516,6 @@
                         <wps:txbx>
                           <w:txbxContent>
                             <w:p>
-                              <w:proofErr w:type="spellStart"/>
                               <w:proofErr w:type="gramStart"/>
                               <w:r>
                                 <w:rPr>
@@ -1537,7 +1526,6 @@
                               <w:r>
                                 <w:t>C</w:t>
                               </w:r>
-                              <w:proofErr w:type="spellEnd"/>
                               <w:proofErr w:type="gramEnd"/>
                             </w:p>
                           </w:txbxContent>
@@ -2071,11 +2059,9 @@
                         <wps:txbx>
                           <w:txbxContent>
                             <w:p>
-                              <w:proofErr w:type="spellStart"/>
                               <w:r>
                                 <w:t>Batt</w:t>
                               </w:r>
-                              <w:proofErr w:type="spellEnd"/>
                             </w:p>
                           </w:txbxContent>
                         </wps:txbx>
@@ -2653,14 +2639,9 @@
                         <wps:txbx>
                           <w:txbxContent>
                             <w:p>
-                              <w:proofErr w:type="spellStart"/>
                               <w:proofErr w:type="gramStart"/>
                               <w:r>
-                                <w:t>Batt</w:t>
-                              </w:r>
-                              <w:proofErr w:type="spellEnd"/>
-                              <w:r>
-                                <w:t>.</w:t>
+                                <w:t>Batt.</w:t>
                               </w:r>
                               <w:proofErr w:type="gramEnd"/>
                               <w:r>
@@ -3536,7 +3517,6 @@
                                   <w:sz w:val="72"/>
                                 </w:rPr>
                               </w:pPr>
-                              <w:proofErr w:type="spellStart"/>
                               <w:proofErr w:type="gramStart"/>
                               <w:r>
                                 <w:rPr>
@@ -3551,7 +3531,6 @@
                                 </w:rPr>
                                 <w:t>C</w:t>
                               </w:r>
-                              <w:proofErr w:type="spellEnd"/>
                               <w:proofErr w:type="gramEnd"/>
                             </w:p>
                           </w:txbxContent>
@@ -4176,17 +4155,8 @@
                                   <w:b/>
                                   <w:sz w:val="36"/>
                                 </w:rPr>
-                                <w:t xml:space="preserve">Level </w:t>
+                                <w:t>Level 0</w:t>
                               </w:r>
-                              <w:proofErr w:type="gramStart"/>
-                              <w:r>
-                                <w:rPr>
-                                  <w:b/>
-                                  <w:sz w:val="36"/>
-                                </w:rPr>
-                                <w:t>0</w:t>
-                              </w:r>
-                              <w:proofErr w:type="gramEnd"/>
                             </w:p>
                           </w:txbxContent>
                         </wps:txbx>
@@ -4762,7 +4732,6 @@
             <w:r>
               <w:t xml:space="preserve">The microcontroller is the brains of the device. It establishes communication with the magnetometer and the LCD display. The </w:t>
             </w:r>
-            <w:proofErr w:type="spellStart"/>
             <w:r>
               <w:rPr>
                 <w:rFonts w:cs="Times New Roman"/>
@@ -4770,11 +4739,7 @@
               <w:t>μ</w:t>
             </w:r>
             <w:r>
-              <w:t>C</w:t>
-            </w:r>
-            <w:proofErr w:type="spellEnd"/>
-            <w:r>
-              <w:t xml:space="preserve"> interprets data from the magnetometer then sends it to the LCD for display. It receives power from both the PMIC and the USB port.</w:t>
+              <w:t>C interprets data from the magnetometer then sends it to the LCD for display. It receives power from both the PMIC and the USB port.</w:t>
             </w:r>
           </w:p>
         </w:tc>
@@ -5266,17 +5231,8 @@
                                   <w:b/>
                                   <w:sz w:val="36"/>
                                 </w:rPr>
-                                <w:t xml:space="preserve">Level </w:t>
+                                <w:t>Level 0</w:t>
                               </w:r>
-                              <w:proofErr w:type="gramStart"/>
-                              <w:r>
-                                <w:rPr>
-                                  <w:b/>
-                                  <w:sz w:val="36"/>
-                                </w:rPr>
-                                <w:t>0</w:t>
-                              </w:r>
-                              <w:proofErr w:type="gramEnd"/>
                             </w:p>
                           </w:txbxContent>
                         </wps:txbx>
@@ -5551,7 +5507,6 @@
             <w:r>
               <w:t xml:space="preserve"> with switch controlled by </w:t>
             </w:r>
-            <w:proofErr w:type="spellStart"/>
             <w:r>
               <w:rPr>
                 <w:rFonts w:cs="Times New Roman"/>
@@ -5561,7 +5516,8 @@
             <w:r>
               <w:t>C</w:t>
             </w:r>
-            <w:proofErr w:type="spellEnd"/>
+            <w:bookmarkStart w:id="0" w:name="_GoBack"/>
+            <w:bookmarkEnd w:id="0"/>
             <w:r>
               <w:t xml:space="preserve"> GPIO</w:t>
             </w:r>
@@ -5651,21 +5607,13 @@
               <w:t>The magnetometer senses the Earth’</w:t>
             </w:r>
             <w:r>
-              <w:t xml:space="preserve">s magnetic field, and, with the aid of a built-in accelerometer, sends data to the microcontroller related to the user’s orientation and movements. </w:t>
-            </w:r>
-            <w:proofErr w:type="gramStart"/>
-            <w:r>
-              <w:t xml:space="preserve">Calibration on startup </w:t>
+              <w:t xml:space="preserve">s magnetic field, and, with the aid of a built-in accelerometer, sends data to the microcontroller related to the user’s orientation and movements. Calibration on startup </w:t>
             </w:r>
             <w:r>
               <w:t xml:space="preserve">from microcontroller </w:t>
             </w:r>
             <w:r>
-              <w:t>(reference to North).</w:t>
-            </w:r>
-            <w:proofErr w:type="gramEnd"/>
-            <w:r>
-              <w:t xml:space="preserve"> </w:t>
+              <w:t xml:space="preserve">(reference to North). </w:t>
             </w:r>
           </w:p>
         </w:tc>
@@ -6185,20 +6133,8 @@
                                   <w:sz w:val="36"/>
                                   <w:szCs w:val="36"/>
                                 </w:rPr>
-                                <w:t xml:space="preserve">Level </w:t>
+                                <w:t>Level 0</w:t>
                               </w:r>
-                              <w:proofErr w:type="gramStart"/>
-                              <w:r>
-                                <w:rPr>
-                                  <w:rFonts w:eastAsia="Calibri"/>
-                                  <w:b/>
-                                  <w:bCs/>
-                                  <w:sz w:val="36"/>
-                                  <w:szCs w:val="36"/>
-                                </w:rPr>
-                                <w:t>0</w:t>
-                              </w:r>
-                              <w:proofErr w:type="gramEnd"/>
                             </w:p>
                           </w:txbxContent>
                         </wps:txbx>
@@ -6414,7 +6350,6 @@
             <w:r>
               <w:t xml:space="preserve">+3.3V: From PMIC with switch controlled by </w:t>
             </w:r>
-            <w:proofErr w:type="spellStart"/>
             <w:r>
               <w:rPr>
                 <w:rFonts w:cs="Times New Roman"/>
@@ -6422,11 +6357,7 @@
               <w:t>μ</w:t>
             </w:r>
             <w:r>
-              <w:t>C</w:t>
-            </w:r>
-            <w:proofErr w:type="spellEnd"/>
-            <w:r>
-              <w:t xml:space="preserve"> GPIO, main power source</w:t>
+              <w:t>C GPIO, main power source</w:t>
             </w:r>
             <w:r>
               <w:br/>
@@ -6492,7 +6423,6 @@
             <w:r>
               <w:t xml:space="preserve">The LCD Display outputs an image of a compass face as well as the heading in degrees from North between 0 and 360 degrees. The image comes from a library of pre-defined bitmap images stored in the </w:t>
             </w:r>
-            <w:proofErr w:type="spellStart"/>
             <w:r>
               <w:rPr>
                 <w:rFonts w:cs="Times New Roman"/>
@@ -6500,11 +6430,7 @@
               <w:t>μ</w:t>
             </w:r>
             <w:r>
-              <w:t>C</w:t>
-            </w:r>
-            <w:proofErr w:type="spellEnd"/>
-            <w:r>
-              <w:t xml:space="preserve"> memory.</w:t>
+              <w:t>C memory.</w:t>
             </w:r>
           </w:p>
         </w:tc>
@@ -6788,18 +6714,8 @@
                         <wps:txbx>
                           <w:txbxContent>
                             <w:p>
-                              <w:proofErr w:type="spellStart"/>
-                              <w:proofErr w:type="gramStart"/>
                               <w:r>
-                                <w:t>Batt</w:t>
-                              </w:r>
-                              <w:proofErr w:type="spellEnd"/>
-                              <w:r>
-                                <w:t>.</w:t>
-                              </w:r>
-                              <w:proofErr w:type="gramEnd"/>
-                              <w:r>
-                                <w:t xml:space="preserve"> +3.7V</w:t>
+                                <w:t>Batt. +3.7V</w:t>
                               </w:r>
                             </w:p>
                           </w:txbxContent>
@@ -6896,29 +6812,9 @@
                         <wps:txbx>
                           <w:txbxContent>
                             <w:p>
-                              <w:proofErr w:type="spellStart"/>
-                              <w:proofErr w:type="gramStart"/>
                               <w:r>
-                                <w:t>Batt</w:t>
+                                <w:t>Batt. Chrg.</w:t>
                               </w:r>
-                              <w:proofErr w:type="spellEnd"/>
-                              <w:r>
-                                <w:t>.</w:t>
-                              </w:r>
-                              <w:proofErr w:type="gramEnd"/>
-                              <w:r>
-                                <w:t xml:space="preserve"> </w:t>
-                              </w:r>
-                              <w:proofErr w:type="spellStart"/>
-                              <w:proofErr w:type="gramStart"/>
-                              <w:r>
-                                <w:t>Chrg</w:t>
-                              </w:r>
-                              <w:proofErr w:type="spellEnd"/>
-                              <w:r>
-                                <w:t>.</w:t>
-                              </w:r>
-                              <w:proofErr w:type="gramEnd"/>
                             </w:p>
                           </w:txbxContent>
                         </wps:txbx>
@@ -7085,20 +6981,8 @@
                                   <w:sz w:val="36"/>
                                   <w:szCs w:val="36"/>
                                 </w:rPr>
-                                <w:t xml:space="preserve">Level </w:t>
+                                <w:t>Level 0</w:t>
                               </w:r>
-                              <w:proofErr w:type="gramStart"/>
-                              <w:r>
-                                <w:rPr>
-                                  <w:rFonts w:eastAsia="Calibri"/>
-                                  <w:b/>
-                                  <w:bCs/>
-                                  <w:sz w:val="36"/>
-                                  <w:szCs w:val="36"/>
-                                </w:rPr>
-                                <w:t>0</w:t>
-                              </w:r>
-                              <w:proofErr w:type="gramEnd"/>
                             </w:p>
                           </w:txbxContent>
                         </wps:txbx>
@@ -7400,15 +7284,7 @@
               <w:t xml:space="preserve"> polymer</w:t>
             </w:r>
             <w:r>
-              <w:t xml:space="preserve">, 400 </w:t>
-            </w:r>
-            <w:proofErr w:type="spellStart"/>
-            <w:r>
-              <w:t>mAh</w:t>
-            </w:r>
-            <w:proofErr w:type="spellEnd"/>
-            <w:r>
-              <w:t>, 2C battery</w:t>
+              <w:t>, 400 mAh, 2C battery</w:t>
             </w:r>
             <w:r>
               <w:t xml:space="preserve"> </w:t>
@@ -7445,30 +7321,7 @@
             </w:r>
             <w:r>
               <w:br/>
-            </w:r>
-            <w:proofErr w:type="spellStart"/>
-            <w:r>
-              <w:t>Batt</w:t>
-            </w:r>
-            <w:proofErr w:type="spellEnd"/>
-            <w:r>
-              <w:t xml:space="preserve">. </w:t>
-            </w:r>
-            <w:proofErr w:type="spellStart"/>
-            <w:r>
-              <w:t>Chrg</w:t>
-            </w:r>
-            <w:proofErr w:type="spellEnd"/>
-            <w:r>
-              <w:t xml:space="preserve">: 100 mA regulated current to charge the </w:t>
-            </w:r>
-            <w:proofErr w:type="spellStart"/>
-            <w:r>
-              <w:t>LiPo</w:t>
-            </w:r>
-            <w:proofErr w:type="spellEnd"/>
-            <w:r>
-              <w:t xml:space="preserve"> battery</w:t>
+              <w:t>Batt. Chrg: 100 mA regulated current to charge the LiPo battery</w:t>
             </w:r>
           </w:p>
         </w:tc>
@@ -7498,20 +7351,16 @@
           </w:tcPr>
           <w:p>
             <w:r>
-              <w:t xml:space="preserve">The PMIC manages the power distribution by regulating the output voltage supplied to the system and charges the battery when the system </w:t>
-            </w:r>
-            <w:proofErr w:type="gramStart"/>
-            <w:r>
-              <w:t>is connected</w:t>
-            </w:r>
-            <w:proofErr w:type="gramEnd"/>
-            <w:r>
-              <w:t xml:space="preserve"> via USB.</w:t>
+              <w:t>The PMIC manages the power distribution by regulating the output voltage supplied to the system and charges the battery when the system is connected via USB.</w:t>
             </w:r>
           </w:p>
         </w:tc>
       </w:tr>
     </w:tbl>
+    <w:p/>
+    <w:p/>
+    <w:p/>
+    <w:p/>
     <w:p/>
     <w:p/>
     <w:sectPr>

</xml_diff>

<commit_message>
Updated Design model and PPT
</commit_message>
<xml_diff>
--- a/Documentation/Project Documentation/System Design and Modeling.docx
+++ b/Documentation/Project Documentation/System Design and Modeling.docx
@@ -307,7 +307,7 @@
                         <wps:cNvCnPr/>
                         <wps:spPr>
                           <a:xfrm>
-                            <a:off x="828104" y="1759789"/>
+                            <a:off x="828262" y="2323314"/>
                             <a:ext cx="1198946" cy="0"/>
                           </a:xfrm>
                           <a:prstGeom prst="straightConnector1">
@@ -338,7 +338,7 @@
                         <wps:cNvCnPr/>
                         <wps:spPr>
                           <a:xfrm>
-                            <a:off x="828104" y="2536166"/>
+                            <a:off x="826735" y="2759450"/>
                             <a:ext cx="1198867" cy="0"/>
                           </a:xfrm>
                           <a:prstGeom prst="straightConnector1">
@@ -369,7 +369,7 @@
                         <wps:cNvCnPr/>
                         <wps:spPr>
                           <a:xfrm>
-                            <a:off x="3769449" y="1345483"/>
+                            <a:off x="3769251" y="983475"/>
                             <a:ext cx="1311509" cy="0"/>
                           </a:xfrm>
                           <a:prstGeom prst="straightConnector1">
@@ -403,7 +403,7 @@
                         <wps:cNvCnPr/>
                         <wps:spPr>
                           <a:xfrm>
-                            <a:off x="3769449" y="2207971"/>
+                            <a:off x="3769251" y="1759868"/>
                             <a:ext cx="1311311" cy="0"/>
                           </a:xfrm>
                           <a:prstGeom prst="straightConnector1">
@@ -539,7 +539,7 @@
                         <wps:cNvSpPr txBox="1"/>
                         <wps:spPr>
                           <a:xfrm>
-                            <a:off x="707374" y="1422392"/>
+                            <a:off x="724356" y="1946084"/>
                             <a:ext cx="1035065" cy="242253"/>
                           </a:xfrm>
                           <a:prstGeom prst="rect">
@@ -590,7 +590,7 @@
                         <wps:cNvSpPr txBox="1"/>
                         <wps:spPr>
                           <a:xfrm>
-                            <a:off x="707338" y="2156604"/>
+                            <a:off x="724352" y="2432600"/>
                             <a:ext cx="1164566" cy="276045"/>
                           </a:xfrm>
                           <a:prstGeom prst="rect">
@@ -641,7 +641,7 @@
                         <wps:cNvSpPr txBox="1"/>
                         <wps:spPr>
                           <a:xfrm>
-                            <a:off x="3856008" y="913398"/>
+                            <a:off x="3855858" y="584766"/>
                             <a:ext cx="1086928" cy="328806"/>
                           </a:xfrm>
                           <a:prstGeom prst="rect">
@@ -692,7 +692,7 @@
                         <wps:cNvSpPr txBox="1"/>
                         <wps:spPr>
                           <a:xfrm>
-                            <a:off x="3856056" y="1879292"/>
+                            <a:off x="3855660" y="1392677"/>
                             <a:ext cx="1224903" cy="277290"/>
                           </a:xfrm>
                           <a:prstGeom prst="rect">
@@ -725,18 +725,8 @@
                         <wps:txbx>
                           <w:txbxContent>
                             <w:p>
-                              <w:proofErr w:type="gramStart"/>
                               <w:r>
-                                <w:t>Battery  (</w:t>
-                              </w:r>
-                              <w:proofErr w:type="spellStart"/>
-                              <w:proofErr w:type="gramEnd"/>
-                              <w:r>
-                                <w:t>chrg</w:t>
-                              </w:r>
-                              <w:proofErr w:type="spellEnd"/>
-                              <w:r>
-                                <w:t>.)</w:t>
+                                <w:t>Battery  (chrg.)</w:t>
                               </w:r>
                             </w:p>
                           </w:txbxContent>
@@ -846,6 +836,178 @@
                           <a:noAutofit/>
                         </wps:bodyPr>
                       </wps:wsp>
+                      <wps:wsp>
+                        <wps:cNvPr id="120" name="Straight Arrow Connector 120"/>
+                        <wps:cNvCnPr/>
+                        <wps:spPr>
+                          <a:xfrm>
+                            <a:off x="3769750" y="2550824"/>
+                            <a:ext cx="1311275" cy="0"/>
+                          </a:xfrm>
+                          <a:prstGeom prst="straightConnector1">
+                            <a:avLst/>
+                          </a:prstGeom>
+                          <a:ln w="19050">
+                            <a:solidFill>
+                              <a:schemeClr val="tx1"/>
+                            </a:solidFill>
+                            <a:tailEnd type="arrow"/>
+                          </a:ln>
+                        </wps:spPr>
+                        <wps:style>
+                          <a:lnRef idx="1">
+                            <a:schemeClr val="accent1"/>
+                          </a:lnRef>
+                          <a:fillRef idx="0">
+                            <a:schemeClr val="accent1"/>
+                          </a:fillRef>
+                          <a:effectRef idx="0">
+                            <a:schemeClr val="accent1"/>
+                          </a:effectRef>
+                          <a:fontRef idx="minor">
+                            <a:schemeClr val="tx1"/>
+                          </a:fontRef>
+                        </wps:style>
+                        <wps:bodyPr/>
+                      </wps:wsp>
+                      <wps:wsp>
+                        <wps:cNvPr id="121" name="Text Box 12"/>
+                        <wps:cNvSpPr txBox="1"/>
+                        <wps:spPr>
+                          <a:xfrm>
+                            <a:off x="3855662" y="2188070"/>
+                            <a:ext cx="1163955" cy="275590"/>
+                          </a:xfrm>
+                          <a:prstGeom prst="rect">
+                            <a:avLst/>
+                          </a:prstGeom>
+                          <a:solidFill>
+                            <a:schemeClr val="lt1"/>
+                          </a:solidFill>
+                          <a:ln w="6350">
+                            <a:solidFill>
+                              <a:schemeClr val="bg1"/>
+                            </a:solidFill>
+                          </a:ln>
+                          <a:effectLst/>
+                        </wps:spPr>
+                        <wps:style>
+                          <a:lnRef idx="0">
+                            <a:schemeClr val="accent1"/>
+                          </a:lnRef>
+                          <a:fillRef idx="0">
+                            <a:schemeClr val="accent1"/>
+                          </a:fillRef>
+                          <a:effectRef idx="0">
+                            <a:schemeClr val="accent1"/>
+                          </a:effectRef>
+                          <a:fontRef idx="minor">
+                            <a:schemeClr val="dk1"/>
+                          </a:fontRef>
+                        </wps:style>
+                        <wps:txbx>
+                          <w:txbxContent>
+                            <w:p>
+                              <w:pPr>
+                                <w:pStyle w:val="NormalWeb"/>
+                                <w:spacing w:before="0" w:beforeAutospacing="0" w:after="0" w:afterAutospacing="0"/>
+                              </w:pPr>
+                              <w:r>
+                                <w:rPr>
+                                  <w:rFonts w:eastAsia="Calibri"/>
+                                </w:rPr>
+                                <w:t>USB (data)</w:t>
+                              </w:r>
+                            </w:p>
+                          </w:txbxContent>
+                        </wps:txbx>
+                        <wps:bodyPr rot="0" spcFirstLastPara="0" vert="horz" wrap="square" lIns="91440" tIns="45720" rIns="91440" bIns="45720" numCol="1" spcCol="0" rtlCol="0" fromWordArt="0" anchor="t" anchorCtr="0" forceAA="0" compatLnSpc="1">
+                          <a:prstTxWarp prst="textNoShape">
+                            <a:avLst/>
+                          </a:prstTxWarp>
+                          <a:noAutofit/>
+                        </wps:bodyPr>
+                      </wps:wsp>
+                      <wps:wsp>
+                        <wps:cNvPr id="123" name="Straight Arrow Connector 123"/>
+                        <wps:cNvCnPr/>
+                        <wps:spPr>
+                          <a:xfrm>
+                            <a:off x="826729" y="1823336"/>
+                            <a:ext cx="1198880" cy="0"/>
+                          </a:xfrm>
+                          <a:prstGeom prst="straightConnector1">
+                            <a:avLst/>
+                          </a:prstGeom>
+                          <a:ln w="19050">
+                            <a:tailEnd type="arrow"/>
+                          </a:ln>
+                        </wps:spPr>
+                        <wps:style>
+                          <a:lnRef idx="1">
+                            <a:schemeClr val="dk1"/>
+                          </a:lnRef>
+                          <a:fillRef idx="0">
+                            <a:schemeClr val="dk1"/>
+                          </a:fillRef>
+                          <a:effectRef idx="0">
+                            <a:schemeClr val="dk1"/>
+                          </a:effectRef>
+                          <a:fontRef idx="minor">
+                            <a:schemeClr val="tx1"/>
+                          </a:fontRef>
+                        </wps:style>
+                        <wps:bodyPr/>
+                      </wps:wsp>
+                      <wps:wsp>
+                        <wps:cNvPr id="83" name="Text Box 83"/>
+                        <wps:cNvSpPr txBox="1"/>
+                        <wps:spPr>
+                          <a:xfrm>
+                            <a:off x="826697" y="1063256"/>
+                            <a:ext cx="1062148" cy="696300"/>
+                          </a:xfrm>
+                          <a:prstGeom prst="rect">
+                            <a:avLst/>
+                          </a:prstGeom>
+                          <a:solidFill>
+                            <a:schemeClr val="lt1"/>
+                          </a:solidFill>
+                          <a:ln w="6350">
+                            <a:noFill/>
+                          </a:ln>
+                          <a:effectLst/>
+                        </wps:spPr>
+                        <wps:style>
+                          <a:lnRef idx="0">
+                            <a:schemeClr val="accent1"/>
+                          </a:lnRef>
+                          <a:fillRef idx="0">
+                            <a:schemeClr val="accent1"/>
+                          </a:fillRef>
+                          <a:effectRef idx="0">
+                            <a:schemeClr val="accent1"/>
+                          </a:effectRef>
+                          <a:fontRef idx="minor">
+                            <a:schemeClr val="dk1"/>
+                          </a:fontRef>
+                        </wps:style>
+                        <wps:txbx>
+                          <w:txbxContent>
+                            <w:p>
+                              <w:r>
+                                <w:t>Earth’s Magnetic Field</w:t>
+                              </w:r>
+                            </w:p>
+                          </w:txbxContent>
+                        </wps:txbx>
+                        <wps:bodyPr rot="0" spcFirstLastPara="0" vertOverflow="overflow" horzOverflow="overflow" vert="horz" wrap="square" lIns="91440" tIns="45720" rIns="91440" bIns="45720" numCol="1" spcCol="0" rtlCol="0" fromWordArt="0" anchor="t" anchorCtr="0" forceAA="0" compatLnSpc="1">
+                          <a:prstTxWarp prst="textNoShape">
+                            <a:avLst/>
+                          </a:prstTxWarp>
+                          <a:noAutofit/>
+                        </wps:bodyPr>
+                      </wps:wsp>
                     </wpc:wpc>
                   </a:graphicData>
                 </a:graphic>
@@ -854,7 +1016,7 @@
           </mc:Choice>
           <mc:Fallback>
             <w:pict>
-              <v:group id="Canvas 1" o:spid="_x0000_s1026" editas="canvas" style="width:465.75pt;height:271.7pt;mso-position-horizontal-relative:char;mso-position-vertical-relative:line" coordsize="59150,34499" o:gfxdata="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">
+              <v:group id="Canvas 1" o:spid="_x0000_s1026" editas="canvas" style="width:465.75pt;height:271.7pt;mso-position-horizontal-relative:char;mso-position-vertical-relative:line" coordsize="59150,34499" o:gfxdata="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">
                 <v:shapetype id="_x0000_t75" coordsize="21600,21600" o:spt="75" o:preferrelative="t" path="m@4@5l@4@11@9@11@9@5xe" filled="f" stroked="f">
                   <v:stroke joinstyle="miter"/>
                   <v:formulas>
@@ -886,16 +1048,16 @@
                 <v:shape id="Straight Arrow Connector 4" o:spid="_x0000_s1029" type="#_x0000_t32" style="position:absolute;left:8281;top:9834;width:11990;height:0;visibility:visible;mso-wrap-style:square" o:connectortype="straight" o:gfxdata="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" strokecolor="black [3040]" strokeweight="1.5pt">
                   <v:stroke endarrow="open"/>
                 </v:shape>
-                <v:shape id="Straight Arrow Connector 5" o:spid="_x0000_s1030" type="#_x0000_t32" style="position:absolute;left:8281;top:17597;width:11989;height:0;visibility:visible;mso-wrap-style:square" o:connectortype="straight" o:gfxdata="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" strokecolor="black [3040]" strokeweight="1.5pt">
+                <v:shape id="Straight Arrow Connector 5" o:spid="_x0000_s1030" type="#_x0000_t32" style="position:absolute;left:8282;top:23233;width:11990;height:0;visibility:visible;mso-wrap-style:square" o:connectortype="straight" o:gfxdata="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" strokecolor="black [3040]" strokeweight="1.5pt">
                   <v:stroke endarrow="open"/>
                 </v:shape>
-                <v:shape id="Straight Arrow Connector 6" o:spid="_x0000_s1031" type="#_x0000_t32" style="position:absolute;left:8281;top:25361;width:11988;height:0;visibility:visible;mso-wrap-style:square" o:connectortype="straight" o:gfxdata="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" strokecolor="black [3040]" strokeweight="1.5pt">
+                <v:shape id="Straight Arrow Connector 6" o:spid="_x0000_s1031" type="#_x0000_t32" style="position:absolute;left:8267;top:27594;width:11989;height:0;visibility:visible;mso-wrap-style:square" o:connectortype="straight" o:gfxdata="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" strokecolor="black [3040]" strokeweight="1.5pt">
                   <v:stroke endarrow="open"/>
                 </v:shape>
-                <v:shape id="Straight Arrow Connector 7" o:spid="_x0000_s1032" type="#_x0000_t32" style="position:absolute;left:37694;top:13454;width:13115;height:0;visibility:visible;mso-wrap-style:square" o:connectortype="straight" o:gfxdata="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" strokecolor="black [3213]" strokeweight="1.5pt">
+                <v:shape id="Straight Arrow Connector 7" o:spid="_x0000_s1032" type="#_x0000_t32" style="position:absolute;left:37692;top:9834;width:13115;height:0;visibility:visible;mso-wrap-style:square" o:connectortype="straight" o:gfxdata="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" strokecolor="black [3213]" strokeweight="1.5pt">
                   <v:stroke endarrow="open"/>
                 </v:shape>
-                <v:shape id="Straight Arrow Connector 8" o:spid="_x0000_s1033" type="#_x0000_t32" style="position:absolute;left:37694;top:22079;width:13113;height:0;visibility:visible;mso-wrap-style:square" o:connectortype="straight" o:gfxdata="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" strokecolor="black [3040]" strokeweight="1.5pt">
+                <v:shape id="Straight Arrow Connector 8" o:spid="_x0000_s1033" type="#_x0000_t32" style="position:absolute;left:37692;top:17598;width:13113;height:0;visibility:visible;mso-wrap-style:square" o:connectortype="straight" o:gfxdata="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" strokecolor="black [3040]" strokeweight="1.5pt">
                   <v:stroke endarrow="open"/>
                 </v:shape>
                 <v:shapetype id="_x0000_t202" coordsize="21600,21600" o:spt="202" path="m,l,21600r21600,l21600,xe">
@@ -927,7 +1089,7 @@
                     </w:txbxContent>
                   </v:textbox>
                 </v:shape>
-                <v:shape id="Text Box 11" o:spid="_x0000_s1036" type="#_x0000_t202" style="position:absolute;left:7073;top:14223;width:10351;height:2423;visibility:visible;mso-wrap-style:square;v-text-anchor:top" o:gfxdata="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" fillcolor="white [3201]" strokecolor="white [3212]" strokeweight=".5pt">
+                <v:shape id="Text Box 11" o:spid="_x0000_s1036" type="#_x0000_t202" style="position:absolute;left:7243;top:19460;width:10351;height:2423;visibility:visible;mso-wrap-style:square;v-text-anchor:top" o:gfxdata="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" fillcolor="white [3201]" strokecolor="white [3212]" strokeweight=".5pt">
                   <v:textbox>
                     <w:txbxContent>
                       <w:p>
@@ -938,7 +1100,7 @@
                     </w:txbxContent>
                   </v:textbox>
                 </v:shape>
-                <v:shape id="Text Box 12" o:spid="_x0000_s1037" type="#_x0000_t202" style="position:absolute;left:7073;top:21566;width:11646;height:2760;visibility:visible;mso-wrap-style:square;v-text-anchor:top" o:gfxdata="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" fillcolor="white [3201]" strokecolor="white [3212]" strokeweight=".5pt">
+                <v:shape id="Text Box 12" o:spid="_x0000_s1037" type="#_x0000_t202" style="position:absolute;left:7243;top:24326;width:11646;height:2760;visibility:visible;mso-wrap-style:square;v-text-anchor:top" o:gfxdata="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" fillcolor="white [3201]" strokecolor="white [3212]" strokeweight=".5pt">
                   <v:textbox>
                     <w:txbxContent>
                       <w:p>
@@ -949,7 +1111,7 @@
                     </w:txbxContent>
                   </v:textbox>
                 </v:shape>
-                <v:shape id="Text Box 13" o:spid="_x0000_s1038" type="#_x0000_t202" style="position:absolute;left:38560;top:9133;width:10869;height:3289;visibility:visible;mso-wrap-style:square;v-text-anchor:top" o:gfxdata="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" fillcolor="white [3201]" strokecolor="white [3212]" strokeweight=".5pt">
+                <v:shape id="Text Box 13" o:spid="_x0000_s1038" type="#_x0000_t202" style="position:absolute;left:38558;top:5847;width:10869;height:3288;visibility:visible;mso-wrap-style:square;v-text-anchor:top" o:gfxdata="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" fillcolor="white [3201]" strokecolor="white [3212]" strokeweight=".5pt">
                   <v:textbox>
                     <w:txbxContent>
                       <w:p>
@@ -960,22 +1122,12 @@
                     </w:txbxContent>
                   </v:textbox>
                 </v:shape>
-                <v:shape id="Text Box 14" o:spid="_x0000_s1039" type="#_x0000_t202" style="position:absolute;left:38560;top:18792;width:12249;height:2773;visibility:visible;mso-wrap-style:square;v-text-anchor:top" o:gfxdata="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" fillcolor="white [3201]" strokecolor="white [3212]" strokeweight=".5pt">
+                <v:shape id="Text Box 14" o:spid="_x0000_s1039" type="#_x0000_t202" style="position:absolute;left:38556;top:13926;width:12249;height:2773;visibility:visible;mso-wrap-style:square;v-text-anchor:top" o:gfxdata="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" fillcolor="white [3201]" strokecolor="white [3212]" strokeweight=".5pt">
                   <v:textbox>
                     <w:txbxContent>
                       <w:p>
-                        <w:proofErr w:type="gramStart"/>
                         <w:r>
-                          <w:t>Battery  (</w:t>
-                        </w:r>
-                        <w:proofErr w:type="spellStart"/>
-                        <w:proofErr w:type="gramEnd"/>
-                        <w:r>
-                          <w:t>chrg</w:t>
-                        </w:r>
-                        <w:proofErr w:type="spellEnd"/>
-                        <w:r>
-                          <w:t>.)</w:t>
+                          <w:t>Battery  (chrg.)</w:t>
                         </w:r>
                       </w:p>
                     </w:txbxContent>
@@ -994,21 +1146,48 @@
                           <w:rPr>
                             <w:b/>
                           </w:rPr>
-                          <w:t xml:space="preserve">Level </w:t>
+                          <w:t>Level 0</w:t>
                         </w:r>
-                        <w:proofErr w:type="gramStart"/>
-                        <w:r>
-                          <w:rPr>
-                            <w:b/>
-                          </w:rPr>
-                          <w:t>0</w:t>
-                        </w:r>
-                        <w:proofErr w:type="gramEnd"/>
                       </w:p>
                     </w:txbxContent>
                   </v:textbox>
                 </v:shape>
                 <v:rect id="Rectangle 63" o:spid="_x0000_s1041" style="position:absolute;left:603;top:517;width:57884;height:33384;visibility:visible;mso-wrap-style:square;v-text-anchor:middle" o:gfxdata="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" filled="f" strokecolor="black [3213]" strokeweight="2pt"/>
+                <v:shape id="Straight Arrow Connector 120" o:spid="_x0000_s1042" type="#_x0000_t32" style="position:absolute;left:37697;top:25508;width:13113;height:0;visibility:visible;mso-wrap-style:square" o:connectortype="straight" o:gfxdata="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" strokecolor="black [3213]" strokeweight="1.5pt">
+                  <v:stroke endarrow="open"/>
+                </v:shape>
+                <v:shape id="Text Box 12" o:spid="_x0000_s1043" type="#_x0000_t202" style="position:absolute;left:38556;top:21880;width:11640;height:2756;visibility:visible;mso-wrap-style:square;v-text-anchor:top" o:gfxdata="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" fillcolor="white [3201]" strokecolor="white [3212]" strokeweight=".5pt">
+                  <v:textbox>
+                    <w:txbxContent>
+                      <w:p>
+                        <w:pPr>
+                          <w:pStyle w:val="NormalWeb"/>
+                          <w:spacing w:before="0" w:beforeAutospacing="0" w:after="0" w:afterAutospacing="0"/>
+                        </w:pPr>
+                        <w:r>
+                          <w:rPr>
+                            <w:rFonts w:eastAsia="Calibri"/>
+                          </w:rPr>
+                          <w:t>USB (data)</w:t>
+                        </w:r>
+                      </w:p>
+                    </w:txbxContent>
+                  </v:textbox>
+                </v:shape>
+                <v:shape id="Straight Arrow Connector 123" o:spid="_x0000_s1044" type="#_x0000_t32" style="position:absolute;left:8267;top:18233;width:11989;height:0;visibility:visible;mso-wrap-style:square" o:connectortype="straight" o:gfxdata="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" strokecolor="black [3040]" strokeweight="1.5pt">
+                  <v:stroke endarrow="open"/>
+                </v:shape>
+                <v:shape id="Text Box 83" o:spid="_x0000_s1045" type="#_x0000_t202" style="position:absolute;left:8266;top:10632;width:10622;height:6963;visibility:visible;mso-wrap-style:square;v-text-anchor:top" o:gfxdata="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" fillcolor="white [3201]" stroked="f" strokeweight=".5pt">
+                  <v:textbox>
+                    <w:txbxContent>
+                      <w:p>
+                        <w:r>
+                          <w:t>Earth’s Magnetic Field</w:t>
+                        </w:r>
+                      </w:p>
+                    </w:txbxContent>
+                  </v:textbox>
+                </v:shape>
                 <w10:anchorlock/>
               </v:group>
             </w:pict>
@@ -1085,12 +1264,40 @@
               <w:t xml:space="preserve">Battery: +3.6V </w:t>
             </w:r>
             <w:r>
+              <w:t>DC</w:t>
+            </w:r>
+          </w:p>
+          <w:p>
+            <w:r>
+              <w:t xml:space="preserve">Earth’s Magnetic Field: </w:t>
+            </w:r>
+            <w:r>
+              <w:rPr>
+                <w:rFonts w:cs="Times New Roman"/>
+              </w:rPr>
+              <w:t>±</w:t>
+            </w:r>
+            <w:r>
+              <w:t xml:space="preserve">3.1 to </w:t>
+            </w:r>
+            <w:r>
+              <w:rPr>
+                <w:rFonts w:cs="Times New Roman"/>
+              </w:rPr>
+              <w:t>±</w:t>
+            </w:r>
+            <w:r>
+              <w:t>8.1 gauss full-scale</w:t>
+            </w:r>
+            <w:r>
               <w:br/>
-              <w:t>USB: +5V</w:t>
+            </w:r>
+            <w:r>
+              <w:t>USB +5V: +5V DC supplied from the USB port</w:t>
             </w:r>
             <w:r>
               <w:br/>
-              <w:t>USB: serial data communication</w:t>
+              <w:t>USB Data: Serial communication for programming the microcontroller</w:t>
             </w:r>
           </w:p>
         </w:tc>
@@ -1127,6 +1334,17 @@
               <w:t>Battery Charge: 100 mA constant current charge for Lithium-ion Polymer battery</w:t>
             </w:r>
           </w:p>
+          <w:p>
+            <w:r>
+              <w:t>USB Data: acknowledgement of successful programming of the</w:t>
+            </w:r>
+            <w:r>
+              <w:t xml:space="preserve"> </w:t>
+            </w:r>
+            <w:r>
+              <w:t>microcontroller; can be used for other purposes in the future</w:t>
+            </w:r>
+          </w:p>
         </w:tc>
       </w:tr>
       <w:tr>
@@ -1158,6 +1376,9 @@
             </w:r>
             <w:r>
               <w:t>a compass face with directional arrow and the degrees from North, from 0 to 360 degrees.</w:t>
+            </w:r>
+            <w:r>
+              <w:t xml:space="preserve"> LCD is updated every 5 ms running the microcontroller at 1 MHz.</w:t>
             </w:r>
           </w:p>
         </w:tc>
@@ -2195,7 +2416,7 @@
                         <wps:cNvCnPr/>
                         <wps:spPr>
                           <a:xfrm>
-                            <a:off x="3510951" y="1250890"/>
+                            <a:off x="3510951" y="1595722"/>
                             <a:ext cx="914400" cy="0"/>
                           </a:xfrm>
                           <a:prstGeom prst="straightConnector1">
@@ -2231,39 +2452,6 @@
                           <a:xfrm flipH="1" flipV="1">
                             <a:off x="1449238" y="1595762"/>
                             <a:ext cx="914401" cy="61"/>
-                          </a:xfrm>
-                          <a:prstGeom prst="straightConnector1">
-                            <a:avLst/>
-                          </a:prstGeom>
-                          <a:ln>
-                            <a:tailEnd type="arrow"/>
-                          </a:ln>
-                        </wps:spPr>
-                        <wps:style>
-                          <a:lnRef idx="1">
-                            <a:schemeClr val="dk1"/>
-                          </a:lnRef>
-                          <a:fillRef idx="0">
-                            <a:schemeClr val="dk1"/>
-                          </a:fillRef>
-                          <a:effectRef idx="0">
-                            <a:schemeClr val="dk1"/>
-                          </a:effectRef>
-                          <a:fontRef idx="minor">
-                            <a:schemeClr val="tx1"/>
-                          </a:fontRef>
-                        </wps:style>
-                        <wps:bodyPr/>
-                      </wps:wsp>
-                      <wps:wsp>
-                        <wps:cNvPr id="50" name="Straight Arrow Connector 50"/>
-                        <wps:cNvCnPr>
-                          <a:stCxn id="19" idx="1"/>
-                        </wps:cNvCnPr>
-                        <wps:spPr>
-                          <a:xfrm flipH="1">
-                            <a:off x="3528205" y="1595111"/>
-                            <a:ext cx="897146" cy="466"/>
                           </a:xfrm>
                           <a:prstGeom prst="straightConnector1">
                             <a:avLst/>
@@ -2424,7 +2612,7 @@
                         <wps:cNvSpPr txBox="1"/>
                         <wps:spPr>
                           <a:xfrm>
-                            <a:off x="370936" y="2241382"/>
+                            <a:off x="934263" y="2534978"/>
                             <a:ext cx="474450" cy="217333"/>
                           </a:xfrm>
                           <a:prstGeom prst="rect">
@@ -2639,23 +2827,8 @@
                         <wps:txbx>
                           <w:txbxContent>
                             <w:p>
-                              <w:proofErr w:type="gramStart"/>
                               <w:r>
-                                <w:t>Batt.</w:t>
-                              </w:r>
-                              <w:proofErr w:type="gramEnd"/>
-                              <w:r>
-                                <w:t xml:space="preserve"> (</w:t>
-                              </w:r>
-                              <w:proofErr w:type="spellStart"/>
-                              <w:proofErr w:type="gramStart"/>
-                              <w:r>
-                                <w:t>chrg</w:t>
-                              </w:r>
-                              <w:proofErr w:type="spellEnd"/>
-                              <w:proofErr w:type="gramEnd"/>
-                              <w:r>
-                                <w:t>)</w:t>
+                                <w:t>Batt. (chrg)</w:t>
                               </w:r>
                             </w:p>
                           </w:txbxContent>
@@ -2872,6 +3045,86 @@
                           <a:noAutofit/>
                         </wps:bodyPr>
                       </wps:wsp>
+                      <wps:wsp>
+                        <wps:cNvPr id="111" name="Straight Arrow Connector 111"/>
+                        <wps:cNvCnPr/>
+                        <wps:spPr>
+                          <a:xfrm flipV="1">
+                            <a:off x="571550" y="2103280"/>
+                            <a:ext cx="0" cy="1926460"/>
+                          </a:xfrm>
+                          <a:prstGeom prst="straightConnector1">
+                            <a:avLst/>
+                          </a:prstGeom>
+                          <a:ln>
+                            <a:tailEnd type="arrow"/>
+                          </a:ln>
+                        </wps:spPr>
+                        <wps:style>
+                          <a:lnRef idx="1">
+                            <a:schemeClr val="dk1"/>
+                          </a:lnRef>
+                          <a:fillRef idx="0">
+                            <a:schemeClr val="dk1"/>
+                          </a:fillRef>
+                          <a:effectRef idx="0">
+                            <a:schemeClr val="dk1"/>
+                          </a:effectRef>
+                          <a:fontRef idx="minor">
+                            <a:schemeClr val="tx1"/>
+                          </a:fontRef>
+                        </wps:style>
+                        <wps:bodyPr/>
+                      </wps:wsp>
+                      <wps:wsp>
+                        <wps:cNvPr id="124" name="Text Box 124"/>
+                        <wps:cNvSpPr txBox="1"/>
+                        <wps:spPr>
+                          <a:xfrm>
+                            <a:off x="207034" y="3969827"/>
+                            <a:ext cx="824324" cy="610716"/>
+                          </a:xfrm>
+                          <a:prstGeom prst="rect">
+                            <a:avLst/>
+                          </a:prstGeom>
+                          <a:solidFill>
+                            <a:schemeClr val="lt1"/>
+                          </a:solidFill>
+                          <a:ln w="6350">
+                            <a:noFill/>
+                          </a:ln>
+                          <a:effectLst/>
+                        </wps:spPr>
+                        <wps:style>
+                          <a:lnRef idx="0">
+                            <a:schemeClr val="accent1"/>
+                          </a:lnRef>
+                          <a:fillRef idx="0">
+                            <a:schemeClr val="accent1"/>
+                          </a:fillRef>
+                          <a:effectRef idx="0">
+                            <a:schemeClr val="accent1"/>
+                          </a:effectRef>
+                          <a:fontRef idx="minor">
+                            <a:schemeClr val="dk1"/>
+                          </a:fontRef>
+                        </wps:style>
+                        <wps:txbx>
+                          <w:txbxContent>
+                            <w:p>
+                              <w:r>
+                                <w:t>Earth’s Magnetic Field</w:t>
+                              </w:r>
+                            </w:p>
+                          </w:txbxContent>
+                        </wps:txbx>
+                        <wps:bodyPr rot="0" spcFirstLastPara="0" vertOverflow="overflow" horzOverflow="overflow" vert="horz" wrap="square" lIns="91440" tIns="45720" rIns="91440" bIns="45720" numCol="1" spcCol="0" rtlCol="0" fromWordArt="0" anchor="t" anchorCtr="0" forceAA="0" compatLnSpc="1">
+                          <a:prstTxWarp prst="textNoShape">
+                            <a:avLst/>
+                          </a:prstTxWarp>
+                          <a:noAutofit/>
+                        </wps:bodyPr>
+                      </wps:wsp>
                     </wpc:wpc>
                   </a:graphicData>
                 </a:graphic>
@@ -2880,32 +3133,13 @@
           </mc:Choice>
           <mc:Fallback>
             <w:pict>
-              <v:group id="Canvas 16" o:spid="_x0000_s1042" editas="canvas" style="width:468pt;height:374.95pt;mso-position-horizontal-relative:char;mso-position-vertical-relative:line" coordsize="59436,47612" o:gfxdata="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">
-                <v:shapetype id="_x0000_t75" coordsize="21600,21600" o:spt="75" o:preferrelative="t" path="m@4@5l@4@11@9@11@9@5xe" filled="f" stroked="f">
-                  <v:stroke joinstyle="miter"/>
-                  <v:formulas>
-                    <v:f eqn="if lineDrawn pixelLineWidth 0"/>
-                    <v:f eqn="sum @0 1 0"/>
-                    <v:f eqn="sum 0 0 @1"/>
-                    <v:f eqn="prod @2 1 2"/>
-                    <v:f eqn="prod @3 21600 pixelWidth"/>
-                    <v:f eqn="prod @3 21600 pixelHeight"/>
-                    <v:f eqn="sum @0 0 1"/>
-                    <v:f eqn="prod @6 1 2"/>
-                    <v:f eqn="prod @7 21600 pixelWidth"/>
-                    <v:f eqn="sum @8 21600 0"/>
-                    <v:f eqn="prod @7 21600 pixelHeight"/>
-                    <v:f eqn="sum @10 21600 0"/>
-                  </v:formulas>
-                  <v:path o:extrusionok="f" gradientshapeok="t" o:connecttype="rect"/>
-                  <o:lock v:ext="edit" aspectratio="t"/>
-                </v:shapetype>
-                <v:shape id="_x0000_s1043" type="#_x0000_t75" style="position:absolute;width:59436;height:47612;visibility:visible;mso-wrap-style:square">
+              <v:group id="Canvas 16" o:spid="_x0000_s1046" editas="canvas" style="width:468pt;height:374.95pt;mso-position-horizontal-relative:char;mso-position-vertical-relative:line" coordsize="59436,47612" o:gfxdata="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">
+                <v:shape id="_x0000_s1047" type="#_x0000_t75" style="position:absolute;width:59436;height:47612;visibility:visible;mso-wrap-style:square">
                   <v:fill o:detectmouseclick="t"/>
                   <v:path o:connecttype="none"/>
                 </v:shape>
-                <v:rect id="Rectangle 17" o:spid="_x0000_s1044" style="position:absolute;left:3709;top:10868;width:10783;height:10179;visibility:visible;mso-wrap-style:square;v-text-anchor:middle" o:gfxdata="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" fillcolor="white [3201]" strokecolor="black [3213]" strokeweight="2pt"/>
-                <v:rect id="Rectangle 18" o:spid="_x0000_s1045" style="position:absolute;left:23636;top:10871;width:11646;height:10173;visibility:visible;mso-wrap-style:square;v-text-anchor:middle" o:gfxdata="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" fillcolor="white [3201]" strokecolor="black [3213]" strokeweight="2pt">
+                <v:rect id="Rectangle 17" o:spid="_x0000_s1048" style="position:absolute;left:3709;top:10868;width:10783;height:10179;visibility:visible;mso-wrap-style:square;v-text-anchor:middle" o:gfxdata="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" fillcolor="white [3201]" strokecolor="black [3213]" strokeweight="2pt"/>
+                <v:rect id="Rectangle 18" o:spid="_x0000_s1049" style="position:absolute;left:23636;top:10871;width:11646;height:10173;visibility:visible;mso-wrap-style:square;v-text-anchor:middle" o:gfxdata="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" fillcolor="white [3201]" strokecolor="black [3213]" strokeweight="2pt">
                   <v:textbox>
                     <w:txbxContent>
                       <w:p>
@@ -2919,7 +3153,7 @@
                     </w:txbxContent>
                   </v:textbox>
                 </v:rect>
-                <v:rect id="Rectangle 19" o:spid="_x0000_s1046" style="position:absolute;left:44253;top:10867;width:10935;height:10167;visibility:visible;mso-wrap-style:square;v-text-anchor:middle" o:gfxdata="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" fillcolor="white [3201]" strokecolor="black [3213]" strokeweight="2pt">
+                <v:rect id="Rectangle 19" o:spid="_x0000_s1050" style="position:absolute;left:44253;top:10867;width:10935;height:10167;visibility:visible;mso-wrap-style:square;v-text-anchor:middle" o:gfxdata="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" fillcolor="white [3201]" strokecolor="black [3213]" strokeweight="2pt">
                   <v:textbox>
                     <w:txbxContent>
                       <w:p>
@@ -2937,7 +3171,7 @@
                     </w:txbxContent>
                   </v:textbox>
                 </v:rect>
-                <v:rect id="Rectangle 20" o:spid="_x0000_s1047" style="position:absolute;left:24405;top:25350;width:10084;height:10166;visibility:visible;mso-wrap-style:square;v-text-anchor:middle" o:gfxdata="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" fillcolor="white [3201]" strokecolor="black [3213]" strokeweight="2pt">
+                <v:rect id="Rectangle 20" o:spid="_x0000_s1051" style="position:absolute;left:24405;top:25350;width:10084;height:10166;visibility:visible;mso-wrap-style:square;v-text-anchor:middle" o:gfxdata="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" fillcolor="white [3201]" strokecolor="black [3213]" strokeweight="2pt">
                   <v:textbox>
                     <w:txbxContent>
                       <w:p>
@@ -2955,14 +3189,10 @@
                     </w:txbxContent>
                   </v:textbox>
                 </v:rect>
-                <v:rect id="Rectangle 21" o:spid="_x0000_s1048" style="position:absolute;left:2070;top:9402;width:55381;height:29416;visibility:visible;mso-wrap-style:square;v-text-anchor:middle" o:gfxdata="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" filled="f" strokecolor="black [3200]" strokeweight="2pt">
+                <v:rect id="Rectangle 21" o:spid="_x0000_s1052" style="position:absolute;left:2070;top:9402;width:55381;height:29416;visibility:visible;mso-wrap-style:square;v-text-anchor:middle" o:gfxdata="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" filled="f" strokecolor="black [3200]" strokeweight="2pt">
                   <v:stroke dashstyle="3 1"/>
                 </v:rect>
-                <v:shapetype id="_x0000_t202" coordsize="21600,21600" o:spt="202" path="m,l,21600r21600,l21600,xe">
-                  <v:stroke joinstyle="miter"/>
-                  <v:path gradientshapeok="t" o:connecttype="rect"/>
-                </v:shapetype>
-                <v:shape id="Text Box 22" o:spid="_x0000_s1049" type="#_x0000_t202" style="position:absolute;left:4485;top:13802;width:9317;height:3709;visibility:visible;mso-wrap-style:square;v-text-anchor:top" o:gfxdata="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" fillcolor="white [3201]" stroked="f" strokeweight=".5pt">
+                <v:shape id="Text Box 22" o:spid="_x0000_s1053" type="#_x0000_t202" style="position:absolute;left:4485;top:13802;width:9317;height:3709;visibility:visible;mso-wrap-style:square;v-text-anchor:top" o:gfxdata="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" fillcolor="white [3201]" stroked="f" strokeweight=".5pt">
                   <v:textbox>
                     <w:txbxContent>
                       <w:p>
@@ -2981,11 +3211,10 @@
                     </w:txbxContent>
                   </v:textbox>
                 </v:shape>
-                <v:shape id="Text Box 23" o:spid="_x0000_s1050" type="#_x0000_t202" style="position:absolute;left:27690;top:15094;width:4314;height:3280;visibility:visible;mso-wrap-style:square;v-text-anchor:top" o:gfxdata="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" fillcolor="white [3201]" stroked="f" strokeweight=".5pt">
+                <v:shape id="Text Box 23" o:spid="_x0000_s1054" type="#_x0000_t202" style="position:absolute;left:27690;top:15094;width:4314;height:3280;visibility:visible;mso-wrap-style:square;v-text-anchor:top" o:gfxdata="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" fillcolor="white [3201]" stroked="f" strokeweight=".5pt">
                   <v:textbox>
                     <w:txbxContent>
                       <w:p>
-                        <w:proofErr w:type="spellStart"/>
                         <w:proofErr w:type="gramStart"/>
                         <w:r>
                           <w:rPr>
@@ -2996,13 +3225,12 @@
                         <w:r>
                           <w:t>C</w:t>
                         </w:r>
-                        <w:proofErr w:type="spellEnd"/>
                         <w:proofErr w:type="gramEnd"/>
                       </w:p>
                     </w:txbxContent>
                   </v:textbox>
                 </v:shape>
-                <v:shape id="Text Box 24" o:spid="_x0000_s1051" type="#_x0000_t202" style="position:absolute;left:47445;top:14487;width:5176;height:3017;visibility:visible;mso-wrap-style:square;v-text-anchor:top" o:gfxdata="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" fillcolor="white [3201]" stroked="f" strokeweight=".5pt">
+                <v:shape id="Text Box 24" o:spid="_x0000_s1055" type="#_x0000_t202" style="position:absolute;left:47445;top:14487;width:5176;height:3017;visibility:visible;mso-wrap-style:square;v-text-anchor:top" o:gfxdata="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" fillcolor="white [3201]" stroked="f" strokeweight=".5pt">
                   <v:textbox>
                     <w:txbxContent>
                       <w:p>
@@ -3013,7 +3241,7 @@
                     </w:txbxContent>
                   </v:textbox>
                 </v:shape>
-                <v:shape id="Text Box 25" o:spid="_x0000_s1052" type="#_x0000_t202" style="position:absolute;left:26741;top:29233;width:5780;height:2933;visibility:visible;mso-wrap-style:square;v-text-anchor:top" o:gfxdata="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" fillcolor="white [3201]" stroked="f" strokeweight=".5pt">
+                <v:shape id="Text Box 25" o:spid="_x0000_s1056" type="#_x0000_t202" style="position:absolute;left:26741;top:29233;width:5780;height:2933;visibility:visible;mso-wrap-style:square;v-text-anchor:top" o:gfxdata="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" fillcolor="white [3201]" stroked="f" strokeweight=".5pt">
                   <v:textbox>
                     <w:txbxContent>
                       <w:p>
@@ -3024,70 +3252,61 @@
                     </w:txbxContent>
                   </v:textbox>
                 </v:shape>
-                <v:line id="Straight Connector 27" o:spid="_x0000_s1053" style="position:absolute;visibility:visible;mso-wrap-style:square" from="20272,20099" to="20358,41579" o:connectortype="straight" o:gfxdata="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" strokecolor="black [3213]"/>
-                <v:shapetype id="_x0000_t32" coordsize="21600,21600" o:spt="32" o:oned="t" path="m,l21600,21600e" filled="f">
-                  <v:path arrowok="t" fillok="f" o:connecttype="none"/>
-                  <o:lock v:ext="edit" shapetype="t"/>
-                </v:shapetype>
-                <v:shape id="Straight Arrow Connector 28" o:spid="_x0000_s1054" type="#_x0000_t32" style="position:absolute;left:20358;top:20097;width:3278;height:0;visibility:visible;mso-wrap-style:square" o:connectortype="straight" o:gfxdata="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" strokecolor="black [3213]">
+                <v:line id="Straight Connector 27" o:spid="_x0000_s1057" style="position:absolute;visibility:visible;mso-wrap-style:square" from="20272,20099" to="20358,41579" o:connectortype="straight" o:gfxdata="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" strokecolor="black [3213]"/>
+                <v:shape id="Straight Arrow Connector 28" o:spid="_x0000_s1058" type="#_x0000_t32" style="position:absolute;left:20358;top:20097;width:3278;height:0;visibility:visible;mso-wrap-style:square" o:connectortype="straight" o:gfxdata="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" strokecolor="black [3213]">
                   <v:stroke endarrow="open"/>
                 </v:shape>
-                <v:line id="Straight Connector 29" o:spid="_x0000_s1055" style="position:absolute;visibility:visible;mso-wrap-style:square" from="20358,37093" to="25447,37093" o:connectortype="straight" o:gfxdata="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" strokecolor="black [3213]"/>
-                <v:shape id="Straight Arrow Connector 30" o:spid="_x0000_s1056" type="#_x0000_t32" style="position:absolute;left:25447;top:35512;width:0;height:1577;flip:y;visibility:visible;mso-wrap-style:square" o:connectortype="straight" o:gfxdata="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" strokecolor="black [3213]">
+                <v:line id="Straight Connector 29" o:spid="_x0000_s1059" style="position:absolute;visibility:visible;mso-wrap-style:square" from="20358,37093" to="25447,37093" o:connectortype="straight" o:gfxdata="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" strokecolor="black [3213]"/>
+                <v:shape id="Straight Arrow Connector 30" o:spid="_x0000_s1060" type="#_x0000_t32" style="position:absolute;left:25447;top:35512;width:0;height:1577;flip:y;visibility:visible;mso-wrap-style:square" o:connectortype="straight" o:gfxdata="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" strokecolor="black [3213]">
                   <v:stroke endarrow="open"/>
                 </v:shape>
-                <v:line id="Straight Connector 31" o:spid="_x0000_s1057" style="position:absolute;visibility:visible;mso-wrap-style:square" from="18029,18372" to="18201,41574" o:connectortype="straight" o:gfxdata="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" strokecolor="black [3040]"/>
-                <v:shape id="Straight Arrow Connector 32" o:spid="_x0000_s1058" type="#_x0000_t32" style="position:absolute;left:18029;top:18372;width:5607;height:0;visibility:visible;mso-wrap-style:square" o:connectortype="straight" o:gfxdata="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" strokecolor="black [3040]">
+                <v:line id="Straight Connector 31" o:spid="_x0000_s1061" style="position:absolute;visibility:visible;mso-wrap-style:square" from="18029,18372" to="18201,41574" o:connectortype="straight" o:gfxdata="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" strokecolor="black [3040]"/>
+                <v:shape id="Straight Arrow Connector 32" o:spid="_x0000_s1062" type="#_x0000_t32" style="position:absolute;left:18029;top:18372;width:5607;height:0;visibility:visible;mso-wrap-style:square" o:connectortype="straight" o:gfxdata="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" strokecolor="black [3040]">
                   <v:stroke endarrow="open"/>
                 </v:shape>
-                <v:shape id="Straight Arrow Connector 34" o:spid="_x0000_s1059" type="#_x0000_t32" style="position:absolute;left:14492;top:12508;width:9144;height:0;visibility:visible;mso-wrap-style:square" o:connectortype="straight" o:gfxdata="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" strokecolor="black [3040]">
+                <v:shape id="Straight Arrow Connector 34" o:spid="_x0000_s1063" type="#_x0000_t32" style="position:absolute;left:14492;top:12508;width:9144;height:0;visibility:visible;mso-wrap-style:square" o:connectortype="straight" o:gfxdata="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" strokecolor="black [3040]">
                   <v:stroke endarrow="open"/>
                 </v:shape>
-                <v:line id="Straight Connector 35" o:spid="_x0000_s1060" style="position:absolute;flip:y;visibility:visible;mso-wrap-style:square" from="8798,23285" to="50809,23285" o:connectortype="straight" o:gfxdata="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" strokecolor="black [3040]" strokeweight="1.5pt"/>
-                <v:shape id="Straight Arrow Connector 36" o:spid="_x0000_s1061" type="#_x0000_t32" style="position:absolute;left:29447;top:21044;width:12;height:4306;flip:y;visibility:visible;mso-wrap-style:square" o:connectortype="straight" o:gfxdata="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" strokecolor="black [3040]" strokeweight="1.5pt">
+                <v:line id="Straight Connector 35" o:spid="_x0000_s1064" style="position:absolute;flip:y;visibility:visible;mso-wrap-style:square" from="8798,23285" to="50809,23285" o:connectortype="straight" o:gfxdata="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" strokecolor="black [3040]" strokeweight="1.5pt"/>
+                <v:shape id="Straight Arrow Connector 36" o:spid="_x0000_s1065" type="#_x0000_t32" style="position:absolute;left:29447;top:21044;width:12;height:4306;flip:y;visibility:visible;mso-wrap-style:square" o:connectortype="straight" o:gfxdata="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" strokecolor="black [3040]" strokeweight="1.5pt">
                   <v:stroke endarrow="open"/>
                 </v:shape>
-                <v:shape id="Straight Arrow Connector 37" o:spid="_x0000_s1062" type="#_x0000_t32" style="position:absolute;left:8798;top:21479;width:0;height:1804;flip:y;visibility:visible;mso-wrap-style:square" o:connectortype="straight" o:gfxdata="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" strokecolor="black [3040]" strokeweight="1.5pt">
+                <v:shape id="Straight Arrow Connector 37" o:spid="_x0000_s1066" type="#_x0000_t32" style="position:absolute;left:8798;top:21479;width:0;height:1804;flip:y;visibility:visible;mso-wrap-style:square" o:connectortype="straight" o:gfxdata="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" strokecolor="black [3040]" strokeweight="1.5pt">
                   <v:stroke endarrow="open"/>
                 </v:shape>
-                <v:shape id="Straight Arrow Connector 38" o:spid="_x0000_s1063" type="#_x0000_t32" style="position:absolute;left:50809;top:21044;width:0;height:2239;flip:y;visibility:visible;mso-wrap-style:square" o:connectortype="straight" o:gfxdata="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" strokecolor="black [3040]" strokeweight="1.5pt">
+                <v:shape id="Straight Arrow Connector 38" o:spid="_x0000_s1067" type="#_x0000_t32" style="position:absolute;left:50809;top:21044;width:0;height:2239;flip:y;visibility:visible;mso-wrap-style:square" o:connectortype="straight" o:gfxdata="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" strokecolor="black [3040]" strokeweight="1.5pt">
                   <v:stroke endarrow="open"/>
                 </v:shape>
-                <v:rect id="Rectangle 39" o:spid="_x0000_s1064" style="position:absolute;left:30710;top:41061;width:6038;height:3451;visibility:visible;mso-wrap-style:square;v-text-anchor:middle" o:gfxdata="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" fillcolor="white [3201]" strokecolor="black [3213]" strokeweight="2pt"/>
-                <v:shape id="Text Box 40" o:spid="_x0000_s1065" type="#_x0000_t202" style="position:absolute;left:31486;top:41574;width:4744;height:2420;visibility:visible;mso-wrap-style:square;v-text-anchor:top" o:gfxdata="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" fillcolor="white [3201]" stroked="f" strokeweight=".5pt">
+                <v:rect id="Rectangle 39" o:spid="_x0000_s1068" style="position:absolute;left:30710;top:41061;width:6038;height:3451;visibility:visible;mso-wrap-style:square;v-text-anchor:middle" o:gfxdata="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" fillcolor="white [3201]" strokecolor="black [3213]" strokeweight="2pt"/>
+                <v:shape id="Text Box 40" o:spid="_x0000_s1069" type="#_x0000_t202" style="position:absolute;left:31486;top:41574;width:4744;height:2420;visibility:visible;mso-wrap-style:square;v-text-anchor:top" o:gfxdata="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" fillcolor="white [3201]" stroked="f" strokeweight=".5pt">
                   <v:textbox>
                     <w:txbxContent>
                       <w:p>
-                        <w:proofErr w:type="spellStart"/>
                         <w:r>
                           <w:t>Batt</w:t>
                         </w:r>
-                        <w:proofErr w:type="spellEnd"/>
                       </w:p>
                     </w:txbxContent>
                   </v:textbox>
                 </v:shape>
-                <v:shape id="Straight Arrow Connector 42" o:spid="_x0000_s1066" type="#_x0000_t32" style="position:absolute;left:32004;top:35512;width:0;height:5544;flip:y;visibility:visible;mso-wrap-style:square" o:connectortype="straight" o:gfxdata="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" strokecolor="black [3040]">
+                <v:shape id="Straight Arrow Connector 42" o:spid="_x0000_s1070" type="#_x0000_t32" style="position:absolute;left:32004;top:35512;width:0;height:5544;flip:y;visibility:visible;mso-wrap-style:square" o:connectortype="straight" o:gfxdata="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" strokecolor="black [3040]">
                   <v:stroke endarrow="open"/>
                 </v:shape>
-                <v:shape id="Straight Arrow Connector 45" o:spid="_x0000_s1067" type="#_x0000_t32" style="position:absolute;left:36748;top:42700;width:3278;height:0;flip:x;visibility:visible;mso-wrap-style:square" o:connectortype="straight" o:gfxdata="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" strokecolor="black [3040]">
+                <v:shape id="Straight Arrow Connector 45" o:spid="_x0000_s1071" type="#_x0000_t32" style="position:absolute;left:36748;top:42700;width:3278;height:0;flip:x;visibility:visible;mso-wrap-style:square" o:connectortype="straight" o:gfxdata="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" strokecolor="black [3040]">
                   <v:stroke endarrow="open"/>
                 </v:shape>
-                <v:line id="Straight Connector 46" o:spid="_x0000_s1068" style="position:absolute;flip:y;visibility:visible;mso-wrap-style:square" from="40026,30537" to="40026,42695" o:connectortype="straight" o:gfxdata="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" strokecolor="black [3040]"/>
-                <v:line id="Straight Connector 47" o:spid="_x0000_s1069" style="position:absolute;visibility:visible;mso-wrap-style:square" from="34489,30533" to="40026,30533" o:connectortype="straight" o:gfxdata="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" strokecolor="black [3040]"/>
-                <v:shape id="Straight Arrow Connector 48" o:spid="_x0000_s1070" type="#_x0000_t32" style="position:absolute;left:35109;top:12508;width:9144;height:0;visibility:visible;mso-wrap-style:square" o:connectortype="straight" o:gfxdata="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" strokecolor="black [3040]">
+                <v:line id="Straight Connector 46" o:spid="_x0000_s1072" style="position:absolute;flip:y;visibility:visible;mso-wrap-style:square" from="40026,30537" to="40026,42695" o:connectortype="straight" o:gfxdata="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" strokecolor="black [3040]"/>
+                <v:line id="Straight Connector 47" o:spid="_x0000_s1073" style="position:absolute;visibility:visible;mso-wrap-style:square" from="34489,30533" to="40026,30533" o:connectortype="straight" o:gfxdata="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" strokecolor="black [3040]"/>
+                <v:shape id="Straight Arrow Connector 48" o:spid="_x0000_s1074" type="#_x0000_t32" style="position:absolute;left:35109;top:15957;width:9144;height:0;visibility:visible;mso-wrap-style:square" o:connectortype="straight" o:gfxdata="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" strokecolor="black [3040]">
                   <v:stroke endarrow="open"/>
                 </v:shape>
-                <v:shape id="Straight Arrow Connector 49" o:spid="_x0000_s1071" type="#_x0000_t32" style="position:absolute;left:14492;top:15957;width:9144;height:1;flip:x y;visibility:visible;mso-wrap-style:square" o:connectortype="straight" o:gfxdata="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" strokecolor="black [3040]">
+                <v:shape id="Straight Arrow Connector 49" o:spid="_x0000_s1075" type="#_x0000_t32" style="position:absolute;left:14492;top:15957;width:9144;height:1;flip:x y;visibility:visible;mso-wrap-style:square" o:connectortype="straight" o:gfxdata="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" strokecolor="black [3040]">
                   <v:stroke endarrow="open"/>
                 </v:shape>
-                <v:shape id="Straight Arrow Connector 50" o:spid="_x0000_s1072" type="#_x0000_t32" style="position:absolute;left:35282;top:15951;width:8971;height:4;flip:x;visibility:visible;mso-wrap-style:square" o:connectortype="straight" o:gfxdata="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" strokecolor="black [3040]">
+                <v:shape id="Straight Arrow Connector 51" o:spid="_x0000_s1076" type="#_x0000_t32" style="position:absolute;left:49688;top:6124;width:32;height:4743;flip:x y;visibility:visible;mso-wrap-style:square" o:connectortype="straight" o:gfxdata="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" strokecolor="black [3040]">
                   <v:stroke endarrow="open"/>
                 </v:shape>
-                <v:shape id="Straight Arrow Connector 51" o:spid="_x0000_s1073" type="#_x0000_t32" style="position:absolute;left:49688;top:6124;width:32;height:4743;flip:x y;visibility:visible;mso-wrap-style:square" o:connectortype="straight" o:gfxdata="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" strokecolor="black [3040]">
-                  <v:stroke endarrow="open"/>
-                </v:shape>
-                <v:shape id="Text Box 52" o:spid="_x0000_s1074" type="#_x0000_t202" style="position:absolute;left:13025;top:41569;width:5780;height:4927;visibility:visible;mso-wrap-style:square;v-text-anchor:top" o:gfxdata="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" fillcolor="white [3201]" stroked="f" strokeweight=".5pt">
+                <v:shape id="Text Box 52" o:spid="_x0000_s1077" type="#_x0000_t202" style="position:absolute;left:13025;top:41569;width:5780;height:4927;visibility:visible;mso-wrap-style:square;v-text-anchor:top" o:gfxdata="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" fillcolor="white [3201]" stroked="f" strokeweight=".5pt">
                   <v:textbox>
                     <w:txbxContent>
                       <w:p>
@@ -3098,7 +3317,7 @@
                     </w:txbxContent>
                   </v:textbox>
                 </v:shape>
-                <v:shape id="Text Box 53" o:spid="_x0000_s1075" type="#_x0000_t202" style="position:absolute;left:20272;top:41569;width:6469;height:4841;visibility:visible;mso-wrap-style:square;v-text-anchor:top" o:gfxdata="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" fillcolor="white [3201]" stroked="f" strokeweight=".5pt">
+                <v:shape id="Text Box 53" o:spid="_x0000_s1078" type="#_x0000_t202" style="position:absolute;left:20272;top:41569;width:6469;height:4841;visibility:visible;mso-wrap-style:square;v-text-anchor:top" o:gfxdata="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" fillcolor="white [3201]" stroked="f" strokeweight=".5pt">
                   <v:textbox>
                     <w:txbxContent>
                       <w:p>
@@ -3109,7 +3328,7 @@
                     </w:txbxContent>
                   </v:textbox>
                 </v:shape>
-                <v:shape id="Text Box 54" o:spid="_x0000_s1076" type="#_x0000_t202" style="position:absolute;left:3709;top:22413;width:4744;height:2174;visibility:visible;mso-wrap-style:square;v-text-anchor:top" o:gfxdata="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" fillcolor="white [3201]" stroked="f" strokeweight=".5pt">
+                <v:shape id="Text Box 54" o:spid="_x0000_s1079" type="#_x0000_t202" style="position:absolute;left:9342;top:25349;width:4745;height:2174;visibility:visible;mso-wrap-style:square;v-text-anchor:top" o:gfxdata="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" fillcolor="white [3201]" stroked="f" strokeweight=".5pt">
                   <v:textbox>
                     <w:txbxContent>
                       <w:p>
@@ -3128,7 +3347,7 @@
                     </w:txbxContent>
                   </v:textbox>
                 </v:shape>
-                <v:shape id="Text Box 55" o:spid="_x0000_s1077" type="#_x0000_t202" style="position:absolute;left:17339;top:13101;width:4227;height:2157;visibility:visible;mso-wrap-style:square;v-text-anchor:top" o:gfxdata="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" fillcolor="white [3201]" stroked="f" strokeweight=".5pt">
+                <v:shape id="Text Box 55" o:spid="_x0000_s1080" type="#_x0000_t202" style="position:absolute;left:17339;top:13101;width:4227;height:2157;visibility:visible;mso-wrap-style:square;v-text-anchor:top" o:gfxdata="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" fillcolor="white [3201]" stroked="f" strokeweight=".5pt">
                   <v:textbox>
                     <w:txbxContent>
                       <w:p>
@@ -3160,7 +3379,7 @@
                     </w:txbxContent>
                   </v:textbox>
                 </v:shape>
-                <v:shape id="Text Box 56" o:spid="_x0000_s1078" type="#_x0000_t202" style="position:absolute;left:37956;top:13101;width:3795;height:2157;visibility:visible;mso-wrap-style:square;v-text-anchor:top" o:gfxdata="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" fillcolor="white [3201]" stroked="f" strokeweight=".5pt">
+                <v:shape id="Text Box 56" o:spid="_x0000_s1081" type="#_x0000_t202" style="position:absolute;left:37956;top:13101;width:3795;height:2157;visibility:visible;mso-wrap-style:square;v-text-anchor:top" o:gfxdata="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" fillcolor="white [3201]" stroked="f" strokeweight=".5pt">
                   <v:textbox>
                     <w:txbxContent>
                       <w:p>
@@ -3179,38 +3398,18 @@
                     </w:txbxContent>
                   </v:textbox>
                 </v:shape>
-                <v:shape id="Text Box 57" o:spid="_x0000_s1079" type="#_x0000_t202" style="position:absolute;left:40802;top:29833;width:6125;height:4672;visibility:visible;mso-wrap-style:square;v-text-anchor:top" o:gfxdata="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" fillcolor="white [3201]" stroked="f" strokeweight=".5pt">
+                <v:shape id="Text Box 57" o:spid="_x0000_s1082" type="#_x0000_t202" style="position:absolute;left:40802;top:29833;width:6125;height:4672;visibility:visible;mso-wrap-style:square;v-text-anchor:top" o:gfxdata="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" fillcolor="white [3201]" stroked="f" strokeweight=".5pt">
                   <v:textbox>
                     <w:txbxContent>
                       <w:p>
-                        <w:proofErr w:type="spellStart"/>
-                        <w:proofErr w:type="gramStart"/>
                         <w:r>
-                          <w:t>Batt</w:t>
-                        </w:r>
-                        <w:proofErr w:type="spellEnd"/>
-                        <w:r>
-                          <w:t>.</w:t>
-                        </w:r>
-                        <w:proofErr w:type="gramEnd"/>
-                        <w:r>
-                          <w:t xml:space="preserve"> (</w:t>
-                        </w:r>
-                        <w:proofErr w:type="spellStart"/>
-                        <w:proofErr w:type="gramStart"/>
-                        <w:r>
-                          <w:t>chrg</w:t>
-                        </w:r>
-                        <w:proofErr w:type="spellEnd"/>
-                        <w:proofErr w:type="gramEnd"/>
-                        <w:r>
-                          <w:t>)</w:t>
+                          <w:t>Batt. (chrg)</w:t>
                         </w:r>
                       </w:p>
                     </w:txbxContent>
                   </v:textbox>
                 </v:shape>
-                <v:shape id="Text Box 58" o:spid="_x0000_s1080" type="#_x0000_t202" style="position:absolute;left:43370;top:2675;width:12681;height:3449;visibility:visible;mso-wrap-style:square;v-text-anchor:top" o:gfxdata="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" fillcolor="white [3201]" stroked="f" strokeweight=".5pt">
+                <v:shape id="Text Box 58" o:spid="_x0000_s1083" type="#_x0000_t202" style="position:absolute;left:43370;top:2675;width:12681;height:3449;visibility:visible;mso-wrap-style:square;v-text-anchor:top" o:gfxdata="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" fillcolor="white [3201]" stroked="f" strokeweight=".5pt">
                   <v:textbox>
                     <w:txbxContent>
                       <w:p>
@@ -3221,7 +3420,7 @@
                     </w:txbxContent>
                   </v:textbox>
                 </v:shape>
-                <v:shape id="Text Box 54" o:spid="_x0000_s1081" type="#_x0000_t202" style="position:absolute;left:51307;top:22250;width:4744;height:2172;visibility:visible;mso-wrap-style:square;v-text-anchor:top" o:gfxdata="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" fillcolor="white [3201]" stroked="f" strokeweight=".5pt">
+                <v:shape id="Text Box 54" o:spid="_x0000_s1084" type="#_x0000_t202" style="position:absolute;left:51307;top:22250;width:4744;height:2172;visibility:visible;mso-wrap-style:square;v-text-anchor:top" o:gfxdata="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" fillcolor="white [3201]" stroked="f" strokeweight=".5pt">
                   <v:textbox>
                     <w:txbxContent>
                       <w:p>
@@ -3241,7 +3440,7 @@
                     </w:txbxContent>
                   </v:textbox>
                 </v:shape>
-                <v:shape id="Text Box 62" o:spid="_x0000_s1082" type="#_x0000_t202" style="position:absolute;left:25447;top:4226;width:8368;height:3709;visibility:visible;mso-wrap-style:square;v-text-anchor:top" o:gfxdata="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" fillcolor="white [3201]" stroked="f" strokeweight=".5pt">
+                <v:shape id="Text Box 62" o:spid="_x0000_s1085" type="#_x0000_t202" style="position:absolute;left:25447;top:4226;width:8368;height:3709;visibility:visible;mso-wrap-style:square;v-text-anchor:top" o:gfxdata="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" fillcolor="white [3201]" stroked="f" strokeweight=".5pt">
                   <v:textbox>
                     <w:txbxContent>
                       <w:p>
@@ -3262,7 +3461,21 @@
                     </w:txbxContent>
                   </v:textbox>
                 </v:shape>
-                <v:rect id="Rectangle 64" o:spid="_x0000_s1083" style="position:absolute;left:531;top:850;width:58373;height:45641;visibility:visible;mso-wrap-style:square;v-text-anchor:middle" o:gfxdata="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" filled="f" strokecolor="black [3213]" strokeweight="2pt"/>
+                <v:rect id="Rectangle 64" o:spid="_x0000_s1086" style="position:absolute;left:531;top:850;width:58373;height:45641;visibility:visible;mso-wrap-style:square;v-text-anchor:middle" o:gfxdata="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" filled="f" strokecolor="black [3213]" strokeweight="2pt"/>
+                <v:shape id="Straight Arrow Connector 111" o:spid="_x0000_s1087" type="#_x0000_t32" style="position:absolute;left:5715;top:21032;width:0;height:19265;flip:y;visibility:visible;mso-wrap-style:square" o:connectortype="straight" o:gfxdata="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" strokecolor="black [3040]">
+                  <v:stroke endarrow="open"/>
+                </v:shape>
+                <v:shape id="Text Box 124" o:spid="_x0000_s1088" type="#_x0000_t202" style="position:absolute;left:2070;top:39698;width:8243;height:6107;visibility:visible;mso-wrap-style:square;v-text-anchor:top" o:gfxdata="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" fillcolor="white [3201]" stroked="f" strokeweight=".5pt">
+                  <v:textbox>
+                    <w:txbxContent>
+                      <w:p>
+                        <w:r>
+                          <w:t>Earth’s Magnetic Field</w:t>
+                        </w:r>
+                      </w:p>
+                    </w:txbxContent>
+                  </v:textbox>
+                </v:shape>
                 <w10:anchorlock/>
               </v:group>
             </w:pict>
@@ -3274,6 +3487,8 @@
     <w:p/>
     <w:p/>
     <w:p>
+      <w:bookmarkStart w:id="0" w:name="_GoBack"/>
+      <w:bookmarkEnd w:id="0"/>
       <w:r>
         <w:rPr>
           <w:noProof/>
@@ -4631,11 +4846,26 @@
             </w:r>
             <w:r>
               <w:br/>
-              <w:t>USB +5V: From USB port</w:t>
+              <w:t xml:space="preserve">USB +5V: </w:t>
+            </w:r>
+            <w:r>
+              <w:t>+5V DC supplied f</w:t>
+            </w:r>
+            <w:r>
+              <w:t>rom</w:t>
+            </w:r>
+            <w:r>
+              <w:t xml:space="preserve"> the</w:t>
+            </w:r>
+            <w:r>
+              <w:t xml:space="preserve"> USB port</w:t>
             </w:r>
             <w:r>
               <w:br/>
-              <w:t>USB Data: Serial interface from USB port</w:t>
+              <w:t xml:space="preserve">USB Data: </w:t>
+            </w:r>
+            <w:r>
+              <w:t>Serial communication for programming the microcontroller</w:t>
             </w:r>
           </w:p>
           <w:p>
@@ -4652,7 +4882,31 @@
               <w:t>C</w:t>
             </w:r>
             <w:r>
-              <w:t>: Serial communication with magnetometer</w:t>
+              <w:t>: Contains requested data from magnetometer/accelerometer reading, transmitted serially</w:t>
+            </w:r>
+            <w:r>
+              <w:t xml:space="preserve"> </w:t>
+            </w:r>
+            <w:r>
+              <w:t>encoding the degree heading in 16 bits</w:t>
+            </w:r>
+            <w:r>
+              <w:t>; 2’s complement x,</w:t>
+            </w:r>
+            <w:r>
+              <w:t xml:space="preserve"> </w:t>
+            </w:r>
+            <w:r>
+              <w:t>y,</w:t>
+            </w:r>
+            <w:r>
+              <w:t xml:space="preserve">  and </w:t>
+            </w:r>
+            <w:r>
+              <w:t>z parameters from the accelerometer and</w:t>
+            </w:r>
+            <w:r>
+              <w:t xml:space="preserve"> heading value from magnetometer</w:t>
             </w:r>
           </w:p>
         </w:tc>
@@ -4691,16 +4945,31 @@
               <w:t>2</w:t>
             </w:r>
             <w:r>
-              <w:t>C: Serial communication with magnetometer</w:t>
+              <w:t xml:space="preserve">C: </w:t>
+            </w:r>
+            <w:r>
+              <w:t>Commands and requests for data, transmitted serially</w:t>
             </w:r>
           </w:p>
           <w:p>
             <w:r>
-              <w:t>SPI: Serial communication with LCD</w:t>
+              <w:t xml:space="preserve">SPI: </w:t>
+            </w:r>
+            <w:r>
+              <w:t>Microcontroller outputs a bitmap to the LCD relative to the heading, transmitted serially</w:t>
+            </w:r>
+            <w:r>
+              <w:t xml:space="preserve"> </w:t>
+            </w:r>
+            <w:r>
+              <w:t>using 8 bits</w:t>
             </w:r>
             <w:r>
               <w:br/>
-              <w:t>USB Data: Serial interface to USB port</w:t>
+              <w:t xml:space="preserve">USB Data: </w:t>
+            </w:r>
+            <w:r>
+              <w:t>acknowledgement of successful programming of the microcontroller; can be used for other purposes in the future</w:t>
             </w:r>
           </w:p>
         </w:tc>
@@ -4739,7 +5008,19 @@
               <w:t>μ</w:t>
             </w:r>
             <w:r>
-              <w:t>C interprets data from the magnetometer then sends it to the LCD for display. It receives power from both the PMIC and the USB port.</w:t>
+              <w:t>C interprets data from the magnetometer then sends</w:t>
+            </w:r>
+            <w:r>
+              <w:t xml:space="preserve"> the appropriate bitmap </w:t>
+            </w:r>
+            <w:r>
+              <w:t>to the LCD for display. It receives power from both the PMIC and</w:t>
+            </w:r>
+            <w:r>
+              <w:t>/or</w:t>
+            </w:r>
+            <w:r>
+              <w:t xml:space="preserve"> the USB port.</w:t>
             </w:r>
           </w:p>
         </w:tc>
@@ -4813,7 +5094,7 @@
                         <wps:cNvCnPr/>
                         <wps:spPr>
                           <a:xfrm>
-                            <a:off x="840330" y="1446027"/>
+                            <a:off x="840330" y="1339701"/>
                             <a:ext cx="1190698" cy="0"/>
                           </a:xfrm>
                           <a:prstGeom prst="straightConnector1">
@@ -4844,7 +5125,7 @@
                         <wps:cNvCnPr/>
                         <wps:spPr>
                           <a:xfrm>
-                            <a:off x="839972" y="2720679"/>
+                            <a:off x="839848" y="2943963"/>
                             <a:ext cx="1189990" cy="0"/>
                           </a:xfrm>
                           <a:prstGeom prst="straightConnector1">
@@ -4875,7 +5156,7 @@
                         <wps:cNvSpPr txBox="1"/>
                         <wps:spPr>
                           <a:xfrm>
-                            <a:off x="839906" y="988827"/>
+                            <a:off x="839906" y="808073"/>
                             <a:ext cx="1084587" cy="361507"/>
                           </a:xfrm>
                           <a:prstGeom prst="rect">
@@ -4924,7 +5205,7 @@
                         <wps:cNvSpPr txBox="1"/>
                         <wps:spPr>
                           <a:xfrm>
-                            <a:off x="840330" y="2307123"/>
+                            <a:off x="840330" y="2539819"/>
                             <a:ext cx="1084587" cy="319118"/>
                           </a:xfrm>
                           <a:prstGeom prst="rect">
@@ -4982,8 +5263,8 @@
                         <wps:cNvSpPr txBox="1"/>
                         <wps:spPr>
                           <a:xfrm>
-                            <a:off x="2456100" y="1552164"/>
-                            <a:ext cx="1180550" cy="414732"/>
+                            <a:off x="2455920" y="1551930"/>
+                            <a:ext cx="1254843" cy="414732"/>
                           </a:xfrm>
                           <a:prstGeom prst="rect">
                             <a:avLst/>
@@ -5023,6 +5304,12 @@
                                   <w:b/>
                                 </w:rPr>
                                 <w:t>Magnetometer</w:t>
+                              </w:r>
+                              <w:r>
+                                <w:rPr>
+                                  <w:b/>
+                                </w:rPr>
+                                <w:t>/ Accelerometer</w:t>
                               </w:r>
                             </w:p>
                           </w:txbxContent>
@@ -5282,6 +5569,86 @@
                           <a:noAutofit/>
                         </wps:bodyPr>
                       </wps:wsp>
+                      <wps:wsp>
+                        <wps:cNvPr id="122" name="Straight Arrow Connector 122"/>
+                        <wps:cNvCnPr/>
+                        <wps:spPr>
+                          <a:xfrm>
+                            <a:off x="839919" y="2136281"/>
+                            <a:ext cx="1189990" cy="0"/>
+                          </a:xfrm>
+                          <a:prstGeom prst="straightConnector1">
+                            <a:avLst/>
+                          </a:prstGeom>
+                          <a:ln>
+                            <a:tailEnd type="arrow"/>
+                          </a:ln>
+                        </wps:spPr>
+                        <wps:style>
+                          <a:lnRef idx="1">
+                            <a:schemeClr val="dk1"/>
+                          </a:lnRef>
+                          <a:fillRef idx="0">
+                            <a:schemeClr val="dk1"/>
+                          </a:fillRef>
+                          <a:effectRef idx="0">
+                            <a:schemeClr val="dk1"/>
+                          </a:effectRef>
+                          <a:fontRef idx="minor">
+                            <a:schemeClr val="tx1"/>
+                          </a:fontRef>
+                        </wps:style>
+                        <wps:bodyPr/>
+                      </wps:wsp>
+                      <wps:wsp>
+                        <wps:cNvPr id="75" name="Text Box 75"/>
+                        <wps:cNvSpPr txBox="1"/>
+                        <wps:spPr>
+                          <a:xfrm>
+                            <a:off x="839848" y="1443737"/>
+                            <a:ext cx="946360" cy="616173"/>
+                          </a:xfrm>
+                          <a:prstGeom prst="rect">
+                            <a:avLst/>
+                          </a:prstGeom>
+                          <a:solidFill>
+                            <a:schemeClr val="lt1"/>
+                          </a:solidFill>
+                          <a:ln w="6350">
+                            <a:noFill/>
+                          </a:ln>
+                          <a:effectLst/>
+                        </wps:spPr>
+                        <wps:style>
+                          <a:lnRef idx="0">
+                            <a:schemeClr val="accent1"/>
+                          </a:lnRef>
+                          <a:fillRef idx="0">
+                            <a:schemeClr val="accent1"/>
+                          </a:fillRef>
+                          <a:effectRef idx="0">
+                            <a:schemeClr val="accent1"/>
+                          </a:effectRef>
+                          <a:fontRef idx="minor">
+                            <a:schemeClr val="dk1"/>
+                          </a:fontRef>
+                        </wps:style>
+                        <wps:txbx>
+                          <w:txbxContent>
+                            <w:p>
+                              <w:r>
+                                <w:t>Earth’s Magnetic Field</w:t>
+                              </w:r>
+                            </w:p>
+                          </w:txbxContent>
+                        </wps:txbx>
+                        <wps:bodyPr rot="0" spcFirstLastPara="0" vertOverflow="overflow" horzOverflow="overflow" vert="horz" wrap="square" lIns="91440" tIns="45720" rIns="91440" bIns="45720" numCol="1" spcCol="0" rtlCol="0" fromWordArt="0" anchor="t" anchorCtr="0" forceAA="0" compatLnSpc="1">
+                          <a:prstTxWarp prst="textNoShape">
+                            <a:avLst/>
+                          </a:prstTxWarp>
+                          <a:noAutofit/>
+                        </wps:bodyPr>
+                      </wps:wsp>
                     </wpc:wpc>
                   </a:graphicData>
                 </a:graphic>
@@ -5290,19 +5657,19 @@
           </mc:Choice>
           <mc:Fallback>
             <w:pict>
-              <v:group id="Canvas 87" o:spid="_x0000_s1105" editas="canvas" style="width:475.55pt;height:301.4pt;mso-position-horizontal-relative:char;mso-position-vertical-relative:line" coordsize="60388,38271" o:gfxdata="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">
-                <v:shape id="_x0000_s1106" type="#_x0000_t75" style="position:absolute;width:60388;height:38271;visibility:visible;mso-wrap-style:square">
+              <v:group id="Canvas 87" o:spid="_x0000_s1110" editas="canvas" style="width:475.55pt;height:301.4pt;mso-position-horizontal-relative:char;mso-position-vertical-relative:line" coordsize="60388,38271" o:gfxdata="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">
+                <v:shape id="_x0000_s1111" type="#_x0000_t75" style="position:absolute;width:60388;height:38271;visibility:visible;mso-wrap-style:square">
                   <v:fill o:detectmouseclick="t"/>
                   <v:path o:connecttype="none"/>
                 </v:shape>
-                <v:rect id="Rectangle 88" o:spid="_x0000_s1107" style="position:absolute;left:20308;top:6485;width:19245;height:28921;visibility:visible;mso-wrap-style:square;v-text-anchor:middle" o:gfxdata="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" fillcolor="white [3201]" strokecolor="black [3213]" strokeweight="2pt"/>
-                <v:shape id="Straight Arrow Connector 89" o:spid="_x0000_s1108" type="#_x0000_t32" style="position:absolute;left:8403;top:14460;width:11907;height:0;visibility:visible;mso-wrap-style:square" o:connectortype="straight" o:gfxdata="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" strokecolor="black [3040]">
+                <v:rect id="Rectangle 88" o:spid="_x0000_s1112" style="position:absolute;left:20308;top:6485;width:19245;height:28921;visibility:visible;mso-wrap-style:square;v-text-anchor:middle" o:gfxdata="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" fillcolor="white [3201]" strokecolor="black [3213]" strokeweight="2pt"/>
+                <v:shape id="Straight Arrow Connector 89" o:spid="_x0000_s1113" type="#_x0000_t32" style="position:absolute;left:8403;top:13397;width:11907;height:0;visibility:visible;mso-wrap-style:square" o:connectortype="straight" o:gfxdata="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" strokecolor="black [3040]">
                   <v:stroke endarrow="open"/>
                 </v:shape>
-                <v:shape id="Straight Arrow Connector 82" o:spid="_x0000_s1109" type="#_x0000_t32" style="position:absolute;left:8399;top:27206;width:11900;height:0;visibility:visible;mso-wrap-style:square" o:connectortype="straight" o:gfxdata="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" strokecolor="black [3040]">
+                <v:shape id="Straight Arrow Connector 82" o:spid="_x0000_s1114" type="#_x0000_t32" style="position:absolute;left:8398;top:29439;width:11900;height:0;visibility:visible;mso-wrap-style:square" o:connectortype="straight" o:gfxdata="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" strokecolor="black [3040]">
                   <v:stroke endarrow="open"/>
                 </v:shape>
-                <v:shape id="Text Box 2" o:spid="_x0000_s1110" type="#_x0000_t202" style="position:absolute;left:8399;top:9888;width:10845;height:3615;visibility:visible;mso-wrap-style:square;v-text-anchor:top" o:gfxdata="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" fillcolor="white [3201]" stroked="f" strokeweight=".5pt">
+                <v:shape id="Text Box 2" o:spid="_x0000_s1115" type="#_x0000_t202" style="position:absolute;left:8399;top:8080;width:10845;height:3615;visibility:visible;mso-wrap-style:square;v-text-anchor:top" o:gfxdata="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" fillcolor="white [3201]" stroked="f" strokeweight=".5pt">
                   <v:textbox>
                     <w:txbxContent>
                       <w:p>
@@ -5313,7 +5680,7 @@
                     </w:txbxContent>
                   </v:textbox>
                 </v:shape>
-                <v:shape id="Text Box 26" o:spid="_x0000_s1111" type="#_x0000_t202" style="position:absolute;left:8403;top:23071;width:10846;height:3191;visibility:visible;mso-wrap-style:square;v-text-anchor:top" o:gfxdata="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" fillcolor="white [3201]" stroked="f" strokeweight=".5pt">
+                <v:shape id="Text Box 26" o:spid="_x0000_s1116" type="#_x0000_t202" style="position:absolute;left:8403;top:25398;width:10846;height:3191;visibility:visible;mso-wrap-style:square;v-text-anchor:top" o:gfxdata="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" fillcolor="white [3201]" stroked="f" strokeweight=".5pt">
                   <v:textbox>
                     <w:txbxContent>
                       <w:p>
@@ -5333,7 +5700,7 @@
                     </w:txbxContent>
                   </v:textbox>
                 </v:shape>
-                <v:shape id="Text Box 33" o:spid="_x0000_s1112" type="#_x0000_t202" style="position:absolute;left:24561;top:15521;width:11805;height:4147;visibility:visible;mso-wrap-style:square;v-text-anchor:top" o:gfxdata="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" fillcolor="white [3201]" stroked="f" strokeweight=".5pt">
+                <v:shape id="Text Box 33" o:spid="_x0000_s1117" type="#_x0000_t202" style="position:absolute;left:24559;top:15519;width:12548;height:4147;visibility:visible;mso-wrap-style:square;v-text-anchor:top" o:gfxdata="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" fillcolor="white [3201]" stroked="f" strokeweight=".5pt">
                   <v:textbox>
                     <w:txbxContent>
                       <w:p>
@@ -5348,11 +5715,17 @@
                           </w:rPr>
                           <w:t>Magnetometer</w:t>
                         </w:r>
+                        <w:r>
+                          <w:rPr>
+                            <w:b/>
+                          </w:rPr>
+                          <w:t>/ Accelerometer</w:t>
+                        </w:r>
                       </w:p>
                     </w:txbxContent>
                   </v:textbox>
                 </v:shape>
-                <v:shape id="Text Box 41" o:spid="_x0000_s1113" type="#_x0000_t202" style="position:absolute;left:24773;top:21362;width:11593;height:3190;visibility:visible;mso-wrap-style:square;v-text-anchor:top" o:gfxdata="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" fillcolor="white [3201]" stroked="f" strokeweight=".5pt">
+                <v:shape id="Text Box 41" o:spid="_x0000_s1118" type="#_x0000_t202" style="position:absolute;left:24773;top:21362;width:11593;height:3190;visibility:visible;mso-wrap-style:square;v-text-anchor:top" o:gfxdata="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" fillcolor="white [3201]" stroked="f" strokeweight=".5pt">
                   <v:textbox>
                     <w:txbxContent>
                       <w:p>
@@ -5363,10 +5736,10 @@
                     </w:txbxContent>
                   </v:textbox>
                 </v:shape>
-                <v:shape id="Straight Arrow Connector 90" o:spid="_x0000_s1114" type="#_x0000_t32" style="position:absolute;left:39553;top:21362;width:11900;height:0;visibility:visible;mso-wrap-style:square" o:connectortype="straight" o:gfxdata="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" strokecolor="black [3040]">
+                <v:shape id="Straight Arrow Connector 90" o:spid="_x0000_s1119" type="#_x0000_t32" style="position:absolute;left:39553;top:21362;width:11900;height:0;visibility:visible;mso-wrap-style:square" o:connectortype="straight" o:gfxdata="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" strokecolor="black [3040]">
                   <v:stroke endarrow="open"/>
                 </v:shape>
-                <v:shape id="Text Box 26" o:spid="_x0000_s1115" type="#_x0000_t202" style="position:absolute;left:40610;top:17429;width:10840;height:3188;visibility:visible;mso-wrap-style:square;v-text-anchor:top" o:gfxdata="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" fillcolor="white [3201]" stroked="f" strokeweight=".5pt">
+                <v:shape id="Text Box 26" o:spid="_x0000_s1120" type="#_x0000_t202" style="position:absolute;left:40610;top:17429;width:10840;height:3188;visibility:visible;mso-wrap-style:square;v-text-anchor:top" o:gfxdata="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" fillcolor="white [3201]" stroked="f" strokeweight=".5pt">
                   <v:textbox>
                     <w:txbxContent>
                       <w:p>
@@ -5398,7 +5771,7 @@
                     </w:txbxContent>
                   </v:textbox>
                 </v:shape>
-                <v:shape id="Text Box 43" o:spid="_x0000_s1116" type="#_x0000_t202" style="position:absolute;left:25414;top:2232;width:9465;height:3084;visibility:visible;mso-wrap-style:square;v-text-anchor:top" o:gfxdata="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" fillcolor="white [3201]" stroked="f" strokeweight=".5pt">
+                <v:shape id="Text Box 43" o:spid="_x0000_s1121" type="#_x0000_t202" style="position:absolute;left:25414;top:2232;width:9465;height:3084;visibility:visible;mso-wrap-style:square;v-text-anchor:top" o:gfxdata="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" fillcolor="white [3201]" stroked="f" strokeweight=".5pt">
                   <v:textbox>
                     <w:txbxContent>
                       <w:p>
@@ -5413,22 +5786,27 @@
                             <w:b/>
                             <w:sz w:val="36"/>
                           </w:rPr>
-                          <w:t xml:space="preserve">Level </w:t>
+                          <w:t>Level 0</w:t>
                         </w:r>
-                        <w:proofErr w:type="gramStart"/>
-                        <w:r>
-                          <w:rPr>
-                            <w:b/>
-                            <w:sz w:val="36"/>
-                          </w:rPr>
-                          <w:t>0</w:t>
-                        </w:r>
-                        <w:proofErr w:type="gramEnd"/>
                       </w:p>
                     </w:txbxContent>
                   </v:textbox>
                 </v:shape>
-                <v:rect id="Rectangle 59" o:spid="_x0000_s1117" style="position:absolute;left:637;top:850;width:58156;height:36789;visibility:visible;mso-wrap-style:square;v-text-anchor:middle" o:gfxdata="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" filled="f" strokecolor="black [3213]" strokeweight="2pt"/>
+                <v:rect id="Rectangle 59" o:spid="_x0000_s1122" style="position:absolute;left:637;top:850;width:58156;height:36789;visibility:visible;mso-wrap-style:square;v-text-anchor:middle" o:gfxdata="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" filled="f" strokecolor="black [3213]" strokeweight="2pt"/>
+                <v:shape id="Straight Arrow Connector 122" o:spid="_x0000_s1123" type="#_x0000_t32" style="position:absolute;left:8399;top:21362;width:11900;height:0;visibility:visible;mso-wrap-style:square" o:connectortype="straight" o:gfxdata="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" strokecolor="black [3040]">
+                  <v:stroke endarrow="open"/>
+                </v:shape>
+                <v:shape id="Text Box 75" o:spid="_x0000_s1124" type="#_x0000_t202" style="position:absolute;left:8398;top:14437;width:9464;height:6162;visibility:visible;mso-wrap-style:square;v-text-anchor:top" o:gfxdata="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" fillcolor="white [3201]" stroked="f" strokeweight=".5pt">
+                  <v:textbox>
+                    <w:txbxContent>
+                      <w:p>
+                        <w:r>
+                          <w:t>Earth’s Magnetic Field</w:t>
+                        </w:r>
+                      </w:p>
+                    </w:txbxContent>
+                  </v:textbox>
+                </v:shape>
                 <w10:anchorlock/>
               </v:group>
             </w:pict>
@@ -5514,18 +5892,38 @@
               <w:t>μ</w:t>
             </w:r>
             <w:r>
-              <w:t>C</w:t>
-            </w:r>
-            <w:bookmarkStart w:id="0" w:name="_GoBack"/>
-            <w:bookmarkEnd w:id="0"/>
-            <w:r>
-              <w:t xml:space="preserve"> GPIO</w:t>
+              <w:t>C GPIO</w:t>
             </w:r>
             <w:r>
               <w:t>, main power source</w:t>
             </w:r>
+          </w:p>
+          <w:p>
+            <w:r>
+              <w:t xml:space="preserve">Earth’s Magnetic Field: </w:t>
+            </w:r>
+            <w:r>
+              <w:rPr>
+                <w:rFonts w:cs="Times New Roman"/>
+              </w:rPr>
+              <w:t>±</w:t>
+            </w:r>
+            <w:r>
+              <w:t xml:space="preserve">3.1 to </w:t>
+            </w:r>
+            <w:r>
+              <w:rPr>
+                <w:rFonts w:cs="Times New Roman"/>
+              </w:rPr>
+              <w:t>±</w:t>
+            </w:r>
+            <w:r>
+              <w:t xml:space="preserve">8.1 gauss full-scale </w:t>
+            </w:r>
             <w:r>
               <w:br/>
+            </w:r>
+            <w:r>
               <w:t>I</w:t>
             </w:r>
             <w:r>
@@ -5535,7 +5933,7 @@
               <w:t>2</w:t>
             </w:r>
             <w:r>
-              <w:t xml:space="preserve">C: Serial communication with microcontroller </w:t>
+              <w:t>C: Commands and requests for data, transmitted serially</w:t>
             </w:r>
           </w:p>
         </w:tc>
@@ -5574,7 +5972,21 @@
               <w:t>2</w:t>
             </w:r>
             <w:r>
-              <w:t>C: Serial communication with microcontroller</w:t>
+              <w:t>C: Contains requested data from magnetometer/accelerometer reading, transmitted serially</w:t>
+            </w:r>
+            <w:r>
+              <w:t xml:space="preserve"> encoding the degree heading in 16 bits</w:t>
+            </w:r>
+            <w:r>
+              <w:t xml:space="preserve">; 2’s complement </w:t>
+            </w:r>
+            <w:proofErr w:type="spellStart"/>
+            <w:r>
+              <w:t>x,y,z</w:t>
+            </w:r>
+            <w:proofErr w:type="spellEnd"/>
+            <w:r>
+              <w:t xml:space="preserve"> parameters from the accelerometer and heading value from magnetometer</w:t>
             </w:r>
           </w:p>
         </w:tc>
@@ -6361,7 +6773,12 @@
             </w:r>
             <w:r>
               <w:br/>
-              <w:t xml:space="preserve">SPI: Serial communication with microcontroller </w:t>
+            </w:r>
+            <w:r>
+              <w:t>SPI: Microcontroller outputs a bitmap to the LCD relative to the heading, transmitted serially</w:t>
+            </w:r>
+            <w:r>
+              <w:t xml:space="preserve"> using 8 bits</w:t>
             </w:r>
           </w:p>
         </w:tc>
@@ -6391,7 +6808,13 @@
           </w:tcPr>
           <w:p>
             <w:r>
-              <w:t>Heading Display: compass face and heading in degrees between and 360</w:t>
+              <w:t xml:space="preserve">Heading Display: compass face and heading in degrees between </w:t>
+            </w:r>
+            <w:r>
+              <w:t xml:space="preserve">0 </w:t>
+            </w:r>
+            <w:r>
+              <w:t>and 360</w:t>
             </w:r>
           </w:p>
         </w:tc>

</xml_diff>